<commit_message>
Changes for new staging server, and instructions updated
</commit_message>
<xml_diff>
--- a/deployment/aws/setup/app_server.docx
+++ b/deployment/aws/setup/app_server.docx
@@ -70,21 +70,7 @@
         <w:rPr>
           <w:b/>
         </w:rPr>
-        <w:t>$</w:t>
-      </w:r>
-      <w:proofErr w:type="spellStart"/>
-      <w:r>
-        <w:rPr>
-          <w:b/>
-        </w:rPr>
-        <w:t>sudo</w:t>
-      </w:r>
-      <w:proofErr w:type="spellEnd"/>
-      <w:r>
-        <w:rPr>
-          <w:b/>
-        </w:rPr>
-        <w:t xml:space="preserve"> apt-get update</w:t>
+        <w:t>$sudo apt-get update</w:t>
       </w:r>
     </w:p>
     <w:p>
@@ -117,30 +103,8 @@
         <w:rPr>
           <w:b/>
         </w:rPr>
-        <w:t>$</w:t>
-      </w:r>
-      <w:proofErr w:type="spellStart"/>
-      <w:r>
-        <w:rPr>
-          <w:b/>
-        </w:rPr>
-        <w:t>sudo</w:t>
-      </w:r>
-      <w:proofErr w:type="spellEnd"/>
-      <w:r>
-        <w:rPr>
-          <w:b/>
-        </w:rPr>
-        <w:t xml:space="preserve"> apt-get install </w:t>
-      </w:r>
-      <w:proofErr w:type="spellStart"/>
-      <w:r>
-        <w:rPr>
-          <w:b/>
-        </w:rPr>
-        <w:t>npm</w:t>
-      </w:r>
-      <w:proofErr w:type="spellEnd"/>
+        <w:t>$sudo apt-get install npm</w:t>
+      </w:r>
     </w:p>
     <w:p/>
     <w:p>
@@ -167,35 +131,7 @@
         <w:rPr>
           <w:b/>
         </w:rPr>
-        <w:t>$</w:t>
-      </w:r>
-      <w:proofErr w:type="spellStart"/>
-      <w:r>
-        <w:rPr>
-          <w:b/>
-        </w:rPr>
-        <w:t>sudo</w:t>
-      </w:r>
-      <w:proofErr w:type="spellEnd"/>
-      <w:r>
-        <w:rPr>
-          <w:b/>
-        </w:rPr>
-        <w:t xml:space="preserve"> </w:t>
-      </w:r>
-      <w:proofErr w:type="spellStart"/>
-      <w:r>
-        <w:rPr>
-          <w:b/>
-        </w:rPr>
-        <w:t>npm</w:t>
-      </w:r>
-      <w:proofErr w:type="spellEnd"/>
-      <w:r>
-        <w:rPr>
-          <w:b/>
-        </w:rPr>
-        <w:t xml:space="preserve"> install -g pm2@latest</w:t>
+        <w:t>$sudo npm install -g pm2@latest</w:t>
       </w:r>
     </w:p>
     <w:p/>
@@ -209,13 +145,8 @@
         <w:outlineLvl w:val="0"/>
       </w:pPr>
       <w:r>
-        <w:t xml:space="preserve">Install Node </w:t>
-      </w:r>
-      <w:proofErr w:type="spellStart"/>
-      <w:r>
-        <w:t>Js</w:t>
-      </w:r>
-      <w:proofErr w:type="spellEnd"/>
+        <w:t>Install Node Js</w:t>
+      </w:r>
     </w:p>
     <w:p>
       <w:pPr>
@@ -251,35 +182,7 @@
         <w:rPr>
           <w:b/>
         </w:rPr>
-        <w:t>$curl -</w:t>
-      </w:r>
-      <w:proofErr w:type="spellStart"/>
-      <w:r>
-        <w:rPr>
-          <w:b/>
-        </w:rPr>
-        <w:t>sL</w:t>
-      </w:r>
-      <w:proofErr w:type="spellEnd"/>
-      <w:r>
-        <w:rPr>
-          <w:b/>
-        </w:rPr>
-        <w:t xml:space="preserve"> https://deb.nodesource.com/setup_6.x | </w:t>
-      </w:r>
-      <w:proofErr w:type="spellStart"/>
-      <w:r>
-        <w:rPr>
-          <w:b/>
-        </w:rPr>
-        <w:t>sudo</w:t>
-      </w:r>
-      <w:proofErr w:type="spellEnd"/>
-      <w:r>
-        <w:rPr>
-          <w:b/>
-        </w:rPr>
-        <w:t xml:space="preserve"> -E bash -</w:t>
+        <w:t>$curl -sL https://deb.nodesource.com/setup_6.x | sudo -E bash -</w:t>
       </w:r>
     </w:p>
     <w:p>
@@ -297,30 +200,8 @@
         <w:rPr>
           <w:b/>
         </w:rPr>
-        <w:t>$</w:t>
-      </w:r>
-      <w:proofErr w:type="spellStart"/>
-      <w:r>
-        <w:rPr>
-          <w:b/>
-        </w:rPr>
-        <w:t>sudo</w:t>
-      </w:r>
-      <w:proofErr w:type="spellEnd"/>
-      <w:r>
-        <w:rPr>
-          <w:b/>
-        </w:rPr>
-        <w:t xml:space="preserve"> apt-get install -y </w:t>
-      </w:r>
-      <w:proofErr w:type="spellStart"/>
-      <w:r>
-        <w:rPr>
-          <w:b/>
-        </w:rPr>
-        <w:t>nodejs</w:t>
-      </w:r>
-      <w:proofErr w:type="spellEnd"/>
+        <w:t>$sudo apt-get install -y nodejs</w:t>
+      </w:r>
     </w:p>
     <w:p/>
     <w:p>
@@ -347,21 +228,7 @@
         <w:rPr>
           <w:b/>
         </w:rPr>
-        <w:t>$</w:t>
-      </w:r>
-      <w:proofErr w:type="spellStart"/>
-      <w:r>
-        <w:rPr>
-          <w:b/>
-        </w:rPr>
-        <w:t>sudo</w:t>
-      </w:r>
-      <w:proofErr w:type="spellEnd"/>
-      <w:r>
-        <w:rPr>
-          <w:b/>
-        </w:rPr>
-        <w:t xml:space="preserve"> apt-get install -y build-essential</w:t>
+        <w:t>$sudo apt-get install -y build-essential</w:t>
       </w:r>
     </w:p>
     <w:p/>
@@ -375,15 +242,7 @@
         <w:outlineLvl w:val="0"/>
       </w:pPr>
       <w:r>
-        <w:t xml:space="preserve">Install </w:t>
-      </w:r>
-      <w:proofErr w:type="spellStart"/>
-      <w:r>
-        <w:t>ImageMagick</w:t>
-      </w:r>
-      <w:proofErr w:type="spellEnd"/>
-      <w:r>
-        <w:t xml:space="preserve"> Library</w:t>
+        <w:t>Install ImageMagick Library</w:t>
       </w:r>
     </w:p>
     <w:p>
@@ -397,30 +256,8 @@
         <w:rPr>
           <w:b/>
         </w:rPr>
-        <w:t>$</w:t>
-      </w:r>
-      <w:proofErr w:type="spellStart"/>
-      <w:r>
-        <w:rPr>
-          <w:b/>
-        </w:rPr>
-        <w:t>sudo</w:t>
-      </w:r>
-      <w:proofErr w:type="spellEnd"/>
-      <w:r>
-        <w:rPr>
-          <w:b/>
-        </w:rPr>
-        <w:t xml:space="preserve"> apt install </w:t>
-      </w:r>
-      <w:proofErr w:type="spellStart"/>
-      <w:r>
-        <w:rPr>
-          <w:b/>
-        </w:rPr>
-        <w:t>imagemagick</w:t>
-      </w:r>
-      <w:proofErr w:type="spellEnd"/>
+        <w:t>$sudo apt install imagemagick</w:t>
+      </w:r>
     </w:p>
     <w:p/>
     <w:p>
@@ -474,49 +311,7 @@
         <w:rPr>
           <w:b/>
         </w:rPr>
-        <w:t>$</w:t>
-      </w:r>
-      <w:proofErr w:type="spellStart"/>
-      <w:r>
-        <w:rPr>
-          <w:b/>
-        </w:rPr>
-        <w:t>sudo</w:t>
-      </w:r>
-      <w:proofErr w:type="spellEnd"/>
-      <w:r>
-        <w:rPr>
-          <w:b/>
-        </w:rPr>
-        <w:t xml:space="preserve"> </w:t>
-      </w:r>
-      <w:proofErr w:type="spellStart"/>
-      <w:r>
-        <w:rPr>
-          <w:b/>
-        </w:rPr>
-        <w:t>adduser</w:t>
-      </w:r>
-      <w:proofErr w:type="spellEnd"/>
-      <w:r>
-        <w:rPr>
-          <w:b/>
-        </w:rPr>
-        <w:t xml:space="preserve"> --disabled-password --</w:t>
-      </w:r>
-      <w:proofErr w:type="spellStart"/>
-      <w:r>
-        <w:rPr>
-          <w:b/>
-        </w:rPr>
-        <w:t>gecos</w:t>
-      </w:r>
-      <w:proofErr w:type="spellEnd"/>
-      <w:r>
-        <w:rPr>
-          <w:b/>
-        </w:rPr>
-        <w:t xml:space="preserve"> "" node</w:t>
+        <w:t>$sudo adduser --disabled-password --gecos "" node</w:t>
       </w:r>
     </w:p>
     <w:p>
@@ -588,15 +383,7 @@
     </w:p>
     <w:p>
       <w:r>
-        <w:t>Get back to user '</w:t>
-      </w:r>
-      <w:proofErr w:type="spellStart"/>
-      <w:r>
-        <w:t>ubuntu</w:t>
-      </w:r>
-      <w:proofErr w:type="spellEnd"/>
-      <w:r>
-        <w:t>'</w:t>
+        <w:t>Get back to user 'ubuntu'</w:t>
       </w:r>
       <w:r>
         <w:t>, then:</w:t>
@@ -617,30 +404,8 @@
         <w:rPr>
           <w:b/>
         </w:rPr>
-        <w:t>$</w:t>
-      </w:r>
-      <w:proofErr w:type="spellStart"/>
-      <w:r>
-        <w:rPr>
-          <w:b/>
-        </w:rPr>
-        <w:t>sudo</w:t>
-      </w:r>
-      <w:proofErr w:type="spellEnd"/>
-      <w:r>
-        <w:rPr>
-          <w:b/>
-        </w:rPr>
-        <w:t xml:space="preserve"> </w:t>
-      </w:r>
-      <w:proofErr w:type="spellStart"/>
-      <w:r>
-        <w:rPr>
-          <w:b/>
-        </w:rPr>
-        <w:t>su</w:t>
-      </w:r>
-      <w:proofErr w:type="spellEnd"/>
+        <w:t>$sudo su</w:t>
+      </w:r>
     </w:p>
     <w:p>
       <w:pPr>
@@ -657,35 +422,19 @@
         <w:rPr>
           <w:b/>
         </w:rPr>
-        <w:t>$</w:t>
-      </w:r>
-      <w:proofErr w:type="spellStart"/>
-      <w:r>
-        <w:rPr>
-          <w:b/>
-        </w:rPr>
-        <w:t>mkdir</w:t>
-      </w:r>
-      <w:proofErr w:type="spellEnd"/>
-      <w:r>
-        <w:rPr>
-          <w:b/>
-        </w:rPr>
-        <w:t xml:space="preserve"> /</w:t>
-      </w:r>
-      <w:proofErr w:type="spellStart"/>
-      <w:r>
-        <w:rPr>
-          <w:b/>
-        </w:rPr>
-        <w:t>var</w:t>
-      </w:r>
-      <w:proofErr w:type="spellEnd"/>
-      <w:r>
-        <w:rPr>
-          <w:b/>
-        </w:rPr>
-        <w:t>/www/production</w:t>
+        <w:t>$mkdir /var/www/</w:t>
+      </w:r>
+      <w:r>
+        <w:rPr>
+          <w:b/>
+        </w:rPr>
+        <w:t>appserver/</w:t>
+      </w:r>
+      <w:r>
+        <w:rPr>
+          <w:b/>
+        </w:rPr>
+        <w:t>production</w:t>
       </w:r>
     </w:p>
     <w:p>
@@ -703,35 +452,19 @@
         <w:rPr>
           <w:b/>
         </w:rPr>
-        <w:t>$</w:t>
-      </w:r>
-      <w:proofErr w:type="spellStart"/>
-      <w:r>
-        <w:rPr>
-          <w:b/>
-        </w:rPr>
-        <w:t>mkdir</w:t>
-      </w:r>
-      <w:proofErr w:type="spellEnd"/>
-      <w:r>
-        <w:rPr>
-          <w:b/>
-        </w:rPr>
-        <w:t xml:space="preserve"> /</w:t>
-      </w:r>
-      <w:proofErr w:type="spellStart"/>
-      <w:r>
-        <w:rPr>
-          <w:b/>
-        </w:rPr>
-        <w:t>var</w:t>
-      </w:r>
-      <w:proofErr w:type="spellEnd"/>
-      <w:r>
-        <w:rPr>
-          <w:b/>
-        </w:rPr>
-        <w:t>/www/production/data</w:t>
+        <w:t>$mkdir /var/www/</w:t>
+      </w:r>
+      <w:r>
+        <w:rPr>
+          <w:b/>
+        </w:rPr>
+        <w:t>appserver/</w:t>
+      </w:r>
+      <w:r>
+        <w:rPr>
+          <w:b/>
+        </w:rPr>
+        <w:t>production/data</w:t>
       </w:r>
     </w:p>
     <w:p>
@@ -749,21 +482,19 @@
         <w:rPr>
           <w:b/>
         </w:rPr>
-        <w:t>$cd /</w:t>
-      </w:r>
-      <w:proofErr w:type="spellStart"/>
-      <w:r>
-        <w:rPr>
-          <w:b/>
-        </w:rPr>
-        <w:t>var</w:t>
-      </w:r>
-      <w:proofErr w:type="spellEnd"/>
-      <w:r>
-        <w:rPr>
-          <w:b/>
-        </w:rPr>
-        <w:t>/www/production</w:t>
+        <w:t>$cd /var/www/</w:t>
+      </w:r>
+      <w:r>
+        <w:rPr>
+          <w:b/>
+        </w:rPr>
+        <w:t>appserver/</w:t>
+      </w:r>
+      <w:r>
+        <w:rPr>
+          <w:b/>
+        </w:rPr>
+        <w:t>production</w:t>
       </w:r>
     </w:p>
     <w:p>
@@ -778,35 +509,19 @@
         <w:rPr>
           <w:b/>
         </w:rPr>
-        <w:t>$</w:t>
-      </w:r>
-      <w:proofErr w:type="spellStart"/>
-      <w:r>
-        <w:rPr>
-          <w:b/>
-        </w:rPr>
-        <w:t>chown</w:t>
-      </w:r>
-      <w:proofErr w:type="spellEnd"/>
-      <w:r>
-        <w:rPr>
-          <w:b/>
-        </w:rPr>
-        <w:t xml:space="preserve"> -R node /</w:t>
-      </w:r>
-      <w:proofErr w:type="spellStart"/>
-      <w:r>
-        <w:rPr>
-          <w:b/>
-        </w:rPr>
-        <w:t>var</w:t>
-      </w:r>
-      <w:proofErr w:type="spellEnd"/>
-      <w:r>
-        <w:rPr>
-          <w:b/>
-        </w:rPr>
-        <w:t>/www/production</w:t>
+        <w:t>$chown -R node /var/www/</w:t>
+      </w:r>
+      <w:r>
+        <w:rPr>
+          <w:b/>
+        </w:rPr>
+        <w:t>appserver/</w:t>
+      </w:r>
+      <w:r>
+        <w:rPr>
+          <w:b/>
+        </w:rPr>
+        <w:t>production</w:t>
       </w:r>
       <w:r>
         <w:t xml:space="preserve"> #change owner to new 'node' user</w:t>
@@ -834,22 +549,13 @@
           <w:szCs w:val="32"/>
           <w:u w:val="single"/>
         </w:rPr>
-        <w:lastRenderedPageBreak/>
         <w:t>Staging:</w:t>
       </w:r>
     </w:p>
     <w:p/>
     <w:p>
       <w:r>
-        <w:t>Get back to user '</w:t>
-      </w:r>
-      <w:proofErr w:type="spellStart"/>
-      <w:r>
-        <w:t>ubuntu</w:t>
-      </w:r>
-      <w:proofErr w:type="spellEnd"/>
-      <w:r>
-        <w:t>'</w:t>
+        <w:t>Get back to user 'ubuntu'</w:t>
       </w:r>
       <w:r>
         <w:t>, then:</w:t>
@@ -870,30 +576,8 @@
         <w:rPr>
           <w:b/>
         </w:rPr>
-        <w:t>$</w:t>
-      </w:r>
-      <w:proofErr w:type="spellStart"/>
-      <w:r>
-        <w:rPr>
-          <w:b/>
-        </w:rPr>
-        <w:t>sudo</w:t>
-      </w:r>
-      <w:proofErr w:type="spellEnd"/>
-      <w:r>
-        <w:rPr>
-          <w:b/>
-        </w:rPr>
-        <w:t xml:space="preserve"> </w:t>
-      </w:r>
-      <w:proofErr w:type="spellStart"/>
-      <w:r>
-        <w:rPr>
-          <w:b/>
-        </w:rPr>
-        <w:t>su</w:t>
-      </w:r>
-      <w:proofErr w:type="spellEnd"/>
+        <w:t>$sudo su</w:t>
+      </w:r>
     </w:p>
     <w:p>
       <w:pPr>
@@ -910,35 +594,31 @@
         <w:rPr>
           <w:b/>
         </w:rPr>
-        <w:t>$</w:t>
-      </w:r>
-      <w:proofErr w:type="spellStart"/>
-      <w:r>
-        <w:rPr>
-          <w:b/>
-        </w:rPr>
-        <w:t>mkdir</w:t>
-      </w:r>
-      <w:proofErr w:type="spellEnd"/>
-      <w:r>
-        <w:rPr>
-          <w:b/>
-        </w:rPr>
-        <w:t xml:space="preserve"> /</w:t>
-      </w:r>
-      <w:proofErr w:type="spellStart"/>
-      <w:r>
-        <w:rPr>
-          <w:b/>
-        </w:rPr>
-        <w:t>var</w:t>
-      </w:r>
-      <w:proofErr w:type="spellEnd"/>
-      <w:r>
-        <w:rPr>
-          <w:b/>
-        </w:rPr>
-        <w:t>/www/staging</w:t>
+        <w:t xml:space="preserve">$mkdir </w:t>
+      </w:r>
+      <w:r>
+        <w:rPr>
+          <w:b/>
+        </w:rPr>
+        <w:t xml:space="preserve">–p </w:t>
+      </w:r>
+      <w:r>
+        <w:rPr>
+          <w:b/>
+        </w:rPr>
+        <w:t>/var/www/</w:t>
+      </w:r>
+      <w:r>
+        <w:rPr>
+          <w:b/>
+        </w:rPr>
+        <w:t>appserver/</w:t>
+      </w:r>
+      <w:r>
+        <w:rPr>
+          <w:b/>
+        </w:rPr>
+        <w:t>staging</w:t>
       </w:r>
     </w:p>
     <w:p>
@@ -956,35 +636,19 @@
         <w:rPr>
           <w:b/>
         </w:rPr>
-        <w:t>$</w:t>
-      </w:r>
-      <w:proofErr w:type="spellStart"/>
-      <w:r>
-        <w:rPr>
-          <w:b/>
-        </w:rPr>
-        <w:t>mkdir</w:t>
-      </w:r>
-      <w:proofErr w:type="spellEnd"/>
-      <w:r>
-        <w:rPr>
-          <w:b/>
-        </w:rPr>
-        <w:t xml:space="preserve"> /</w:t>
-      </w:r>
-      <w:proofErr w:type="spellStart"/>
-      <w:r>
-        <w:rPr>
-          <w:b/>
-        </w:rPr>
-        <w:t>var</w:t>
-      </w:r>
-      <w:proofErr w:type="spellEnd"/>
-      <w:r>
-        <w:rPr>
-          <w:b/>
-        </w:rPr>
-        <w:t>/www/staging/data</w:t>
+        <w:t>$mkdir /var/www/</w:t>
+      </w:r>
+      <w:r>
+        <w:rPr>
+          <w:b/>
+        </w:rPr>
+        <w:t>appserver/</w:t>
+      </w:r>
+      <w:r>
+        <w:rPr>
+          <w:b/>
+        </w:rPr>
+        <w:t>staging/data</w:t>
       </w:r>
     </w:p>
     <w:p>
@@ -1002,21 +666,19 @@
         <w:rPr>
           <w:b/>
         </w:rPr>
-        <w:t>$cd /</w:t>
-      </w:r>
-      <w:proofErr w:type="spellStart"/>
-      <w:r>
-        <w:rPr>
-          <w:b/>
-        </w:rPr>
-        <w:t>var</w:t>
-      </w:r>
-      <w:proofErr w:type="spellEnd"/>
-      <w:r>
-        <w:rPr>
-          <w:b/>
-        </w:rPr>
-        <w:t>/www/staging</w:t>
+        <w:t>$cd /var/www/</w:t>
+      </w:r>
+      <w:r>
+        <w:rPr>
+          <w:b/>
+        </w:rPr>
+        <w:t>appserver/</w:t>
+      </w:r>
+      <w:r>
+        <w:rPr>
+          <w:b/>
+        </w:rPr>
+        <w:t>staging</w:t>
       </w:r>
     </w:p>
     <w:p>
@@ -1031,35 +693,19 @@
         <w:rPr>
           <w:b/>
         </w:rPr>
-        <w:t>$</w:t>
-      </w:r>
-      <w:proofErr w:type="spellStart"/>
-      <w:r>
-        <w:rPr>
-          <w:b/>
-        </w:rPr>
-        <w:t>chown</w:t>
-      </w:r>
-      <w:proofErr w:type="spellEnd"/>
-      <w:r>
-        <w:rPr>
-          <w:b/>
-        </w:rPr>
-        <w:t xml:space="preserve"> -R node /</w:t>
-      </w:r>
-      <w:proofErr w:type="spellStart"/>
-      <w:r>
-        <w:rPr>
-          <w:b/>
-        </w:rPr>
-        <w:t>var</w:t>
-      </w:r>
-      <w:proofErr w:type="spellEnd"/>
-      <w:r>
-        <w:rPr>
-          <w:b/>
-        </w:rPr>
-        <w:t>/www/staging</w:t>
+        <w:t>$chown -R node /var/www/</w:t>
+      </w:r>
+      <w:r>
+        <w:rPr>
+          <w:b/>
+        </w:rPr>
+        <w:t>appserver/</w:t>
+      </w:r>
+      <w:r>
+        <w:rPr>
+          <w:b/>
+        </w:rPr>
+        <w:t>staging</w:t>
       </w:r>
       <w:r>
         <w:t xml:space="preserve"> #change owner to new 'node' user</w:t>
@@ -1120,15 +766,7 @@
     </w:p>
     <w:p>
       <w:r>
-        <w:t xml:space="preserve">On Production </w:t>
-      </w:r>
-      <w:proofErr w:type="gramStart"/>
-      <w:r>
-        <w:t>Environment</w:t>
-      </w:r>
-      <w:proofErr w:type="gramEnd"/>
-      <w:r>
-        <w:t xml:space="preserve"> we’d want to mount an AWS Elastic Block Storage </w:t>
+        <w:t xml:space="preserve">On Production Environment we’d want to mount an AWS Elastic Block Storage </w:t>
       </w:r>
       <w:r>
         <w:t xml:space="preserve">Volume </w:t>
@@ -1188,14 +826,12 @@
         </w:rPr>
         <w:t>$</w:t>
       </w:r>
-      <w:proofErr w:type="spellStart"/>
       <w:r>
         <w:rPr>
           <w:b/>
         </w:rPr>
         <w:t>lsblk</w:t>
       </w:r>
-      <w:proofErr w:type="spellEnd"/>
     </w:p>
     <w:p>
       <w:pPr>
@@ -1229,33 +865,11 @@
         </w:rPr>
         <w:t>$</w:t>
       </w:r>
-      <w:proofErr w:type="spellStart"/>
-      <w:r>
-        <w:rPr>
-          <w:b/>
-        </w:rPr>
-        <w:t>sudo</w:t>
-      </w:r>
-      <w:proofErr w:type="spellEnd"/>
-      <w:r>
-        <w:rPr>
-          <w:b/>
-        </w:rPr>
-        <w:t xml:space="preserve"> file -s /dev/&lt;</w:t>
-      </w:r>
-      <w:proofErr w:type="spellStart"/>
-      <w:r>
-        <w:rPr>
-          <w:b/>
-        </w:rPr>
-        <w:t>device_name</w:t>
-      </w:r>
-      <w:proofErr w:type="spellEnd"/>
-      <w:r>
-        <w:rPr>
-          <w:b/>
-        </w:rPr>
-        <w:t>&gt;</w:t>
+      <w:r>
+        <w:rPr>
+          <w:b/>
+        </w:rPr>
+        <w:t>sudo file -s /dev/&lt;device_name&gt;</w:t>
       </w:r>
       <w:r>
         <w:t xml:space="preserve"> # as identified in step 1 above</w:t>
@@ -1281,47 +895,11 @@
         </w:numPr>
         <w:outlineLvl w:val="0"/>
       </w:pPr>
-      <w:proofErr w:type="spellStart"/>
-      <w:r>
-        <w:rPr>
-          <w:b/>
-        </w:rPr>
-        <w:t>sudo</w:t>
-      </w:r>
-      <w:proofErr w:type="spellEnd"/>
-      <w:r>
-        <w:rPr>
-          <w:b/>
-        </w:rPr>
-        <w:t xml:space="preserve"> </w:t>
-      </w:r>
-      <w:proofErr w:type="spellStart"/>
-      <w:r>
-        <w:rPr>
-          <w:b/>
-        </w:rPr>
-        <w:t>mkfs</w:t>
-      </w:r>
-      <w:proofErr w:type="spellEnd"/>
-      <w:r>
-        <w:rPr>
-          <w:b/>
-        </w:rPr>
-        <w:t xml:space="preserve"> -t ext4 /dev/&lt;</w:t>
-      </w:r>
-      <w:proofErr w:type="spellStart"/>
-      <w:r>
-        <w:rPr>
-          <w:b/>
-        </w:rPr>
-        <w:t>device_name</w:t>
-      </w:r>
-      <w:proofErr w:type="spellEnd"/>
-      <w:r>
-        <w:rPr>
-          <w:b/>
-        </w:rPr>
-        <w:t>&gt;</w:t>
+      <w:r>
+        <w:rPr>
+          <w:b/>
+        </w:rPr>
+        <w:t>sudo mkfs -t ext4 /dev/&lt;device_name&gt;</w:t>
       </w:r>
       <w:r>
         <w:t xml:space="preserve"> #only if the format in 2 was 'data'</w:t>
@@ -1337,47 +915,23 @@
         </w:numPr>
         <w:outlineLvl w:val="0"/>
       </w:pPr>
-      <w:proofErr w:type="spellStart"/>
-      <w:r>
-        <w:rPr>
-          <w:b/>
-        </w:rPr>
-        <w:t>sudo</w:t>
-      </w:r>
-      <w:proofErr w:type="spellEnd"/>
-      <w:r>
-        <w:rPr>
-          <w:b/>
-        </w:rPr>
-        <w:t xml:space="preserve"> </w:t>
-      </w:r>
-      <w:proofErr w:type="spellStart"/>
-      <w:r>
-        <w:rPr>
-          <w:b/>
-        </w:rPr>
-        <w:t>mkdir</w:t>
-      </w:r>
-      <w:proofErr w:type="spellEnd"/>
-      <w:r>
-        <w:rPr>
-          <w:b/>
-        </w:rPr>
-        <w:t xml:space="preserve"> /</w:t>
-      </w:r>
-      <w:proofErr w:type="spellStart"/>
-      <w:r>
-        <w:rPr>
-          <w:b/>
-        </w:rPr>
-        <w:t>var</w:t>
-      </w:r>
-      <w:proofErr w:type="spellEnd"/>
-      <w:r>
-        <w:rPr>
-          <w:b/>
-        </w:rPr>
-        <w:t>/www/production/data</w:t>
+      <w:r>
+        <w:rPr>
+          <w:b/>
+        </w:rPr>
+        <w:t>sudo mkdir /var/www/</w:t>
+      </w:r>
+      <w:r>
+        <w:rPr>
+          <w:b/>
+        </w:rPr>
+        <w:t>appserver/</w:t>
+      </w:r>
+      <w:r>
+        <w:rPr>
+          <w:b/>
+        </w:rPr>
+        <w:t>production/data</w:t>
       </w:r>
       <w:r>
         <w:t xml:space="preserve"> #create mount point direct</w:t>
@@ -1402,47 +956,23 @@
           <w:b/>
         </w:rPr>
       </w:pPr>
-      <w:proofErr w:type="spellStart"/>
-      <w:r>
-        <w:rPr>
-          <w:b/>
-        </w:rPr>
-        <w:t>sudo</w:t>
-      </w:r>
-      <w:proofErr w:type="spellEnd"/>
-      <w:r>
-        <w:rPr>
-          <w:b/>
-        </w:rPr>
-        <w:t xml:space="preserve"> mount /dev/&lt;</w:t>
-      </w:r>
-      <w:proofErr w:type="spellStart"/>
-      <w:r>
-        <w:rPr>
-          <w:b/>
-        </w:rPr>
-        <w:t>device_name</w:t>
-      </w:r>
-      <w:proofErr w:type="spellEnd"/>
-      <w:r>
-        <w:rPr>
-          <w:b/>
-        </w:rPr>
-        <w:t>&gt; /</w:t>
-      </w:r>
-      <w:proofErr w:type="spellStart"/>
-      <w:r>
-        <w:rPr>
-          <w:b/>
-        </w:rPr>
-        <w:t>var</w:t>
-      </w:r>
-      <w:proofErr w:type="spellEnd"/>
-      <w:r>
-        <w:rPr>
-          <w:b/>
-        </w:rPr>
-        <w:t>/www/production/data</w:t>
+      <w:r>
+        <w:rPr>
+          <w:b/>
+        </w:rPr>
+        <w:t>sudo mount /dev/&lt;device_name&gt; /var/www/</w:t>
+      </w:r>
+      <w:r>
+        <w:rPr>
+          <w:b/>
+        </w:rPr>
+        <w:t>appserver/</w:t>
+      </w:r>
+      <w:r>
+        <w:rPr>
+          <w:b/>
+        </w:rPr>
+        <w:t>production/data</w:t>
       </w:r>
     </w:p>
     <w:p/>
@@ -1455,47 +985,23 @@
         </w:numPr>
         <w:outlineLvl w:val="0"/>
       </w:pPr>
-      <w:proofErr w:type="spellStart"/>
-      <w:r>
-        <w:rPr>
-          <w:b/>
-        </w:rPr>
-        <w:t>sudo</w:t>
-      </w:r>
-      <w:proofErr w:type="spellEnd"/>
-      <w:r>
-        <w:rPr>
-          <w:b/>
-        </w:rPr>
-        <w:t xml:space="preserve"> </w:t>
-      </w:r>
-      <w:proofErr w:type="spellStart"/>
-      <w:r>
-        <w:rPr>
-          <w:b/>
-        </w:rPr>
-        <w:t>chown</w:t>
-      </w:r>
-      <w:proofErr w:type="spellEnd"/>
-      <w:r>
-        <w:rPr>
-          <w:b/>
-        </w:rPr>
-        <w:t xml:space="preserve"> node /</w:t>
-      </w:r>
-      <w:proofErr w:type="spellStart"/>
-      <w:r>
-        <w:rPr>
-          <w:b/>
-        </w:rPr>
-        <w:t>var</w:t>
-      </w:r>
-      <w:proofErr w:type="spellEnd"/>
-      <w:r>
-        <w:rPr>
-          <w:b/>
-        </w:rPr>
-        <w:t>/www/production/data</w:t>
+      <w:r>
+        <w:rPr>
+          <w:b/>
+        </w:rPr>
+        <w:t>sudo chown node /var/www/</w:t>
+      </w:r>
+      <w:r>
+        <w:rPr>
+          <w:b/>
+        </w:rPr>
+        <w:t>appserver/</w:t>
+      </w:r>
+      <w:r>
+        <w:rPr>
+          <w:b/>
+        </w:rPr>
+        <w:t>production/data</w:t>
       </w:r>
       <w:r>
         <w:t xml:space="preserve"> #change ownership to node user</w:t>
@@ -1547,15 +1053,25 @@
         <w:t xml:space="preserve">On Staging environment, we’ll just use the local disk space on the server machine to store all the files.  So, simply </w:t>
       </w:r>
       <w:r>
-        <w:t>make sure the /</w:t>
-      </w:r>
-      <w:proofErr w:type="spellStart"/>
-      <w:r>
-        <w:t>var</w:t>
-      </w:r>
-      <w:proofErr w:type="spellEnd"/>
-      <w:r>
-        <w:t>/www/staging/data folder is created and is owned by the user ‘node’ (should have happened as part of the earlier steps)</w:t>
+        <w:t xml:space="preserve">make sure the </w:t>
+      </w:r>
+      <w:r>
+        <w:rPr>
+          <w:b/>
+        </w:rPr>
+        <w:t>/var/www/staging/data</w:t>
+      </w:r>
+      <w:r>
+        <w:t xml:space="preserve"> folder is created and is owned by the user ‘</w:t>
+      </w:r>
+      <w:r>
+        <w:rPr>
+          <w:b/>
+        </w:rPr>
+        <w:t>node’</w:t>
+      </w:r>
+      <w:r>
+        <w:t xml:space="preserve"> (should have happened as part of the earlier steps)</w:t>
       </w:r>
     </w:p>
     <w:p>
@@ -1573,30 +1089,8 @@
         <w:rPr>
           <w:b/>
         </w:rPr>
-        <w:t>$</w:t>
-      </w:r>
-      <w:proofErr w:type="spellStart"/>
-      <w:r>
-        <w:rPr>
-          <w:b/>
-        </w:rPr>
-        <w:t>sudo</w:t>
-      </w:r>
-      <w:proofErr w:type="spellEnd"/>
-      <w:r>
-        <w:rPr>
-          <w:b/>
-        </w:rPr>
-        <w:t xml:space="preserve"> </w:t>
-      </w:r>
-      <w:proofErr w:type="spellStart"/>
-      <w:r>
-        <w:rPr>
-          <w:b/>
-        </w:rPr>
-        <w:t>su</w:t>
-      </w:r>
-      <w:proofErr w:type="spellEnd"/>
+        <w:t>$sudo su</w:t>
+      </w:r>
     </w:p>
     <w:p>
       <w:pPr>
@@ -1613,35 +1107,19 @@
         <w:rPr>
           <w:b/>
         </w:rPr>
-        <w:t>$</w:t>
-      </w:r>
-      <w:proofErr w:type="spellStart"/>
-      <w:r>
-        <w:rPr>
-          <w:b/>
-        </w:rPr>
-        <w:t>mkdir</w:t>
-      </w:r>
-      <w:proofErr w:type="spellEnd"/>
-      <w:r>
-        <w:rPr>
-          <w:b/>
-        </w:rPr>
-        <w:t xml:space="preserve"> /</w:t>
-      </w:r>
-      <w:proofErr w:type="spellStart"/>
-      <w:r>
-        <w:rPr>
-          <w:b/>
-        </w:rPr>
-        <w:t>var</w:t>
-      </w:r>
-      <w:proofErr w:type="spellEnd"/>
-      <w:r>
-        <w:rPr>
-          <w:b/>
-        </w:rPr>
-        <w:t>/www/staging/data</w:t>
+        <w:t>$mkdir /var/www/</w:t>
+      </w:r>
+      <w:r>
+        <w:rPr>
+          <w:b/>
+        </w:rPr>
+        <w:t>appserver/</w:t>
+      </w:r>
+      <w:r>
+        <w:rPr>
+          <w:b/>
+        </w:rPr>
+        <w:t>staging/data</w:t>
       </w:r>
     </w:p>
     <w:p>
@@ -1659,21 +1137,19 @@
         <w:rPr>
           <w:b/>
         </w:rPr>
-        <w:t>$cd /</w:t>
-      </w:r>
-      <w:proofErr w:type="spellStart"/>
-      <w:r>
-        <w:rPr>
-          <w:b/>
-        </w:rPr>
-        <w:t>var</w:t>
-      </w:r>
-      <w:proofErr w:type="spellEnd"/>
-      <w:r>
-        <w:rPr>
-          <w:b/>
-        </w:rPr>
-        <w:t>/www/staging</w:t>
+        <w:t>$cd /var/www/</w:t>
+      </w:r>
+      <w:r>
+        <w:rPr>
+          <w:b/>
+        </w:rPr>
+        <w:t>appserver/</w:t>
+      </w:r>
+      <w:r>
+        <w:rPr>
+          <w:b/>
+        </w:rPr>
+        <w:t>staging</w:t>
       </w:r>
     </w:p>
     <w:p>
@@ -1688,35 +1164,19 @@
         <w:rPr>
           <w:b/>
         </w:rPr>
-        <w:t>$</w:t>
-      </w:r>
-      <w:proofErr w:type="spellStart"/>
-      <w:r>
-        <w:rPr>
-          <w:b/>
-        </w:rPr>
-        <w:t>chown</w:t>
-      </w:r>
-      <w:proofErr w:type="spellEnd"/>
-      <w:r>
-        <w:rPr>
-          <w:b/>
-        </w:rPr>
-        <w:t xml:space="preserve"> -R node /</w:t>
-      </w:r>
-      <w:proofErr w:type="spellStart"/>
-      <w:r>
-        <w:rPr>
-          <w:b/>
-        </w:rPr>
-        <w:t>var</w:t>
-      </w:r>
-      <w:proofErr w:type="spellEnd"/>
-      <w:r>
-        <w:rPr>
-          <w:b/>
-        </w:rPr>
-        <w:t>/www/staging</w:t>
+        <w:t>$chown -R node /var/www/</w:t>
+      </w:r>
+      <w:r>
+        <w:rPr>
+          <w:b/>
+        </w:rPr>
+        <w:t>appserver/</w:t>
+      </w:r>
+      <w:r>
+        <w:rPr>
+          <w:b/>
+        </w:rPr>
+        <w:t>staging</w:t>
       </w:r>
       <w:r>
         <w:t xml:space="preserve"> #change owner to new 'node' user</w:t>
@@ -1788,15 +1248,7 @@
         <w:outlineLvl w:val="0"/>
       </w:pPr>
       <w:r>
-        <w:t xml:space="preserve">On the production server, we do not want automatic deployments from the CI machines (e.g., </w:t>
-      </w:r>
-      <w:proofErr w:type="spellStart"/>
-      <w:r>
-        <w:t>CircleCI</w:t>
-      </w:r>
-      <w:proofErr w:type="spellEnd"/>
-      <w:r>
-        <w:t>) after every successful build.  Rather, what we’d want is to allow manual deployments from the dev machine (once the developer has ensured the CI builds are working fine, and also Staging environment is working fine).</w:t>
+        <w:t>On the production server, we do not want automatic deployments from the CI machines (e.g., CircleCI) after every successful build.  Rather, what we’d want is to allow manual deployments from the dev machine (once the developer has ensured the CI builds are working fine, and also Staging environment is working fine).</w:t>
       </w:r>
     </w:p>
     <w:p>
@@ -1836,15 +1288,7 @@
     <w:p/>
     <w:p>
       <w:r>
-        <w:t>Generate SSH Key Pair on Dev Machine (if ~/.</w:t>
-      </w:r>
-      <w:proofErr w:type="spellStart"/>
-      <w:r>
-        <w:t>ssh</w:t>
-      </w:r>
-      <w:proofErr w:type="spellEnd"/>
-      <w:r>
-        <w:t>/id_rsa.pub does not already exist)</w:t>
+        <w:t>Generate SSH Key Pair on Dev Machine (if ~/.ssh/id_rsa.pub does not already exist)</w:t>
       </w:r>
     </w:p>
     <w:p/>
@@ -1863,35 +1307,7 @@
         <w:rPr>
           <w:b/>
         </w:rPr>
-        <w:t>$</w:t>
-      </w:r>
-      <w:proofErr w:type="spellStart"/>
-      <w:r>
-        <w:rPr>
-          <w:b/>
-        </w:rPr>
-        <w:t>ssh-keygen</w:t>
-      </w:r>
-      <w:proofErr w:type="spellEnd"/>
-      <w:r>
-        <w:rPr>
-          <w:b/>
-        </w:rPr>
-        <w:t xml:space="preserve"> -t </w:t>
-      </w:r>
-      <w:proofErr w:type="spellStart"/>
-      <w:r>
-        <w:rPr>
-          <w:b/>
-        </w:rPr>
-        <w:t>rsa</w:t>
-      </w:r>
-      <w:proofErr w:type="spellEnd"/>
-      <w:r>
-        <w:rPr>
-          <w:b/>
-        </w:rPr>
-        <w:t xml:space="preserve"> -b 4096 -C "Some Comment to identify this key"</w:t>
+        <w:t>$ssh-keygen -t rsa -b 4096 -C "Some Comment to identify this key"</w:t>
       </w:r>
     </w:p>
     <w:p/>
@@ -1910,30 +1326,8 @@
         <w:rPr>
           <w:b/>
         </w:rPr>
-        <w:t>~/.</w:t>
-      </w:r>
-      <w:proofErr w:type="spellStart"/>
-      <w:r>
-        <w:rPr>
-          <w:b/>
-        </w:rPr>
-        <w:t>ssh</w:t>
-      </w:r>
-      <w:proofErr w:type="spellEnd"/>
-      <w:r>
-        <w:rPr>
-          <w:b/>
-        </w:rPr>
-        <w:t>/</w:t>
-      </w:r>
-      <w:proofErr w:type="spellStart"/>
-      <w:r>
-        <w:rPr>
-          <w:b/>
-        </w:rPr>
-        <w:t>id_rsa</w:t>
-      </w:r>
-      <w:proofErr w:type="spellEnd"/>
+        <w:t>~/.ssh/id_rsa</w:t>
+      </w:r>
       <w:r>
         <w:t xml:space="preserve"> and public key at </w:t>
       </w:r>
@@ -1941,21 +1335,7 @@
         <w:rPr>
           <w:b/>
         </w:rPr>
-        <w:t>~/.</w:t>
-      </w:r>
-      <w:proofErr w:type="spellStart"/>
-      <w:r>
-        <w:rPr>
-          <w:b/>
-        </w:rPr>
-        <w:t>ssh</w:t>
-      </w:r>
-      <w:proofErr w:type="spellEnd"/>
-      <w:r>
-        <w:rPr>
-          <w:b/>
-        </w:rPr>
-        <w:t>/id_rsa.pub</w:t>
+        <w:t>~/.ssh/id_rsa.pub</w:t>
       </w:r>
     </w:p>
     <w:p/>
@@ -2005,21 +1385,7 @@
         <w:rPr>
           <w:b/>
         </w:rPr>
-        <w:t>$</w:t>
-      </w:r>
-      <w:proofErr w:type="spellStart"/>
-      <w:r>
-        <w:rPr>
-          <w:b/>
-        </w:rPr>
-        <w:t>su</w:t>
-      </w:r>
-      <w:proofErr w:type="spellEnd"/>
-      <w:r>
-        <w:rPr>
-          <w:b/>
-        </w:rPr>
-        <w:t xml:space="preserve"> node</w:t>
+        <w:t>$su node</w:t>
       </w:r>
       <w:r>
         <w:t xml:space="preserve"> #Login to production server using the deployment user 'node'</w:t>
@@ -2037,30 +1403,8 @@
         <w:rPr>
           <w:b/>
         </w:rPr>
-        <w:t>$</w:t>
-      </w:r>
-      <w:proofErr w:type="spellStart"/>
-      <w:r>
-        <w:rPr>
-          <w:b/>
-        </w:rPr>
-        <w:t>ssh-keygen</w:t>
-      </w:r>
-      <w:proofErr w:type="spellEnd"/>
-      <w:r>
-        <w:rPr>
-          <w:b/>
-        </w:rPr>
-        <w:t xml:space="preserve"> -t </w:t>
-      </w:r>
-      <w:proofErr w:type="spellStart"/>
-      <w:r>
-        <w:rPr>
-          <w:b/>
-        </w:rPr>
-        <w:t>rsa</w:t>
-      </w:r>
-      <w:proofErr w:type="spellEnd"/>
+        <w:t>$ssh-keygen -t rsa</w:t>
+      </w:r>
       <w:r>
         <w:t xml:space="preserve"> #create the </w:t>
       </w:r>
@@ -2068,16 +1412,8 @@
         <w:rPr>
           <w:b/>
         </w:rPr>
-        <w:t>~/.</w:t>
-      </w:r>
-      <w:proofErr w:type="spellStart"/>
-      <w:r>
-        <w:rPr>
-          <w:b/>
-        </w:rPr>
-        <w:t>ssh</w:t>
-      </w:r>
-      <w:proofErr w:type="spellEnd"/>
+        <w:t>~/.ssh</w:t>
+      </w:r>
       <w:r>
         <w:t xml:space="preserve"> folder (ignore the generated keys), use defaults and no paraphrase</w:t>
       </w:r>
@@ -2097,30 +1433,8 @@
         <w:rPr>
           <w:b/>
         </w:rPr>
-        <w:t>~/.</w:t>
-      </w:r>
-      <w:proofErr w:type="spellStart"/>
-      <w:r>
-        <w:rPr>
-          <w:b/>
-        </w:rPr>
-        <w:t>ssh</w:t>
-      </w:r>
-      <w:proofErr w:type="spellEnd"/>
-      <w:r>
-        <w:rPr>
-          <w:b/>
-        </w:rPr>
-        <w:t>/</w:t>
-      </w:r>
-      <w:proofErr w:type="spellStart"/>
-      <w:r>
-        <w:rPr>
-          <w:b/>
-        </w:rPr>
-        <w:t>authorized_keys</w:t>
-      </w:r>
-      <w:proofErr w:type="spellEnd"/>
+        <w:t>~/.ssh/authorized_keys</w:t>
+      </w:r>
       <w:r>
         <w:t xml:space="preserve"> file and append the contents of the public </w:t>
       </w:r>
@@ -2182,15 +1496,7 @@
         <w:t>do</w:t>
       </w:r>
       <w:r>
-        <w:t xml:space="preserve"> want to allow silent deployments of successful builds directly from the CI server (</w:t>
-      </w:r>
-      <w:proofErr w:type="spellStart"/>
-      <w:r>
-        <w:t>CircleCI</w:t>
-      </w:r>
-      <w:proofErr w:type="spellEnd"/>
-      <w:r>
-        <w:t xml:space="preserve">).  For that to happen, </w:t>
+        <w:t xml:space="preserve"> want to allow silent deployments of successful builds directly from the CI server (CircleCI).  For that to happen, </w:t>
       </w:r>
       <w:r>
         <w:t>follow the steps below:</w:t>
@@ -2279,35 +1585,7 @@
         <w:rPr>
           <w:b/>
         </w:rPr>
-        <w:t>$</w:t>
-      </w:r>
-      <w:proofErr w:type="spellStart"/>
-      <w:r>
-        <w:rPr>
-          <w:b/>
-        </w:rPr>
-        <w:t>ssh-keygen</w:t>
-      </w:r>
-      <w:proofErr w:type="spellEnd"/>
-      <w:r>
-        <w:rPr>
-          <w:b/>
-        </w:rPr>
-        <w:t xml:space="preserve"> -t </w:t>
-      </w:r>
-      <w:proofErr w:type="spellStart"/>
-      <w:r>
-        <w:rPr>
-          <w:b/>
-        </w:rPr>
-        <w:t>rsa</w:t>
-      </w:r>
-      <w:proofErr w:type="spellEnd"/>
-      <w:r>
-        <w:rPr>
-          <w:b/>
-        </w:rPr>
-        <w:t xml:space="preserve"> -b 4096 -C "Some Comment to identify this key"</w:t>
+        <w:t>$ssh-keygen -t rsa -b 4096 -C "Some Comment to identify this key"</w:t>
       </w:r>
     </w:p>
     <w:p/>
@@ -2323,30 +1601,8 @@
         <w:rPr>
           <w:b/>
         </w:rPr>
-        <w:t>~/.</w:t>
-      </w:r>
-      <w:proofErr w:type="spellStart"/>
-      <w:r>
-        <w:rPr>
-          <w:b/>
-        </w:rPr>
-        <w:t>ssh</w:t>
-      </w:r>
-      <w:proofErr w:type="spellEnd"/>
-      <w:r>
-        <w:rPr>
-          <w:b/>
-        </w:rPr>
-        <w:t>/</w:t>
-      </w:r>
-      <w:proofErr w:type="spellStart"/>
-      <w:r>
-        <w:rPr>
-          <w:b/>
-        </w:rPr>
-        <w:t>id_rsa</w:t>
-      </w:r>
-      <w:proofErr w:type="spellEnd"/>
+        <w:t>~/.ssh/id_rsa</w:t>
+      </w:r>
       <w:r>
         <w:t xml:space="preserve"> and public key at </w:t>
       </w:r>
@@ -2354,21 +1610,7 @@
         <w:rPr>
           <w:b/>
         </w:rPr>
-        <w:t>~/.</w:t>
-      </w:r>
-      <w:proofErr w:type="spellStart"/>
-      <w:r>
-        <w:rPr>
-          <w:b/>
-        </w:rPr>
-        <w:t>ssh</w:t>
-      </w:r>
-      <w:proofErr w:type="spellEnd"/>
-      <w:r>
-        <w:rPr>
-          <w:b/>
-        </w:rPr>
-        <w:t>/id_rsa.pub</w:t>
+        <w:t>~/.ssh/id_rsa.pub</w:t>
       </w:r>
     </w:p>
     <w:p>
@@ -2551,30 +1793,8 @@
         <w:rPr>
           <w:b/>
         </w:rPr>
-        <w:t>~/.</w:t>
-      </w:r>
-      <w:proofErr w:type="spellStart"/>
-      <w:r>
-        <w:rPr>
-          <w:b/>
-        </w:rPr>
-        <w:t>ssh</w:t>
-      </w:r>
-      <w:proofErr w:type="spellEnd"/>
-      <w:r>
-        <w:rPr>
-          <w:b/>
-        </w:rPr>
-        <w:t>/</w:t>
-      </w:r>
-      <w:proofErr w:type="spellStart"/>
-      <w:r>
-        <w:rPr>
-          <w:b/>
-        </w:rPr>
-        <w:t>authorized_keys</w:t>
-      </w:r>
-      <w:proofErr w:type="spellEnd"/>
+        <w:t>~/.ssh/authorized_keys</w:t>
+      </w:r>
       <w:r>
         <w:t xml:space="preserve"> file (create if not present)</w:t>
       </w:r>
@@ -2607,38 +1827,13 @@
           <w:sz w:val="32"/>
           <w:szCs w:val="32"/>
         </w:rPr>
-        <w:t xml:space="preserve">Set up SSH Keys to Allow Silent Cloning of Code from </w:t>
-      </w:r>
-      <w:proofErr w:type="spellStart"/>
-      <w:r>
-        <w:rPr>
-          <w:sz w:val="32"/>
-          <w:szCs w:val="32"/>
-        </w:rPr>
-        <w:t>Github</w:t>
-      </w:r>
-      <w:proofErr w:type="spellEnd"/>
+        <w:t>Set up SSH Keys to Allow Silent Cloning of Code from Github</w:t>
+      </w:r>
     </w:p>
     <w:p/>
     <w:p>
       <w:r>
-        <w:t xml:space="preserve">Both Production and Staging servers need to be able to clone source code from </w:t>
-      </w:r>
-      <w:proofErr w:type="spellStart"/>
-      <w:r>
-        <w:t>Github</w:t>
-      </w:r>
-      <w:proofErr w:type="spellEnd"/>
-      <w:r>
-        <w:t xml:space="preserve"> without user prompts, and for that we need to set up SSH keys for </w:t>
-      </w:r>
-      <w:proofErr w:type="spellStart"/>
-      <w:r>
-        <w:t>Github</w:t>
-      </w:r>
-      <w:proofErr w:type="spellEnd"/>
-      <w:r>
-        <w:t>.</w:t>
+        <w:t>Both Production and Staging servers need to be able to clone source code from Github without user prompts, and for that we need to set up SSH keys for Github.</w:t>
       </w:r>
     </w:p>
     <w:p/>
@@ -2713,11 +1908,9 @@
       <w:r>
         <w:t xml:space="preserve">This is an optional step.  If we already have Public/Private key pair for </w:t>
       </w:r>
-      <w:proofErr w:type="spellStart"/>
       <w:r>
         <w:t>Github</w:t>
       </w:r>
-      <w:proofErr w:type="spellEnd"/>
       <w:r>
         <w:t xml:space="preserve"> generated earlier, we can just reuse them.  Otherwise, proceed to generate a new pair as per steps below.</w:t>
       </w:r>
@@ -2742,35 +1935,7 @@
         <w:rPr>
           <w:b/>
         </w:rPr>
-        <w:t>$</w:t>
-      </w:r>
-      <w:proofErr w:type="spellStart"/>
-      <w:r>
-        <w:rPr>
-          <w:b/>
-        </w:rPr>
-        <w:t>ssh-keygen</w:t>
-      </w:r>
-      <w:proofErr w:type="spellEnd"/>
-      <w:r>
-        <w:rPr>
-          <w:b/>
-        </w:rPr>
-        <w:t xml:space="preserve"> -t </w:t>
-      </w:r>
-      <w:proofErr w:type="spellStart"/>
-      <w:r>
-        <w:rPr>
-          <w:b/>
-        </w:rPr>
-        <w:t>rsa</w:t>
-      </w:r>
-      <w:proofErr w:type="spellEnd"/>
-      <w:r>
-        <w:rPr>
-          <w:b/>
-        </w:rPr>
-        <w:t xml:space="preserve"> -b 4096 -C "Some Comment to identify this key"</w:t>
+        <w:t>$ssh-keygen -t rsa -b 4096 -C "Some Comment to identify this key"</w:t>
       </w:r>
     </w:p>
     <w:p/>
@@ -2786,30 +1951,8 @@
         <w:rPr>
           <w:b/>
         </w:rPr>
-        <w:t>~/.</w:t>
-      </w:r>
-      <w:proofErr w:type="spellStart"/>
-      <w:r>
-        <w:rPr>
-          <w:b/>
-        </w:rPr>
-        <w:t>ssh</w:t>
-      </w:r>
-      <w:proofErr w:type="spellEnd"/>
-      <w:r>
-        <w:rPr>
-          <w:b/>
-        </w:rPr>
-        <w:t>/</w:t>
-      </w:r>
-      <w:proofErr w:type="spellStart"/>
-      <w:r>
-        <w:rPr>
-          <w:b/>
-        </w:rPr>
-        <w:t>id_rsa</w:t>
-      </w:r>
-      <w:proofErr w:type="spellEnd"/>
+        <w:t>~/.ssh/id_rsa</w:t>
+      </w:r>
       <w:r>
         <w:t xml:space="preserve"> and public key at </w:t>
       </w:r>
@@ -2817,21 +1960,7 @@
         <w:rPr>
           <w:b/>
         </w:rPr>
-        <w:t>~/.</w:t>
-      </w:r>
-      <w:proofErr w:type="spellStart"/>
-      <w:r>
-        <w:rPr>
-          <w:b/>
-        </w:rPr>
-        <w:t>ssh</w:t>
-      </w:r>
-      <w:proofErr w:type="spellEnd"/>
-      <w:r>
-        <w:rPr>
-          <w:b/>
-        </w:rPr>
-        <w:t>/id_rsa.pub</w:t>
+        <w:t>~/.ssh/id_rsa.pub</w:t>
       </w:r>
     </w:p>
     <w:p>
@@ -2902,29 +2031,13 @@
         <w:t>Add the Public key to the eze</w:t>
       </w:r>
       <w:r>
-        <w:t xml:space="preserve">eideas@gmail.com </w:t>
-      </w:r>
-      <w:proofErr w:type="spellStart"/>
-      <w:r>
-        <w:t>Github</w:t>
-      </w:r>
-      <w:proofErr w:type="spellEnd"/>
-      <w:r>
-        <w:t xml:space="preserve"> account</w:t>
+        <w:t>eideas@gmail.com Github account</w:t>
       </w:r>
       <w:r>
         <w:t>.</w:t>
       </w:r>
       <w:r>
-        <w:t xml:space="preserve">  This is so that </w:t>
-      </w:r>
-      <w:proofErr w:type="spellStart"/>
-      <w:r>
-        <w:t>Github</w:t>
-      </w:r>
-      <w:proofErr w:type="spellEnd"/>
-      <w:r>
-        <w:t xml:space="preserve"> can authenticate the incoming clone requests from the server.</w:t>
+        <w:t xml:space="preserve">  This is so that Github can authenticate the incoming clone requests from the server.</w:t>
       </w:r>
     </w:p>
     <w:p>
@@ -2961,7 +2074,6 @@
           <w:u w:val="single"/>
         </w:rPr>
       </w:pPr>
-      <w:bookmarkStart w:id="0" w:name="_GoBack"/>
       <w:r>
         <w:rPr>
           <w:b/>
@@ -2970,19 +2082,10 @@
         <w:t>On Server (either Production or Staging)</w:t>
       </w:r>
     </w:p>
-    <w:bookmarkEnd w:id="0"/>
     <w:p/>
     <w:p>
       <w:r>
-        <w:t xml:space="preserve">Now configure the Privacy SSH key for </w:t>
-      </w:r>
-      <w:proofErr w:type="spellStart"/>
-      <w:r>
-        <w:t>Github</w:t>
-      </w:r>
-      <w:proofErr w:type="spellEnd"/>
-      <w:r>
-        <w:t xml:space="preserve"> on the server that needs to perform the </w:t>
+        <w:t xml:space="preserve">Now configure the Privacy SSH key for Github on the server that needs to perform the </w:t>
       </w:r>
       <w:r>
         <w:t xml:space="preserve">silent </w:t>
@@ -3031,32 +2134,16 @@
         <w:rPr>
           <w:b/>
         </w:rPr>
-        <w:t>$HOME/.</w:t>
-      </w:r>
-      <w:proofErr w:type="spellStart"/>
-      <w:r>
-        <w:rPr>
-          <w:b/>
-        </w:rPr>
-        <w:t>ssh</w:t>
-      </w:r>
-      <w:proofErr w:type="spellEnd"/>
-      <w:r>
-        <w:rPr>
-          <w:b/>
-        </w:rPr>
-        <w:t>/</w:t>
-      </w:r>
-      <w:proofErr w:type="spellStart"/>
-      <w:r>
-        <w:rPr>
-          <w:b/>
-        </w:rPr>
-        <w:t>id_rsa_github</w:t>
-      </w:r>
-      <w:proofErr w:type="spellEnd"/>
-      <w:r>
-        <w:t>, and copy the contents of the Privacy Key into this file</w:t>
+        <w:t>$HOME/.ssh/id_rsa_github</w:t>
+      </w:r>
+      <w:r>
+        <w:t>, and copy the conten</w:t>
+      </w:r>
+      <w:r>
+        <w:t>ts of the Private</w:t>
+      </w:r>
+      <w:r>
+        <w:t xml:space="preserve"> Key into this file</w:t>
       </w:r>
     </w:p>
     <w:p>
@@ -3073,42 +2160,12 @@
         </w:rPr>
         <w:t>$</w:t>
       </w:r>
-      <w:proofErr w:type="spellStart"/>
-      <w:r>
-        <w:rPr>
-          <w:b/>
-        </w:rPr>
-        <w:t>chmod</w:t>
-      </w:r>
-      <w:proofErr w:type="spellEnd"/>
-      <w:r>
-        <w:rPr>
-          <w:b/>
-        </w:rPr>
-        <w:t xml:space="preserve"> 400 $HOME/.</w:t>
-      </w:r>
-      <w:proofErr w:type="spellStart"/>
-      <w:r>
-        <w:rPr>
-          <w:b/>
-        </w:rPr>
-        <w:t>ssh</w:t>
-      </w:r>
-      <w:proofErr w:type="spellEnd"/>
-      <w:r>
-        <w:rPr>
-          <w:b/>
-        </w:rPr>
-        <w:t>/</w:t>
-      </w:r>
-      <w:proofErr w:type="spellStart"/>
-      <w:r>
-        <w:rPr>
-          <w:b/>
-        </w:rPr>
-        <w:t>id_rsa_github</w:t>
-      </w:r>
-      <w:proofErr w:type="spellEnd"/>
+      <w:r>
+        <w:rPr>
+          <w:b/>
+        </w:rPr>
+        <w:t>chmod 400 $HOME/.ssh/id_rsa_github</w:t>
+      </w:r>
       <w:r>
         <w:t xml:space="preserve"> #set reduced permissions on the file</w:t>
       </w:r>
@@ -3128,30 +2185,8 @@
         <w:rPr>
           <w:b/>
         </w:rPr>
-        <w:t>$HOME/.</w:t>
-      </w:r>
-      <w:proofErr w:type="spellStart"/>
-      <w:r>
-        <w:rPr>
-          <w:b/>
-        </w:rPr>
-        <w:t>ssh</w:t>
-      </w:r>
-      <w:proofErr w:type="spellEnd"/>
-      <w:r>
-        <w:rPr>
-          <w:b/>
-        </w:rPr>
-        <w:t>/</w:t>
-      </w:r>
-      <w:proofErr w:type="spellStart"/>
-      <w:r>
-        <w:rPr>
-          <w:b/>
-        </w:rPr>
-        <w:t>config</w:t>
-      </w:r>
-      <w:proofErr w:type="spellEnd"/>
+        <w:t>$HOME/.ssh/config</w:t>
+      </w:r>
       <w:r>
         <w:t>, and add the below to the file:</w:t>
       </w:r>
@@ -3177,19 +2212,11 @@
           <w:b/>
         </w:rPr>
       </w:pPr>
-      <w:proofErr w:type="spellStart"/>
-      <w:r>
-        <w:rPr>
-          <w:b/>
-        </w:rPr>
-        <w:t>HostName</w:t>
-      </w:r>
-      <w:proofErr w:type="spellEnd"/>
-      <w:r>
-        <w:rPr>
-          <w:b/>
-        </w:rPr>
-        <w:t xml:space="preserve"> github.com</w:t>
+      <w:r>
+        <w:rPr>
+          <w:b/>
+        </w:rPr>
+        <w:t>HostName github.com</w:t>
       </w:r>
     </w:p>
     <w:p>
@@ -3199,42 +2226,12 @@
           <w:b/>
         </w:rPr>
       </w:pPr>
-      <w:proofErr w:type="spellStart"/>
-      <w:r>
-        <w:rPr>
-          <w:b/>
-        </w:rPr>
-        <w:t>IdentityFile</w:t>
-      </w:r>
-      <w:proofErr w:type="spellEnd"/>
-      <w:r>
-        <w:rPr>
-          <w:b/>
-        </w:rPr>
-        <w:t xml:space="preserve"> ~/.</w:t>
-      </w:r>
-      <w:proofErr w:type="spellStart"/>
-      <w:r>
-        <w:rPr>
-          <w:b/>
-        </w:rPr>
-        <w:t>ssh</w:t>
-      </w:r>
-      <w:proofErr w:type="spellEnd"/>
-      <w:r>
-        <w:rPr>
-          <w:b/>
-        </w:rPr>
-        <w:t>/</w:t>
-      </w:r>
-      <w:proofErr w:type="spellStart"/>
-      <w:r>
-        <w:rPr>
-          <w:b/>
-        </w:rPr>
-        <w:t>id_rsa_github</w:t>
-      </w:r>
-      <w:proofErr w:type="spellEnd"/>
+      <w:r>
+        <w:rPr>
+          <w:b/>
+        </w:rPr>
+        <w:t>IdentityFile ~/.ssh/id_rsa_github</w:t>
+      </w:r>
     </w:p>
     <w:p>
       <w:pPr>
@@ -3275,368 +2272,10 @@
         <w:rPr>
           <w:b/>
         </w:rPr>
-        <w:t xml:space="preserve">git clone </w:t>
-      </w:r>
-      <w:proofErr w:type="spellStart"/>
-      <w:proofErr w:type="gramStart"/>
-      <w:r>
-        <w:rPr>
-          <w:b/>
-        </w:rPr>
-        <w:t>git@github.com:ezeeideas</w:t>
-      </w:r>
-      <w:proofErr w:type="spellEnd"/>
-      <w:r>
-        <w:rPr>
-          <w:b/>
-        </w:rPr>
-        <w:t>/</w:t>
-      </w:r>
-      <w:proofErr w:type="spellStart"/>
-      <w:r>
-        <w:rPr>
-          <w:b/>
-        </w:rPr>
-        <w:t>delphinus.git</w:t>
-      </w:r>
-      <w:proofErr w:type="spellEnd"/>
-      <w:proofErr w:type="gramEnd"/>
+        <w:t>git clone git@github.com:ezeeideas/delphinus.git</w:t>
+      </w:r>
     </w:p>
     <w:p/>
-    <w:p/>
-    <w:p>
-      <w:pPr>
-        <w:pBdr>
-          <w:bottom w:val="single" w:sz="4" w:space="1" w:color="auto"/>
-        </w:pBdr>
-        <w:rPr>
-          <w:sz w:val="32"/>
-          <w:szCs w:val="32"/>
-        </w:rPr>
-      </w:pPr>
-      <w:r>
-        <w:rPr>
-          <w:sz w:val="32"/>
-          <w:szCs w:val="32"/>
-        </w:rPr>
-        <w:t>Set up Run-time Settings on Server</w:t>
-      </w:r>
-    </w:p>
-    <w:p/>
-    <w:p>
-      <w:pPr>
-        <w:rPr>
-          <w:u w:val="single"/>
-        </w:rPr>
-      </w:pPr>
-      <w:r>
-        <w:t xml:space="preserve">There are a bunch of run-time environment variables that are used by the Application to successfully run, and these need to be set by going explicitly into the application and setting these for that particular </w:t>
-      </w:r>
-      <w:proofErr w:type="gramStart"/>
-      <w:r>
-        <w:t>environment..</w:t>
-      </w:r>
-      <w:proofErr w:type="gramEnd"/>
-      <w:r>
-        <w:t xml:space="preserve"> These variables different between Stage, Production and development environments, and are confidential in nature so </w:t>
-      </w:r>
-      <w:r>
-        <w:rPr>
-          <w:u w:val="single"/>
-        </w:rPr>
-        <w:t xml:space="preserve">should </w:t>
-      </w:r>
-      <w:r>
-        <w:rPr>
-          <w:b/>
-          <w:bCs/>
-          <w:u w:val="single"/>
-        </w:rPr>
-        <w:t>not</w:t>
-      </w:r>
-      <w:r>
-        <w:rPr>
-          <w:u w:val="single"/>
-        </w:rPr>
-        <w:t xml:space="preserve"> be checked in.</w:t>
-      </w:r>
-    </w:p>
-    <w:p>
-      <w:pPr>
-        <w:rPr>
-          <w:u w:val="single"/>
-        </w:rPr>
-      </w:pPr>
-    </w:p>
-    <w:p>
-      <w:r>
-        <w:t xml:space="preserve">The application expects a file called </w:t>
-      </w:r>
-      <w:proofErr w:type="gramStart"/>
-      <w:r>
-        <w:t>‘</w:t>
-      </w:r>
-      <w:r>
-        <w:rPr>
-          <w:b/>
-        </w:rPr>
-        <w:t>.</w:t>
-      </w:r>
-      <w:proofErr w:type="spellStart"/>
-      <w:r>
-        <w:rPr>
-          <w:b/>
-        </w:rPr>
-        <w:t>env</w:t>
-      </w:r>
-      <w:proofErr w:type="spellEnd"/>
-      <w:proofErr w:type="gramEnd"/>
-      <w:r>
-        <w:t>’</w:t>
-      </w:r>
-      <w:r>
-        <w:t xml:space="preserve"> to be present in the </w:t>
-      </w:r>
-      <w:r>
-        <w:rPr>
-          <w:b/>
-        </w:rPr>
-        <w:t>/</w:t>
-      </w:r>
-      <w:proofErr w:type="spellStart"/>
-      <w:r>
-        <w:rPr>
-          <w:b/>
-        </w:rPr>
-        <w:t>src</w:t>
-      </w:r>
-      <w:proofErr w:type="spellEnd"/>
-      <w:r>
-        <w:rPr>
-          <w:b/>
-        </w:rPr>
-        <w:t>/server</w:t>
-      </w:r>
-      <w:r>
-        <w:t xml:space="preserve"> directory, with the below format:</w:t>
-      </w:r>
-    </w:p>
-    <w:p/>
-    <w:p>
-      <w:pPr>
-        <w:ind w:left="720"/>
-        <w:rPr>
-          <w:b/>
-        </w:rPr>
-      </w:pPr>
-      <w:r>
-        <w:rPr>
-          <w:b/>
-        </w:rPr>
-        <w:t>HOSTNAME="http://localhost:8080"</w:t>
-      </w:r>
-    </w:p>
-    <w:p>
-      <w:pPr>
-        <w:ind w:left="720"/>
-        <w:rPr>
-          <w:b/>
-        </w:rPr>
-      </w:pPr>
-    </w:p>
-    <w:p>
-      <w:pPr>
-        <w:ind w:left="720"/>
-        <w:rPr>
-          <w:b/>
-        </w:rPr>
-      </w:pPr>
-      <w:r>
-        <w:rPr>
-          <w:b/>
-        </w:rPr>
-        <w:t>#NEO4J AUTHENTICATION INFORMATION</w:t>
-      </w:r>
-    </w:p>
-    <w:p>
-      <w:pPr>
-        <w:ind w:left="720"/>
-        <w:rPr>
-          <w:b/>
-        </w:rPr>
-      </w:pPr>
-      <w:r>
-        <w:rPr>
-          <w:b/>
-        </w:rPr>
-        <w:t>NEO4J_HOSTNAME="localhost:7474"</w:t>
-      </w:r>
-    </w:p>
-    <w:p>
-      <w:pPr>
-        <w:ind w:left="720"/>
-        <w:rPr>
-          <w:b/>
-        </w:rPr>
-      </w:pPr>
-      <w:r>
-        <w:rPr>
-          <w:b/>
-        </w:rPr>
-        <w:t>NEO4J_USERNAME=neo4j</w:t>
-      </w:r>
-    </w:p>
-    <w:p>
-      <w:pPr>
-        <w:ind w:left="720"/>
-        <w:rPr>
-          <w:b/>
-        </w:rPr>
-      </w:pPr>
-      <w:r>
-        <w:rPr>
-          <w:b/>
-        </w:rPr>
-        <w:t>NEO4J_PASSWORD=</w:t>
-      </w:r>
-      <w:proofErr w:type="spellStart"/>
-      <w:r>
-        <w:rPr>
-          <w:b/>
-        </w:rPr>
-        <w:t>mypassword</w:t>
-      </w:r>
-      <w:proofErr w:type="spellEnd"/>
-    </w:p>
-    <w:p>
-      <w:pPr>
-        <w:ind w:left="720"/>
-        <w:rPr>
-          <w:b/>
-        </w:rPr>
-      </w:pPr>
-    </w:p>
-    <w:p>
-      <w:pPr>
-        <w:ind w:left="720"/>
-        <w:rPr>
-          <w:b/>
-        </w:rPr>
-      </w:pPr>
-      <w:r>
-        <w:rPr>
-          <w:b/>
-        </w:rPr>
-        <w:t>#SOCIAL AUTHENTICATION TOKENS</w:t>
-      </w:r>
-    </w:p>
-    <w:p>
-      <w:pPr>
-        <w:ind w:left="720"/>
-        <w:rPr>
-          <w:b/>
-        </w:rPr>
-      </w:pPr>
-      <w:r>
-        <w:rPr>
-          <w:b/>
-        </w:rPr>
-        <w:t>FACEBOOK_CLIENT_ID=140197703347931</w:t>
-      </w:r>
-    </w:p>
-    <w:p>
-      <w:pPr>
-        <w:ind w:left="720"/>
-        <w:rPr>
-          <w:b/>
-        </w:rPr>
-      </w:pPr>
-      <w:r>
-        <w:rPr>
-          <w:b/>
-        </w:rPr>
-        <w:t>FACEBOOK_CLIENT_SECRET=1203425195b711a1cf9b1a278a9a6d58</w:t>
-      </w:r>
-    </w:p>
-    <w:p>
-      <w:pPr>
-        <w:ind w:left="720"/>
-        <w:rPr>
-          <w:b/>
-        </w:rPr>
-      </w:pPr>
-      <w:r>
-        <w:rPr>
-          <w:b/>
-        </w:rPr>
-        <w:t>TWITTER_CLIENT_ID=U7d82P2yFhZ0dD47zsOpvAZI1</w:t>
-      </w:r>
-    </w:p>
-    <w:p>
-      <w:pPr>
-        <w:ind w:left="720"/>
-        <w:rPr>
-          <w:b/>
-        </w:rPr>
-      </w:pPr>
-      <w:r>
-        <w:rPr>
-          <w:b/>
-        </w:rPr>
-        <w:t>TWITTER_CLIENT_SECRET=0suazDxP70uPgTkdWJbzIHoT4Xjd82XLmksxsKktvlaHUHy4r5</w:t>
-      </w:r>
-    </w:p>
-    <w:p>
-      <w:pPr>
-        <w:ind w:left="720"/>
-        <w:rPr>
-          <w:b/>
-        </w:rPr>
-      </w:pPr>
-      <w:r>
-        <w:rPr>
-          <w:b/>
-        </w:rPr>
-        <w:t>GOOGLE_CLIENT_ID=583238880111-chvdagjqp00ncf4rsqca9jhltp1qk2id.apps.googleusercontent.com</w:t>
-      </w:r>
-    </w:p>
-    <w:p>
-      <w:pPr>
-        <w:ind w:left="720"/>
-        <w:rPr>
-          <w:b/>
-        </w:rPr>
-      </w:pPr>
-      <w:r>
-        <w:rPr>
-          <w:b/>
-        </w:rPr>
-        <w:t>GOOGLE_CLIENT_SECRET=zVdNs0O--Q2Hv0ZgLbd608Ci</w:t>
-      </w:r>
-    </w:p>
-    <w:p/>
-    <w:p>
-      <w:r>
-        <w:t xml:space="preserve">Note that the above are sample values – you need to make sure the correct values are entered for </w:t>
-      </w:r>
-      <w:proofErr w:type="gramStart"/>
-      <w:r>
-        <w:t>each..</w:t>
-      </w:r>
-      <w:proofErr w:type="gramEnd"/>
-      <w:r>
-        <w:t xml:space="preserve"> The Social authentication tokens can be </w:t>
-      </w:r>
-      <w:r>
-        <w:t>either recovered from the secure location, or they can be copied from individual developer pages for Facebook, Twitter and Google.</w:t>
-      </w:r>
-    </w:p>
-    <w:p/>
-    <w:p>
-      <w:r>
-        <w:t>Note: The Node App will fail to start if these are not configured properly!</w:t>
-      </w:r>
-    </w:p>
     <w:p/>
     <w:p>
       <w:pPr>
@@ -3738,35 +2377,31 @@
         <w:rPr>
           <w:b/>
         </w:rPr>
-        <w:t>(/</w:t>
-      </w:r>
-      <w:proofErr w:type="spellStart"/>
-      <w:r>
-        <w:rPr>
-          <w:b/>
-        </w:rPr>
-        <w:t>var</w:t>
-      </w:r>
-      <w:proofErr w:type="spellEnd"/>
-      <w:r>
-        <w:rPr>
-          <w:b/>
-        </w:rPr>
-        <w:t>/www/production/source or /</w:t>
-      </w:r>
-      <w:proofErr w:type="spellStart"/>
-      <w:r>
-        <w:rPr>
-          <w:b/>
-        </w:rPr>
-        <w:t>var</w:t>
-      </w:r>
-      <w:proofErr w:type="spellEnd"/>
-      <w:r>
-        <w:rPr>
-          <w:b/>
-        </w:rPr>
-        <w:t>/www/staging/source</w:t>
+        <w:t>(/var/www/</w:t>
+      </w:r>
+      <w:r>
+        <w:rPr>
+          <w:b/>
+        </w:rPr>
+        <w:t>appserver/</w:t>
+      </w:r>
+      <w:r>
+        <w:rPr>
+          <w:b/>
+        </w:rPr>
+        <w:t>production/source or /var/www/</w:t>
+      </w:r>
+      <w:r>
+        <w:rPr>
+          <w:b/>
+        </w:rPr>
+        <w:t>appserver/</w:t>
+      </w:r>
+      <w:r>
+        <w:rPr>
+          <w:b/>
+        </w:rPr>
+        <w:t>staging/source</w:t>
       </w:r>
       <w:r>
         <w:t>).  Delete these if needed before proceeding.</w:t>
@@ -3785,15 +2420,7 @@
         <w:t>Ensure you don’t have any code changes pending com</w:t>
       </w:r>
       <w:r>
-        <w:t xml:space="preserve">mit.  Check-in any open changes and push to </w:t>
-      </w:r>
-      <w:proofErr w:type="spellStart"/>
-      <w:r>
-        <w:t>github</w:t>
-      </w:r>
-      <w:proofErr w:type="spellEnd"/>
-      <w:r>
-        <w:t>.</w:t>
+        <w:t>mit.  Check-in any open changes and push to github.</w:t>
       </w:r>
     </w:p>
     <w:p/>
@@ -3916,21 +2543,19 @@
         <w:rPr>
           <w:b/>
         </w:rPr>
-        <w:t xml:space="preserve"> /</w:t>
-      </w:r>
-      <w:proofErr w:type="spellStart"/>
-      <w:r>
-        <w:rPr>
-          <w:b/>
-        </w:rPr>
-        <w:t>var</w:t>
-      </w:r>
-      <w:proofErr w:type="spellEnd"/>
-      <w:r>
-        <w:rPr>
-          <w:b/>
-        </w:rPr>
-        <w:t>/www/production/source</w:t>
+        <w:t xml:space="preserve"> /var/www/</w:t>
+      </w:r>
+      <w:r>
+        <w:rPr>
+          <w:b/>
+        </w:rPr>
+        <w:t>appserver/</w:t>
+      </w:r>
+      <w:r>
+        <w:rPr>
+          <w:b/>
+        </w:rPr>
+        <w:t>production/source</w:t>
       </w:r>
       <w:r>
         <w:t xml:space="preserve"> or </w:t>
@@ -3939,35 +2564,25 @@
         <w:rPr>
           <w:b/>
         </w:rPr>
-        <w:t>/</w:t>
-      </w:r>
-      <w:proofErr w:type="spellStart"/>
-      <w:r>
-        <w:rPr>
-          <w:b/>
-        </w:rPr>
-        <w:t>var</w:t>
-      </w:r>
-      <w:proofErr w:type="spellEnd"/>
-      <w:r>
-        <w:rPr>
-          <w:b/>
-        </w:rPr>
-        <w:t>/www/staging/source</w:t>
+        <w:t>/var/www/</w:t>
+      </w:r>
+      <w:r>
+        <w:rPr>
+          <w:b/>
+        </w:rPr>
+        <w:t>appserver/</w:t>
+      </w:r>
+      <w:r>
+        <w:rPr>
+          <w:b/>
+        </w:rPr>
+        <w:t>staging/source</w:t>
       </w:r>
       <w:r>
         <w:t xml:space="preserve"> folder should have been created</w:t>
       </w:r>
       <w:r>
-        <w:t xml:space="preserve"> and populated with the source from </w:t>
-      </w:r>
-      <w:proofErr w:type="spellStart"/>
-      <w:r>
-        <w:t>Github</w:t>
-      </w:r>
-      <w:proofErr w:type="spellEnd"/>
-      <w:r>
-        <w:t>.</w:t>
+        <w:t xml:space="preserve"> and populated with the source from Github.</w:t>
       </w:r>
     </w:p>
     <w:p/>
@@ -4040,15 +2655,7 @@
         </w:numPr>
       </w:pPr>
       <w:r>
-        <w:t xml:space="preserve">Make a code change that you want to test.  Check-it in and push to </w:t>
-      </w:r>
-      <w:proofErr w:type="spellStart"/>
-      <w:r>
-        <w:t>Github</w:t>
-      </w:r>
-      <w:proofErr w:type="spellEnd"/>
-      <w:r>
-        <w:t>.</w:t>
+        <w:t>Make a code change that you want to test.  Check-it in and push to Github.</w:t>
       </w:r>
     </w:p>
     <w:p/>
@@ -4179,7 +2786,289 @@
       </w:r>
     </w:p>
     <w:p/>
+    <w:p>
+      <w:pPr>
+        <w:pBdr>
+          <w:bottom w:val="single" w:sz="4" w:space="1" w:color="auto"/>
+        </w:pBdr>
+        <w:rPr>
+          <w:sz w:val="32"/>
+          <w:szCs w:val="32"/>
+        </w:rPr>
+      </w:pPr>
+      <w:r>
+        <w:rPr>
+          <w:sz w:val="32"/>
+          <w:szCs w:val="32"/>
+        </w:rPr>
+        <w:t>Set up Run-time Settings on Server</w:t>
+      </w:r>
+    </w:p>
     <w:p/>
+    <w:p>
+      <w:pPr>
+        <w:rPr>
+          <w:u w:val="single"/>
+        </w:rPr>
+      </w:pPr>
+      <w:r>
+        <w:t xml:space="preserve">There are a bunch of run-time environment variables that are used by the Application to successfully run, and these need to be set by going explicitly into the application and setting these for that particular environment.. These variables different between Stage, Production and development environments, and are confidential in nature so </w:t>
+      </w:r>
+      <w:r>
+        <w:rPr>
+          <w:u w:val="single"/>
+        </w:rPr>
+        <w:t xml:space="preserve">should </w:t>
+      </w:r>
+      <w:r>
+        <w:rPr>
+          <w:b/>
+          <w:bCs/>
+          <w:u w:val="single"/>
+        </w:rPr>
+        <w:t>not</w:t>
+      </w:r>
+      <w:r>
+        <w:rPr>
+          <w:u w:val="single"/>
+        </w:rPr>
+        <w:t xml:space="preserve"> be checked in.</w:t>
+      </w:r>
+    </w:p>
+    <w:p>
+      <w:pPr>
+        <w:rPr>
+          <w:u w:val="single"/>
+        </w:rPr>
+      </w:pPr>
+    </w:p>
+    <w:p>
+      <w:r>
+        <w:t>The application expects a file called ‘</w:t>
+      </w:r>
+      <w:r>
+        <w:rPr>
+          <w:b/>
+        </w:rPr>
+        <w:t>.env</w:t>
+      </w:r>
+      <w:r>
+        <w:t>’</w:t>
+      </w:r>
+      <w:r>
+        <w:t xml:space="preserve"> to be present in the </w:t>
+      </w:r>
+      <w:r>
+        <w:rPr>
+          <w:b/>
+        </w:rPr>
+        <w:t>/src/server</w:t>
+      </w:r>
+      <w:r>
+        <w:t xml:space="preserve"> directory, with the below format:</w:t>
+      </w:r>
+    </w:p>
+    <w:p/>
+    <w:p>
+      <w:pPr>
+        <w:ind w:left="720"/>
+        <w:rPr>
+          <w:b/>
+        </w:rPr>
+      </w:pPr>
+      <w:r>
+        <w:rPr>
+          <w:b/>
+        </w:rPr>
+        <w:t>HOSTNAME="http://localhost:8080"</w:t>
+      </w:r>
+    </w:p>
+    <w:p>
+      <w:pPr>
+        <w:ind w:left="720"/>
+        <w:rPr>
+          <w:b/>
+        </w:rPr>
+      </w:pPr>
+    </w:p>
+    <w:p>
+      <w:pPr>
+        <w:ind w:left="720"/>
+        <w:rPr>
+          <w:b/>
+        </w:rPr>
+      </w:pPr>
+      <w:r>
+        <w:rPr>
+          <w:b/>
+        </w:rPr>
+        <w:t>#NEO4J AUTHENTICATION INFORMATION</w:t>
+      </w:r>
+    </w:p>
+    <w:p>
+      <w:pPr>
+        <w:ind w:left="720"/>
+        <w:rPr>
+          <w:b/>
+        </w:rPr>
+      </w:pPr>
+      <w:r>
+        <w:rPr>
+          <w:b/>
+        </w:rPr>
+        <w:t>NEO4J_HOSTNAME="localhost:7474"</w:t>
+      </w:r>
+    </w:p>
+    <w:p>
+      <w:pPr>
+        <w:ind w:left="720"/>
+        <w:rPr>
+          <w:b/>
+        </w:rPr>
+      </w:pPr>
+      <w:r>
+        <w:rPr>
+          <w:b/>
+        </w:rPr>
+        <w:t>NEO4J_USERNAME=neo4j</w:t>
+      </w:r>
+    </w:p>
+    <w:p>
+      <w:pPr>
+        <w:ind w:left="720"/>
+        <w:rPr>
+          <w:b/>
+        </w:rPr>
+      </w:pPr>
+      <w:r>
+        <w:rPr>
+          <w:b/>
+        </w:rPr>
+        <w:t>NEO4J_PASSWORD=mypassword</w:t>
+      </w:r>
+    </w:p>
+    <w:p>
+      <w:pPr>
+        <w:ind w:left="720"/>
+        <w:rPr>
+          <w:b/>
+        </w:rPr>
+      </w:pPr>
+    </w:p>
+    <w:p>
+      <w:pPr>
+        <w:ind w:left="720"/>
+        <w:rPr>
+          <w:b/>
+        </w:rPr>
+      </w:pPr>
+      <w:r>
+        <w:rPr>
+          <w:b/>
+        </w:rPr>
+        <w:t>#SOCIAL AUTHENTICATION TOKENS</w:t>
+      </w:r>
+    </w:p>
+    <w:p>
+      <w:pPr>
+        <w:ind w:left="720"/>
+        <w:rPr>
+          <w:b/>
+        </w:rPr>
+      </w:pPr>
+      <w:r>
+        <w:rPr>
+          <w:b/>
+        </w:rPr>
+        <w:t>FACEBOOK_CLIENT_ID=140197703347931</w:t>
+      </w:r>
+    </w:p>
+    <w:p>
+      <w:pPr>
+        <w:ind w:left="720"/>
+        <w:rPr>
+          <w:b/>
+        </w:rPr>
+      </w:pPr>
+      <w:r>
+        <w:rPr>
+          <w:b/>
+        </w:rPr>
+        <w:t>FACEBOOK_CLIENT_SECRET=1203425195b711a1cf9b1a278a9a6d58</w:t>
+      </w:r>
+    </w:p>
+    <w:p>
+      <w:pPr>
+        <w:ind w:left="720"/>
+        <w:rPr>
+          <w:b/>
+        </w:rPr>
+      </w:pPr>
+      <w:r>
+        <w:rPr>
+          <w:b/>
+        </w:rPr>
+        <w:t>TWITTER_CLIENT_ID=U7d82P2yFhZ0dD47zsOpvAZI1</w:t>
+      </w:r>
+    </w:p>
+    <w:p>
+      <w:pPr>
+        <w:ind w:left="720"/>
+        <w:rPr>
+          <w:b/>
+        </w:rPr>
+      </w:pPr>
+      <w:r>
+        <w:rPr>
+          <w:b/>
+        </w:rPr>
+        <w:t>TWITTER_CLIENT_SECRET=0suazDxP70uPgTkdWJbzIHoT4Xjd82XLmksxsKktvlaHUHy4r5</w:t>
+      </w:r>
+    </w:p>
+    <w:p>
+      <w:pPr>
+        <w:ind w:left="720"/>
+        <w:rPr>
+          <w:b/>
+        </w:rPr>
+      </w:pPr>
+      <w:r>
+        <w:rPr>
+          <w:b/>
+        </w:rPr>
+        <w:t>GOOGLE_CLIENT_ID=583238880111-chvdagjqp00ncf4rsqca9jhltp1qk2id.apps.googleusercontent.com</w:t>
+      </w:r>
+    </w:p>
+    <w:p>
+      <w:pPr>
+        <w:ind w:left="720"/>
+        <w:rPr>
+          <w:b/>
+        </w:rPr>
+      </w:pPr>
+      <w:r>
+        <w:rPr>
+          <w:b/>
+        </w:rPr>
+        <w:t>GOOGLE_CLIENT_SECRET=zVdNs0O--Q2Hv0ZgLbd608Ci</w:t>
+      </w:r>
+    </w:p>
+    <w:p/>
+    <w:p>
+      <w:r>
+        <w:t>Note that the above are sample values – you need to make sure the correct values are entered for each.. The Social authentication tokens can be either recovered from the secure location, or they can be copied from individual developer pages for Facebook, Twitter and Google.</w:t>
+      </w:r>
+    </w:p>
+    <w:p/>
+    <w:p>
+      <w:r>
+        <w:t>Note: The Node App will fail to start if these are not configured properly!</w:t>
+      </w:r>
+    </w:p>
+    <w:p>
+      <w:bookmarkStart w:id="0" w:name="_GoBack"/>
+      <w:bookmarkEnd w:id="0"/>
+    </w:p>
     <w:sectPr>
       <w:pgSz w:w="11900" w:h="16840"/>
       <w:pgMar w:top="1440" w:right="1440" w:bottom="1440" w:left="1440" w:header="708" w:footer="708" w:gutter="0"/>

</xml_diff>

<commit_message>
More doc changes still
</commit_message>
<xml_diff>
--- a/deployment/aws/setup/app_server.docx
+++ b/deployment/aws/setup/app_server.docx
@@ -70,21 +70,7 @@
         <w:rPr>
           <w:b/>
         </w:rPr>
-        <w:t>$</w:t>
-      </w:r>
-      <w:proofErr w:type="spellStart"/>
-      <w:r>
-        <w:rPr>
-          <w:b/>
-        </w:rPr>
-        <w:t>sudo</w:t>
-      </w:r>
-      <w:proofErr w:type="spellEnd"/>
-      <w:r>
-        <w:rPr>
-          <w:b/>
-        </w:rPr>
-        <w:t xml:space="preserve"> apt-get update</w:t>
+        <w:t>$sudo apt-get update</w:t>
       </w:r>
     </w:p>
     <w:p>
@@ -117,30 +103,8 @@
         <w:rPr>
           <w:b/>
         </w:rPr>
-        <w:t>$</w:t>
-      </w:r>
-      <w:proofErr w:type="spellStart"/>
-      <w:r>
-        <w:rPr>
-          <w:b/>
-        </w:rPr>
-        <w:t>sudo</w:t>
-      </w:r>
-      <w:proofErr w:type="spellEnd"/>
-      <w:r>
-        <w:rPr>
-          <w:b/>
-        </w:rPr>
-        <w:t xml:space="preserve"> apt-get install </w:t>
-      </w:r>
-      <w:proofErr w:type="spellStart"/>
-      <w:r>
-        <w:rPr>
-          <w:b/>
-        </w:rPr>
-        <w:t>npm</w:t>
-      </w:r>
-      <w:proofErr w:type="spellEnd"/>
+        <w:t>$sudo apt-get install npm</w:t>
+      </w:r>
     </w:p>
     <w:p/>
     <w:p>
@@ -167,35 +131,7 @@
         <w:rPr>
           <w:b/>
         </w:rPr>
-        <w:t>$</w:t>
-      </w:r>
-      <w:proofErr w:type="spellStart"/>
-      <w:r>
-        <w:rPr>
-          <w:b/>
-        </w:rPr>
-        <w:t>sudo</w:t>
-      </w:r>
-      <w:proofErr w:type="spellEnd"/>
-      <w:r>
-        <w:rPr>
-          <w:b/>
-        </w:rPr>
-        <w:t xml:space="preserve"> </w:t>
-      </w:r>
-      <w:proofErr w:type="spellStart"/>
-      <w:r>
-        <w:rPr>
-          <w:b/>
-        </w:rPr>
-        <w:t>npm</w:t>
-      </w:r>
-      <w:proofErr w:type="spellEnd"/>
-      <w:r>
-        <w:rPr>
-          <w:b/>
-        </w:rPr>
-        <w:t xml:space="preserve"> install -g pm2@latest</w:t>
+        <w:t>$sudo npm install -g pm2@latest</w:t>
       </w:r>
     </w:p>
     <w:p/>
@@ -209,13 +145,8 @@
         <w:outlineLvl w:val="0"/>
       </w:pPr>
       <w:r>
-        <w:t xml:space="preserve">Install Node </w:t>
-      </w:r>
-      <w:proofErr w:type="spellStart"/>
-      <w:r>
-        <w:t>Js</w:t>
-      </w:r>
-      <w:proofErr w:type="spellEnd"/>
+        <w:t>Install Node Js</w:t>
+      </w:r>
     </w:p>
     <w:p>
       <w:pPr>
@@ -251,35 +182,7 @@
         <w:rPr>
           <w:b/>
         </w:rPr>
-        <w:t>$curl -</w:t>
-      </w:r>
-      <w:proofErr w:type="spellStart"/>
-      <w:r>
-        <w:rPr>
-          <w:b/>
-        </w:rPr>
-        <w:t>sL</w:t>
-      </w:r>
-      <w:proofErr w:type="spellEnd"/>
-      <w:r>
-        <w:rPr>
-          <w:b/>
-        </w:rPr>
-        <w:t xml:space="preserve"> https://deb.nodesource.com/setup_6.x | </w:t>
-      </w:r>
-      <w:proofErr w:type="spellStart"/>
-      <w:r>
-        <w:rPr>
-          <w:b/>
-        </w:rPr>
-        <w:t>sudo</w:t>
-      </w:r>
-      <w:proofErr w:type="spellEnd"/>
-      <w:r>
-        <w:rPr>
-          <w:b/>
-        </w:rPr>
-        <w:t xml:space="preserve"> -E bash -</w:t>
+        <w:t>$curl -sL https://deb.nodesource.com/setup_6.x | sudo -E bash -</w:t>
       </w:r>
     </w:p>
     <w:p>
@@ -297,30 +200,8 @@
         <w:rPr>
           <w:b/>
         </w:rPr>
-        <w:t>$</w:t>
-      </w:r>
-      <w:proofErr w:type="spellStart"/>
-      <w:r>
-        <w:rPr>
-          <w:b/>
-        </w:rPr>
-        <w:t>sudo</w:t>
-      </w:r>
-      <w:proofErr w:type="spellEnd"/>
-      <w:r>
-        <w:rPr>
-          <w:b/>
-        </w:rPr>
-        <w:t xml:space="preserve"> apt-get install -y </w:t>
-      </w:r>
-      <w:proofErr w:type="spellStart"/>
-      <w:r>
-        <w:rPr>
-          <w:b/>
-        </w:rPr>
-        <w:t>nodejs</w:t>
-      </w:r>
-      <w:proofErr w:type="spellEnd"/>
+        <w:t>$sudo apt-get install -y nodejs</w:t>
+      </w:r>
     </w:p>
     <w:p/>
     <w:p>
@@ -347,24 +228,17 @@
         <w:rPr>
           <w:b/>
         </w:rPr>
-        <w:t>$</w:t>
-      </w:r>
-      <w:proofErr w:type="spellStart"/>
-      <w:r>
-        <w:rPr>
-          <w:b/>
-        </w:rPr>
-        <w:t>sudo</w:t>
-      </w:r>
-      <w:proofErr w:type="spellEnd"/>
-      <w:r>
-        <w:rPr>
-          <w:b/>
-        </w:rPr>
-        <w:t xml:space="preserve"> apt-get install -y build-essential</w:t>
-      </w:r>
-    </w:p>
-    <w:p/>
+        <w:t>$sudo apt-get install -y build-essential</w:t>
+      </w:r>
+    </w:p>
+    <w:p>
+      <w:pPr>
+        <w:ind w:firstLine="720"/>
+        <w:rPr>
+          <w:b/>
+        </w:rPr>
+      </w:pPr>
+    </w:p>
     <w:p>
       <w:pPr>
         <w:pStyle w:val="ListParagraph"/>
@@ -373,17 +247,112 @@
           <w:numId w:val="1"/>
         </w:numPr>
         <w:outlineLvl w:val="0"/>
-      </w:pPr>
-      <w:r>
-        <w:t xml:space="preserve">Install </w:t>
-      </w:r>
-      <w:proofErr w:type="spellStart"/>
-      <w:r>
-        <w:t>ImageMagick</w:t>
-      </w:r>
-      <w:proofErr w:type="spellEnd"/>
-      <w:r>
-        <w:t xml:space="preserve"> Library</w:t>
+        <w:rPr>
+          <w:b/>
+        </w:rPr>
+      </w:pPr>
+      <w:r>
+        <w:rPr>
+          <w:b/>
+        </w:rPr>
+        <w:t>Install required tools for css, js minification</w:t>
+      </w:r>
+    </w:p>
+    <w:p>
+      <w:pPr>
+        <w:pStyle w:val="ListParagraph"/>
+        <w:outlineLvl w:val="0"/>
+        <w:rPr>
+          <w:b/>
+        </w:rPr>
+      </w:pPr>
+      <w:r>
+        <w:rPr>
+          <w:b/>
+        </w:rPr>
+        <w:t xml:space="preserve">$sudo npm </w:t>
+      </w:r>
+      <w:r>
+        <w:rPr>
+          <w:b/>
+        </w:rPr>
+        <w:t xml:space="preserve">install –g </w:t>
+      </w:r>
+      <w:r>
+        <w:rPr>
+          <w:b/>
+        </w:rPr>
+        <w:t>ug</w:t>
+      </w:r>
+      <w:r>
+        <w:rPr>
+          <w:b/>
+        </w:rPr>
+        <w:t>lify-es</w:t>
+      </w:r>
+    </w:p>
+    <w:p>
+      <w:pPr>
+        <w:pStyle w:val="ListParagraph"/>
+        <w:outlineLvl w:val="0"/>
+        <w:rPr>
+          <w:b/>
+        </w:rPr>
+      </w:pPr>
+      <w:r>
+        <w:rPr>
+          <w:b/>
+        </w:rPr>
+        <w:t xml:space="preserve">$sudo npm install –g </w:t>
+      </w:r>
+      <w:r>
+        <w:rPr>
+          <w:b/>
+        </w:rPr>
+        <w:t>csso</w:t>
+      </w:r>
+      <w:r>
+        <w:rPr>
+          <w:b/>
+        </w:rPr>
+        <w:t>-cli</w:t>
+      </w:r>
+      <w:bookmarkStart w:id="0" w:name="_GoBack"/>
+      <w:bookmarkEnd w:id="0"/>
+    </w:p>
+    <w:p>
+      <w:pPr>
+        <w:pStyle w:val="ListParagraph"/>
+        <w:outlineLvl w:val="0"/>
+        <w:rPr>
+          <w:b/>
+        </w:rPr>
+      </w:pPr>
+      <w:r>
+        <w:rPr>
+          <w:b/>
+        </w:rPr>
+        <w:t xml:space="preserve">$sudo npm install </w:t>
+      </w:r>
+      <w:r>
+        <w:rPr>
+          <w:b/>
+        </w:rPr>
+        <w:t>–g less</w:t>
+      </w:r>
+    </w:p>
+    <w:p/>
+    <w:p>
+      <w:pPr>
+        <w:pStyle w:val="ListParagraph"/>
+        <w:numPr>
+          <w:ilvl w:val="0"/>
+          <w:numId w:val="1"/>
+        </w:numPr>
+        <w:outlineLvl w:val="0"/>
+      </w:pPr>
+      <w:r>
+        <w:t>Install ImageMagick Library</w:t>
       </w:r>
     </w:p>
     <w:p>
@@ -397,30 +366,8 @@
         <w:rPr>
           <w:b/>
         </w:rPr>
-        <w:t>$</w:t>
-      </w:r>
-      <w:proofErr w:type="spellStart"/>
-      <w:r>
-        <w:rPr>
-          <w:b/>
-        </w:rPr>
-        <w:t>sudo</w:t>
-      </w:r>
-      <w:proofErr w:type="spellEnd"/>
-      <w:r>
-        <w:rPr>
-          <w:b/>
-        </w:rPr>
-        <w:t xml:space="preserve"> apt install </w:t>
-      </w:r>
-      <w:proofErr w:type="spellStart"/>
-      <w:r>
-        <w:rPr>
-          <w:b/>
-        </w:rPr>
-        <w:t>imagemagick</w:t>
-      </w:r>
-      <w:proofErr w:type="spellEnd"/>
+        <w:t>$sudo apt install imagemagick</w:t>
+      </w:r>
     </w:p>
     <w:p/>
     <w:p>
@@ -474,49 +421,7 @@
         <w:rPr>
           <w:b/>
         </w:rPr>
-        <w:t>$</w:t>
-      </w:r>
-      <w:proofErr w:type="spellStart"/>
-      <w:r>
-        <w:rPr>
-          <w:b/>
-        </w:rPr>
-        <w:t>sudo</w:t>
-      </w:r>
-      <w:proofErr w:type="spellEnd"/>
-      <w:r>
-        <w:rPr>
-          <w:b/>
-        </w:rPr>
-        <w:t xml:space="preserve"> </w:t>
-      </w:r>
-      <w:proofErr w:type="spellStart"/>
-      <w:r>
-        <w:rPr>
-          <w:b/>
-        </w:rPr>
-        <w:t>adduser</w:t>
-      </w:r>
-      <w:proofErr w:type="spellEnd"/>
-      <w:r>
-        <w:rPr>
-          <w:b/>
-        </w:rPr>
-        <w:t xml:space="preserve"> --disabled-password --</w:t>
-      </w:r>
-      <w:proofErr w:type="spellStart"/>
-      <w:r>
-        <w:rPr>
-          <w:b/>
-        </w:rPr>
-        <w:t>gecos</w:t>
-      </w:r>
-      <w:proofErr w:type="spellEnd"/>
-      <w:r>
-        <w:rPr>
-          <w:b/>
-        </w:rPr>
-        <w:t xml:space="preserve"> "" node</w:t>
+        <w:t>$sudo adduser --disabled-password --gecos "" node</w:t>
       </w:r>
     </w:p>
     <w:p>
@@ -588,15 +493,7 @@
     </w:p>
     <w:p>
       <w:r>
-        <w:t>Get back to user '</w:t>
-      </w:r>
-      <w:proofErr w:type="spellStart"/>
-      <w:r>
-        <w:t>ubuntu</w:t>
-      </w:r>
-      <w:proofErr w:type="spellEnd"/>
-      <w:r>
-        <w:t>'</w:t>
+        <w:t>Get back to user 'ubuntu'</w:t>
       </w:r>
       <w:r>
         <w:t>, then:</w:t>
@@ -617,30 +514,8 @@
         <w:rPr>
           <w:b/>
         </w:rPr>
-        <w:t>$</w:t>
-      </w:r>
-      <w:proofErr w:type="spellStart"/>
-      <w:r>
-        <w:rPr>
-          <w:b/>
-        </w:rPr>
-        <w:t>sudo</w:t>
-      </w:r>
-      <w:proofErr w:type="spellEnd"/>
-      <w:r>
-        <w:rPr>
-          <w:b/>
-        </w:rPr>
-        <w:t xml:space="preserve"> </w:t>
-      </w:r>
-      <w:proofErr w:type="spellStart"/>
-      <w:r>
-        <w:rPr>
-          <w:b/>
-        </w:rPr>
-        <w:t>su</w:t>
-      </w:r>
-      <w:proofErr w:type="spellEnd"/>
+        <w:t>$sudo su</w:t>
+      </w:r>
     </w:p>
     <w:p>
       <w:pPr>
@@ -657,49 +532,14 @@
         <w:rPr>
           <w:b/>
         </w:rPr>
-        <w:t>$</w:t>
-      </w:r>
-      <w:proofErr w:type="spellStart"/>
-      <w:r>
-        <w:rPr>
-          <w:b/>
-        </w:rPr>
-        <w:t>mkdir</w:t>
-      </w:r>
-      <w:proofErr w:type="spellEnd"/>
-      <w:r>
-        <w:rPr>
-          <w:b/>
-        </w:rPr>
-        <w:t xml:space="preserve"> /</w:t>
-      </w:r>
-      <w:proofErr w:type="spellStart"/>
-      <w:r>
-        <w:rPr>
-          <w:b/>
-        </w:rPr>
-        <w:t>var</w:t>
-      </w:r>
-      <w:proofErr w:type="spellEnd"/>
-      <w:r>
-        <w:rPr>
-          <w:b/>
-        </w:rPr>
-        <w:t>/www/</w:t>
-      </w:r>
-      <w:proofErr w:type="spellStart"/>
-      <w:r>
-        <w:rPr>
-          <w:b/>
-        </w:rPr>
-        <w:t>appserver</w:t>
-      </w:r>
-      <w:proofErr w:type="spellEnd"/>
-      <w:r>
-        <w:rPr>
-          <w:b/>
-        </w:rPr>
-        <w:t>/</w:t>
+        <w:lastRenderedPageBreak/>
+        <w:t>$mkdir /var/www/</w:t>
+      </w:r>
+      <w:r>
+        <w:rPr>
+          <w:b/>
+        </w:rPr>
+        <w:t>appserver/</w:t>
       </w:r>
       <w:r>
         <w:rPr>
@@ -723,49 +563,13 @@
         <w:rPr>
           <w:b/>
         </w:rPr>
-        <w:t>$</w:t>
-      </w:r>
-      <w:proofErr w:type="spellStart"/>
-      <w:r>
-        <w:rPr>
-          <w:b/>
-        </w:rPr>
-        <w:t>mkdir</w:t>
-      </w:r>
-      <w:proofErr w:type="spellEnd"/>
-      <w:r>
-        <w:rPr>
-          <w:b/>
-        </w:rPr>
-        <w:t xml:space="preserve"> /</w:t>
-      </w:r>
-      <w:proofErr w:type="spellStart"/>
-      <w:r>
-        <w:rPr>
-          <w:b/>
-        </w:rPr>
-        <w:t>var</w:t>
-      </w:r>
-      <w:proofErr w:type="spellEnd"/>
-      <w:r>
-        <w:rPr>
-          <w:b/>
-        </w:rPr>
-        <w:t>/www/</w:t>
-      </w:r>
-      <w:proofErr w:type="spellStart"/>
-      <w:r>
-        <w:rPr>
-          <w:b/>
-        </w:rPr>
-        <w:t>appserver</w:t>
-      </w:r>
-      <w:proofErr w:type="spellEnd"/>
-      <w:r>
-        <w:rPr>
-          <w:b/>
-        </w:rPr>
-        <w:t>/</w:t>
+        <w:t>$mkdir /var/www/</w:t>
+      </w:r>
+      <w:r>
+        <w:rPr>
+          <w:b/>
+        </w:rPr>
+        <w:t>appserver/</w:t>
       </w:r>
       <w:r>
         <w:rPr>
@@ -789,35 +593,13 @@
         <w:rPr>
           <w:b/>
         </w:rPr>
-        <w:t>$cd /</w:t>
-      </w:r>
-      <w:proofErr w:type="spellStart"/>
-      <w:r>
-        <w:rPr>
-          <w:b/>
-        </w:rPr>
-        <w:t>var</w:t>
-      </w:r>
-      <w:proofErr w:type="spellEnd"/>
-      <w:r>
-        <w:rPr>
-          <w:b/>
-        </w:rPr>
-        <w:t>/www/</w:t>
-      </w:r>
-      <w:proofErr w:type="spellStart"/>
-      <w:r>
-        <w:rPr>
-          <w:b/>
-        </w:rPr>
-        <w:t>appserver</w:t>
-      </w:r>
-      <w:proofErr w:type="spellEnd"/>
-      <w:r>
-        <w:rPr>
-          <w:b/>
-        </w:rPr>
-        <w:t>/</w:t>
+        <w:t>$cd /var/www/</w:t>
+      </w:r>
+      <w:r>
+        <w:rPr>
+          <w:b/>
+        </w:rPr>
+        <w:t>appserver/</w:t>
       </w:r>
       <w:r>
         <w:rPr>
@@ -838,49 +620,13 @@
         <w:rPr>
           <w:b/>
         </w:rPr>
-        <w:t>$</w:t>
-      </w:r>
-      <w:proofErr w:type="spellStart"/>
-      <w:r>
-        <w:rPr>
-          <w:b/>
-        </w:rPr>
-        <w:t>chown</w:t>
-      </w:r>
-      <w:proofErr w:type="spellEnd"/>
-      <w:r>
-        <w:rPr>
-          <w:b/>
-        </w:rPr>
-        <w:t xml:space="preserve"> -R node /</w:t>
-      </w:r>
-      <w:proofErr w:type="spellStart"/>
-      <w:r>
-        <w:rPr>
-          <w:b/>
-        </w:rPr>
-        <w:t>var</w:t>
-      </w:r>
-      <w:proofErr w:type="spellEnd"/>
-      <w:r>
-        <w:rPr>
-          <w:b/>
-        </w:rPr>
-        <w:t>/www/</w:t>
-      </w:r>
-      <w:proofErr w:type="spellStart"/>
-      <w:r>
-        <w:rPr>
-          <w:b/>
-        </w:rPr>
-        <w:t>appserver</w:t>
-      </w:r>
-      <w:proofErr w:type="spellEnd"/>
-      <w:r>
-        <w:rPr>
-          <w:b/>
-        </w:rPr>
-        <w:t>/</w:t>
+        <w:t>$chown -R node /var/www/</w:t>
+      </w:r>
+      <w:r>
+        <w:rPr>
+          <w:b/>
+        </w:rPr>
+        <w:t>appserver/</w:t>
       </w:r>
       <w:r>
         <w:rPr>
@@ -920,15 +666,7 @@
     <w:p/>
     <w:p>
       <w:r>
-        <w:t>Get back to user '</w:t>
-      </w:r>
-      <w:proofErr w:type="spellStart"/>
-      <w:r>
-        <w:t>ubuntu</w:t>
-      </w:r>
-      <w:proofErr w:type="spellEnd"/>
-      <w:r>
-        <w:t>'</w:t>
+        <w:t>Get back to user 'ubuntu'</w:t>
       </w:r>
       <w:r>
         <w:t>, then:</w:t>
@@ -949,30 +687,8 @@
         <w:rPr>
           <w:b/>
         </w:rPr>
-        <w:t>$</w:t>
-      </w:r>
-      <w:proofErr w:type="spellStart"/>
-      <w:r>
-        <w:rPr>
-          <w:b/>
-        </w:rPr>
-        <w:t>sudo</w:t>
-      </w:r>
-      <w:proofErr w:type="spellEnd"/>
-      <w:r>
-        <w:rPr>
-          <w:b/>
-        </w:rPr>
-        <w:t xml:space="preserve"> </w:t>
-      </w:r>
-      <w:proofErr w:type="spellStart"/>
-      <w:r>
-        <w:rPr>
-          <w:b/>
-        </w:rPr>
-        <w:t>su</w:t>
-      </w:r>
-      <w:proofErr w:type="spellEnd"/>
+        <w:t>$sudo su</w:t>
+      </w:r>
     </w:p>
     <w:p>
       <w:pPr>
@@ -989,21 +705,7 @@
         <w:rPr>
           <w:b/>
         </w:rPr>
-        <w:t>$</w:t>
-      </w:r>
-      <w:proofErr w:type="spellStart"/>
-      <w:r>
-        <w:rPr>
-          <w:b/>
-        </w:rPr>
-        <w:t>mkdir</w:t>
-      </w:r>
-      <w:proofErr w:type="spellEnd"/>
-      <w:r>
-        <w:rPr>
-          <w:b/>
-        </w:rPr>
-        <w:t xml:space="preserve"> </w:t>
+        <w:t xml:space="preserve">$mkdir </w:t>
       </w:r>
       <w:r>
         <w:rPr>
@@ -1015,35 +717,13 @@
         <w:rPr>
           <w:b/>
         </w:rPr>
-        <w:t>/</w:t>
-      </w:r>
-      <w:proofErr w:type="spellStart"/>
-      <w:r>
-        <w:rPr>
-          <w:b/>
-        </w:rPr>
-        <w:t>var</w:t>
-      </w:r>
-      <w:proofErr w:type="spellEnd"/>
-      <w:r>
-        <w:rPr>
-          <w:b/>
-        </w:rPr>
-        <w:t>/www/</w:t>
-      </w:r>
-      <w:proofErr w:type="spellStart"/>
-      <w:r>
-        <w:rPr>
-          <w:b/>
-        </w:rPr>
-        <w:t>appserver</w:t>
-      </w:r>
-      <w:proofErr w:type="spellEnd"/>
-      <w:r>
-        <w:rPr>
-          <w:b/>
-        </w:rPr>
-        <w:t>/</w:t>
+        <w:t>/var/www/</w:t>
+      </w:r>
+      <w:r>
+        <w:rPr>
+          <w:b/>
+        </w:rPr>
+        <w:t>appserver/</w:t>
       </w:r>
       <w:r>
         <w:rPr>
@@ -1067,49 +747,13 @@
         <w:rPr>
           <w:b/>
         </w:rPr>
-        <w:t>$</w:t>
-      </w:r>
-      <w:proofErr w:type="spellStart"/>
-      <w:r>
-        <w:rPr>
-          <w:b/>
-        </w:rPr>
-        <w:t>mkdir</w:t>
-      </w:r>
-      <w:proofErr w:type="spellEnd"/>
-      <w:r>
-        <w:rPr>
-          <w:b/>
-        </w:rPr>
-        <w:t xml:space="preserve"> /</w:t>
-      </w:r>
-      <w:proofErr w:type="spellStart"/>
-      <w:r>
-        <w:rPr>
-          <w:b/>
-        </w:rPr>
-        <w:t>var</w:t>
-      </w:r>
-      <w:proofErr w:type="spellEnd"/>
-      <w:r>
-        <w:rPr>
-          <w:b/>
-        </w:rPr>
-        <w:t>/www/</w:t>
-      </w:r>
-      <w:proofErr w:type="spellStart"/>
-      <w:r>
-        <w:rPr>
-          <w:b/>
-        </w:rPr>
-        <w:t>appserver</w:t>
-      </w:r>
-      <w:proofErr w:type="spellEnd"/>
-      <w:r>
-        <w:rPr>
-          <w:b/>
-        </w:rPr>
-        <w:t>/</w:t>
+        <w:t>$mkdir /var/www/</w:t>
+      </w:r>
+      <w:r>
+        <w:rPr>
+          <w:b/>
+        </w:rPr>
+        <w:t>appserver/</w:t>
       </w:r>
       <w:r>
         <w:rPr>
@@ -1133,35 +777,13 @@
         <w:rPr>
           <w:b/>
         </w:rPr>
-        <w:t>$cd /</w:t>
-      </w:r>
-      <w:proofErr w:type="spellStart"/>
-      <w:r>
-        <w:rPr>
-          <w:b/>
-        </w:rPr>
-        <w:t>var</w:t>
-      </w:r>
-      <w:proofErr w:type="spellEnd"/>
-      <w:r>
-        <w:rPr>
-          <w:b/>
-        </w:rPr>
-        <w:t>/www/</w:t>
-      </w:r>
-      <w:proofErr w:type="spellStart"/>
-      <w:r>
-        <w:rPr>
-          <w:b/>
-        </w:rPr>
-        <w:t>appserver</w:t>
-      </w:r>
-      <w:proofErr w:type="spellEnd"/>
-      <w:r>
-        <w:rPr>
-          <w:b/>
-        </w:rPr>
-        <w:t>/</w:t>
+        <w:t>$cd /var/www/</w:t>
+      </w:r>
+      <w:r>
+        <w:rPr>
+          <w:b/>
+        </w:rPr>
+        <w:t>appserver/</w:t>
       </w:r>
       <w:r>
         <w:rPr>
@@ -1182,49 +804,13 @@
         <w:rPr>
           <w:b/>
         </w:rPr>
-        <w:t>$</w:t>
-      </w:r>
-      <w:proofErr w:type="spellStart"/>
-      <w:r>
-        <w:rPr>
-          <w:b/>
-        </w:rPr>
-        <w:t>chown</w:t>
-      </w:r>
-      <w:proofErr w:type="spellEnd"/>
-      <w:r>
-        <w:rPr>
-          <w:b/>
-        </w:rPr>
-        <w:t xml:space="preserve"> -R node /</w:t>
-      </w:r>
-      <w:proofErr w:type="spellStart"/>
-      <w:r>
-        <w:rPr>
-          <w:b/>
-        </w:rPr>
-        <w:t>var</w:t>
-      </w:r>
-      <w:proofErr w:type="spellEnd"/>
-      <w:r>
-        <w:rPr>
-          <w:b/>
-        </w:rPr>
-        <w:t>/www/</w:t>
-      </w:r>
-      <w:proofErr w:type="spellStart"/>
-      <w:r>
-        <w:rPr>
-          <w:b/>
-        </w:rPr>
-        <w:t>appserver</w:t>
-      </w:r>
-      <w:proofErr w:type="spellEnd"/>
-      <w:r>
-        <w:rPr>
-          <w:b/>
-        </w:rPr>
-        <w:t>/</w:t>
+        <w:t>$chown -R node /var/www/</w:t>
+      </w:r>
+      <w:r>
+        <w:rPr>
+          <w:b/>
+        </w:rPr>
+        <w:t>appserver/</w:t>
       </w:r>
       <w:r>
         <w:rPr>
@@ -1291,15 +877,7 @@
     </w:p>
     <w:p>
       <w:r>
-        <w:t xml:space="preserve">On Production </w:t>
-      </w:r>
-      <w:proofErr w:type="gramStart"/>
-      <w:r>
-        <w:t>Environment</w:t>
-      </w:r>
-      <w:proofErr w:type="gramEnd"/>
-      <w:r>
-        <w:t xml:space="preserve"> we’d want to mount an AWS Elastic Block Storage </w:t>
+        <w:t xml:space="preserve">On Production Environment we’d want to mount an AWS Elastic Block Storage </w:t>
       </w:r>
       <w:r>
         <w:t xml:space="preserve">Volume </w:t>
@@ -1359,14 +937,12 @@
         </w:rPr>
         <w:t>$</w:t>
       </w:r>
-      <w:proofErr w:type="spellStart"/>
       <w:r>
         <w:rPr>
           <w:b/>
         </w:rPr>
         <w:t>lsblk</w:t>
       </w:r>
-      <w:proofErr w:type="spellEnd"/>
     </w:p>
     <w:p>
       <w:pPr>
@@ -1400,33 +976,11 @@
         </w:rPr>
         <w:t>$</w:t>
       </w:r>
-      <w:proofErr w:type="spellStart"/>
-      <w:r>
-        <w:rPr>
-          <w:b/>
-        </w:rPr>
-        <w:t>sudo</w:t>
-      </w:r>
-      <w:proofErr w:type="spellEnd"/>
-      <w:r>
-        <w:rPr>
-          <w:b/>
-        </w:rPr>
-        <w:t xml:space="preserve"> file -s /dev/&lt;</w:t>
-      </w:r>
-      <w:proofErr w:type="spellStart"/>
-      <w:r>
-        <w:rPr>
-          <w:b/>
-        </w:rPr>
-        <w:t>device_name</w:t>
-      </w:r>
-      <w:proofErr w:type="spellEnd"/>
-      <w:r>
-        <w:rPr>
-          <w:b/>
-        </w:rPr>
-        <w:t>&gt;</w:t>
+      <w:r>
+        <w:rPr>
+          <w:b/>
+        </w:rPr>
+        <w:t>sudo file -s /dev/&lt;device_name&gt;</w:t>
       </w:r>
       <w:r>
         <w:t xml:space="preserve"> # as identified in step 1 above</w:t>
@@ -1452,47 +1006,11 @@
         </w:numPr>
         <w:outlineLvl w:val="0"/>
       </w:pPr>
-      <w:proofErr w:type="spellStart"/>
-      <w:r>
-        <w:rPr>
-          <w:b/>
-        </w:rPr>
-        <w:t>sudo</w:t>
-      </w:r>
-      <w:proofErr w:type="spellEnd"/>
-      <w:r>
-        <w:rPr>
-          <w:b/>
-        </w:rPr>
-        <w:t xml:space="preserve"> </w:t>
-      </w:r>
-      <w:proofErr w:type="spellStart"/>
-      <w:r>
-        <w:rPr>
-          <w:b/>
-        </w:rPr>
-        <w:t>mkfs</w:t>
-      </w:r>
-      <w:proofErr w:type="spellEnd"/>
-      <w:r>
-        <w:rPr>
-          <w:b/>
-        </w:rPr>
-        <w:t xml:space="preserve"> -t ext4 /dev/&lt;</w:t>
-      </w:r>
-      <w:proofErr w:type="spellStart"/>
-      <w:r>
-        <w:rPr>
-          <w:b/>
-        </w:rPr>
-        <w:t>device_name</w:t>
-      </w:r>
-      <w:proofErr w:type="spellEnd"/>
-      <w:r>
-        <w:rPr>
-          <w:b/>
-        </w:rPr>
-        <w:t>&gt;</w:t>
+      <w:r>
+        <w:rPr>
+          <w:b/>
+        </w:rPr>
+        <w:t>sudo mkfs -t ext4 /dev/&lt;device_name&gt;</w:t>
       </w:r>
       <w:r>
         <w:t xml:space="preserve"> #only if the format in 2 was 'data'</w:t>
@@ -1508,61 +1026,17 @@
         </w:numPr>
         <w:outlineLvl w:val="0"/>
       </w:pPr>
-      <w:proofErr w:type="spellStart"/>
-      <w:r>
-        <w:rPr>
-          <w:b/>
-        </w:rPr>
-        <w:t>sudo</w:t>
-      </w:r>
-      <w:proofErr w:type="spellEnd"/>
-      <w:r>
-        <w:rPr>
-          <w:b/>
-        </w:rPr>
-        <w:t xml:space="preserve"> </w:t>
-      </w:r>
-      <w:proofErr w:type="spellStart"/>
-      <w:r>
-        <w:rPr>
-          <w:b/>
-        </w:rPr>
-        <w:t>mkdir</w:t>
-      </w:r>
-      <w:proofErr w:type="spellEnd"/>
-      <w:r>
-        <w:rPr>
-          <w:b/>
-        </w:rPr>
-        <w:t xml:space="preserve"> /</w:t>
-      </w:r>
-      <w:proofErr w:type="spellStart"/>
-      <w:r>
-        <w:rPr>
-          <w:b/>
-        </w:rPr>
-        <w:t>var</w:t>
-      </w:r>
-      <w:proofErr w:type="spellEnd"/>
-      <w:r>
-        <w:rPr>
-          <w:b/>
-        </w:rPr>
-        <w:t>/www/</w:t>
-      </w:r>
-      <w:proofErr w:type="spellStart"/>
-      <w:r>
-        <w:rPr>
-          <w:b/>
-        </w:rPr>
-        <w:t>appserver</w:t>
-      </w:r>
-      <w:proofErr w:type="spellEnd"/>
-      <w:r>
-        <w:rPr>
-          <w:b/>
-        </w:rPr>
-        <w:t>/</w:t>
+      <w:r>
+        <w:rPr>
+          <w:b/>
+        </w:rPr>
+        <w:t>sudo mkdir /var/www/</w:t>
+      </w:r>
+      <w:r>
+        <w:rPr>
+          <w:b/>
+        </w:rPr>
+        <w:t>appserver/</w:t>
       </w:r>
       <w:r>
         <w:rPr>
@@ -1593,61 +1067,17 @@
           <w:b/>
         </w:rPr>
       </w:pPr>
-      <w:proofErr w:type="spellStart"/>
-      <w:r>
-        <w:rPr>
-          <w:b/>
-        </w:rPr>
-        <w:t>sudo</w:t>
-      </w:r>
-      <w:proofErr w:type="spellEnd"/>
-      <w:r>
-        <w:rPr>
-          <w:b/>
-        </w:rPr>
-        <w:t xml:space="preserve"> mount /dev/&lt;</w:t>
-      </w:r>
-      <w:proofErr w:type="spellStart"/>
-      <w:r>
-        <w:rPr>
-          <w:b/>
-        </w:rPr>
-        <w:t>device_name</w:t>
-      </w:r>
-      <w:proofErr w:type="spellEnd"/>
-      <w:r>
-        <w:rPr>
-          <w:b/>
-        </w:rPr>
-        <w:t>&gt; /</w:t>
-      </w:r>
-      <w:proofErr w:type="spellStart"/>
-      <w:r>
-        <w:rPr>
-          <w:b/>
-        </w:rPr>
-        <w:t>var</w:t>
-      </w:r>
-      <w:proofErr w:type="spellEnd"/>
-      <w:r>
-        <w:rPr>
-          <w:b/>
-        </w:rPr>
-        <w:t>/www/</w:t>
-      </w:r>
-      <w:proofErr w:type="spellStart"/>
-      <w:r>
-        <w:rPr>
-          <w:b/>
-        </w:rPr>
-        <w:t>appserver</w:t>
-      </w:r>
-      <w:proofErr w:type="spellEnd"/>
-      <w:r>
-        <w:rPr>
-          <w:b/>
-        </w:rPr>
-        <w:t>/</w:t>
+      <w:r>
+        <w:rPr>
+          <w:b/>
+        </w:rPr>
+        <w:t>sudo mount /dev/&lt;device_name&gt; /var/www/</w:t>
+      </w:r>
+      <w:r>
+        <w:rPr>
+          <w:b/>
+        </w:rPr>
+        <w:t>appserver/</w:t>
       </w:r>
       <w:r>
         <w:rPr>
@@ -1666,61 +1096,17 @@
         </w:numPr>
         <w:outlineLvl w:val="0"/>
       </w:pPr>
-      <w:proofErr w:type="spellStart"/>
-      <w:r>
-        <w:rPr>
-          <w:b/>
-        </w:rPr>
-        <w:t>sudo</w:t>
-      </w:r>
-      <w:proofErr w:type="spellEnd"/>
-      <w:r>
-        <w:rPr>
-          <w:b/>
-        </w:rPr>
-        <w:t xml:space="preserve"> </w:t>
-      </w:r>
-      <w:proofErr w:type="spellStart"/>
-      <w:r>
-        <w:rPr>
-          <w:b/>
-        </w:rPr>
-        <w:t>chown</w:t>
-      </w:r>
-      <w:proofErr w:type="spellEnd"/>
-      <w:r>
-        <w:rPr>
-          <w:b/>
-        </w:rPr>
-        <w:t xml:space="preserve"> node /</w:t>
-      </w:r>
-      <w:proofErr w:type="spellStart"/>
-      <w:r>
-        <w:rPr>
-          <w:b/>
-        </w:rPr>
-        <w:t>var</w:t>
-      </w:r>
-      <w:proofErr w:type="spellEnd"/>
-      <w:r>
-        <w:rPr>
-          <w:b/>
-        </w:rPr>
-        <w:t>/www/</w:t>
-      </w:r>
-      <w:proofErr w:type="spellStart"/>
-      <w:r>
-        <w:rPr>
-          <w:b/>
-        </w:rPr>
-        <w:t>appserver</w:t>
-      </w:r>
-      <w:proofErr w:type="spellEnd"/>
-      <w:r>
-        <w:rPr>
-          <w:b/>
-        </w:rPr>
-        <w:t>/</w:t>
+      <w:r>
+        <w:rPr>
+          <w:b/>
+        </w:rPr>
+        <w:t>sudo chown node /var/www/</w:t>
+      </w:r>
+      <w:r>
+        <w:rPr>
+          <w:b/>
+        </w:rPr>
+        <w:t>appserver/</w:t>
       </w:r>
       <w:r>
         <w:rPr>
@@ -1784,21 +1170,7 @@
         <w:rPr>
           <w:b/>
         </w:rPr>
-        <w:t>/</w:t>
-      </w:r>
-      <w:proofErr w:type="spellStart"/>
-      <w:r>
-        <w:rPr>
-          <w:b/>
-        </w:rPr>
-        <w:t>var</w:t>
-      </w:r>
-      <w:proofErr w:type="spellEnd"/>
-      <w:r>
-        <w:rPr>
-          <w:b/>
-        </w:rPr>
-        <w:t>/www/staging/data</w:t>
+        <w:t>/var/www/staging/data</w:t>
       </w:r>
       <w:r>
         <w:t xml:space="preserve"> folder is created and is owned by the user ‘</w:t>
@@ -1828,30 +1200,8 @@
         <w:rPr>
           <w:b/>
         </w:rPr>
-        <w:t>$</w:t>
-      </w:r>
-      <w:proofErr w:type="spellStart"/>
-      <w:r>
-        <w:rPr>
-          <w:b/>
-        </w:rPr>
-        <w:t>sudo</w:t>
-      </w:r>
-      <w:proofErr w:type="spellEnd"/>
-      <w:r>
-        <w:rPr>
-          <w:b/>
-        </w:rPr>
-        <w:t xml:space="preserve"> </w:t>
-      </w:r>
-      <w:proofErr w:type="spellStart"/>
-      <w:r>
-        <w:rPr>
-          <w:b/>
-        </w:rPr>
-        <w:t>su</w:t>
-      </w:r>
-      <w:proofErr w:type="spellEnd"/>
+        <w:t>$sudo su</w:t>
+      </w:r>
     </w:p>
     <w:p>
       <w:pPr>
@@ -1868,49 +1218,13 @@
         <w:rPr>
           <w:b/>
         </w:rPr>
-        <w:t>$</w:t>
-      </w:r>
-      <w:proofErr w:type="spellStart"/>
-      <w:r>
-        <w:rPr>
-          <w:b/>
-        </w:rPr>
-        <w:t>mkdir</w:t>
-      </w:r>
-      <w:proofErr w:type="spellEnd"/>
-      <w:r>
-        <w:rPr>
-          <w:b/>
-        </w:rPr>
-        <w:t xml:space="preserve"> /</w:t>
-      </w:r>
-      <w:proofErr w:type="spellStart"/>
-      <w:r>
-        <w:rPr>
-          <w:b/>
-        </w:rPr>
-        <w:t>var</w:t>
-      </w:r>
-      <w:proofErr w:type="spellEnd"/>
-      <w:r>
-        <w:rPr>
-          <w:b/>
-        </w:rPr>
-        <w:t>/www/</w:t>
-      </w:r>
-      <w:proofErr w:type="spellStart"/>
-      <w:r>
-        <w:rPr>
-          <w:b/>
-        </w:rPr>
-        <w:t>appserver</w:t>
-      </w:r>
-      <w:proofErr w:type="spellEnd"/>
-      <w:r>
-        <w:rPr>
-          <w:b/>
-        </w:rPr>
-        <w:t>/</w:t>
+        <w:t>$mkdir /var/www/</w:t>
+      </w:r>
+      <w:r>
+        <w:rPr>
+          <w:b/>
+        </w:rPr>
+        <w:t>appserver/</w:t>
       </w:r>
       <w:r>
         <w:rPr>
@@ -1934,35 +1248,13 @@
         <w:rPr>
           <w:b/>
         </w:rPr>
-        <w:t>$cd /</w:t>
-      </w:r>
-      <w:proofErr w:type="spellStart"/>
-      <w:r>
-        <w:rPr>
-          <w:b/>
-        </w:rPr>
-        <w:t>var</w:t>
-      </w:r>
-      <w:proofErr w:type="spellEnd"/>
-      <w:r>
-        <w:rPr>
-          <w:b/>
-        </w:rPr>
-        <w:t>/www/</w:t>
-      </w:r>
-      <w:proofErr w:type="spellStart"/>
-      <w:r>
-        <w:rPr>
-          <w:b/>
-        </w:rPr>
-        <w:t>appserver</w:t>
-      </w:r>
-      <w:proofErr w:type="spellEnd"/>
-      <w:r>
-        <w:rPr>
-          <w:b/>
-        </w:rPr>
-        <w:t>/</w:t>
+        <w:t>$cd /var/www/</w:t>
+      </w:r>
+      <w:r>
+        <w:rPr>
+          <w:b/>
+        </w:rPr>
+        <w:t>appserver/</w:t>
       </w:r>
       <w:r>
         <w:rPr>
@@ -1983,49 +1275,13 @@
         <w:rPr>
           <w:b/>
         </w:rPr>
-        <w:t>$</w:t>
-      </w:r>
-      <w:proofErr w:type="spellStart"/>
-      <w:r>
-        <w:rPr>
-          <w:b/>
-        </w:rPr>
-        <w:t>chown</w:t>
-      </w:r>
-      <w:proofErr w:type="spellEnd"/>
-      <w:r>
-        <w:rPr>
-          <w:b/>
-        </w:rPr>
-        <w:t xml:space="preserve"> -R node /</w:t>
-      </w:r>
-      <w:proofErr w:type="spellStart"/>
-      <w:r>
-        <w:rPr>
-          <w:b/>
-        </w:rPr>
-        <w:t>var</w:t>
-      </w:r>
-      <w:proofErr w:type="spellEnd"/>
-      <w:r>
-        <w:rPr>
-          <w:b/>
-        </w:rPr>
-        <w:t>/www/</w:t>
-      </w:r>
-      <w:proofErr w:type="spellStart"/>
-      <w:r>
-        <w:rPr>
-          <w:b/>
-        </w:rPr>
-        <w:t>appserver</w:t>
-      </w:r>
-      <w:proofErr w:type="spellEnd"/>
-      <w:r>
-        <w:rPr>
-          <w:b/>
-        </w:rPr>
-        <w:t>/</w:t>
+        <w:t>$chown -R node /var/www/</w:t>
+      </w:r>
+      <w:r>
+        <w:rPr>
+          <w:b/>
+        </w:rPr>
+        <w:t>appserver/</w:t>
       </w:r>
       <w:r>
         <w:rPr>
@@ -2103,15 +1359,7 @@
         <w:outlineLvl w:val="0"/>
       </w:pPr>
       <w:r>
-        <w:t xml:space="preserve">On the production server, we do not want automatic deployments from the CI machines (e.g., </w:t>
-      </w:r>
-      <w:proofErr w:type="spellStart"/>
-      <w:r>
-        <w:t>CircleCI</w:t>
-      </w:r>
-      <w:proofErr w:type="spellEnd"/>
-      <w:r>
-        <w:t>) after every successful build.  Rather, what we’d want is to allow manual deployments from the dev machine (once the developer has ensured the CI builds are working fine, and also Staging environment is working fine).</w:t>
+        <w:t>On the production server, we do not want automatic deployments from the CI machines (e.g., CircleCI) after every successful build.  Rather, what we’d want is to allow manual deployments from the dev machine (once the developer has ensured the CI builds are working fine, and also Staging environment is working fine).</w:t>
       </w:r>
     </w:p>
     <w:p>
@@ -2151,15 +1399,7 @@
     <w:p/>
     <w:p>
       <w:r>
-        <w:t>Generate SSH Key Pair on Dev Machine (if ~/.</w:t>
-      </w:r>
-      <w:proofErr w:type="spellStart"/>
-      <w:r>
-        <w:t>ssh</w:t>
-      </w:r>
-      <w:proofErr w:type="spellEnd"/>
-      <w:r>
-        <w:t>/id_rsa.pub does not already exist)</w:t>
+        <w:t>Generate SSH Key Pair on Dev Machine (if ~/.ssh/id_rsa.pub does not already exist)</w:t>
       </w:r>
     </w:p>
     <w:p/>
@@ -2178,35 +1418,7 @@
         <w:rPr>
           <w:b/>
         </w:rPr>
-        <w:t>$</w:t>
-      </w:r>
-      <w:proofErr w:type="spellStart"/>
-      <w:r>
-        <w:rPr>
-          <w:b/>
-        </w:rPr>
-        <w:t>ssh-keygen</w:t>
-      </w:r>
-      <w:proofErr w:type="spellEnd"/>
-      <w:r>
-        <w:rPr>
-          <w:b/>
-        </w:rPr>
-        <w:t xml:space="preserve"> -t </w:t>
-      </w:r>
-      <w:proofErr w:type="spellStart"/>
-      <w:r>
-        <w:rPr>
-          <w:b/>
-        </w:rPr>
-        <w:t>rsa</w:t>
-      </w:r>
-      <w:proofErr w:type="spellEnd"/>
-      <w:r>
-        <w:rPr>
-          <w:b/>
-        </w:rPr>
-        <w:t xml:space="preserve"> -b 4096 -C "Some Comment to identify this key"</w:t>
+        <w:t>$ssh-keygen -t rsa -b 4096 -C "Some Comment to identify this key"</w:t>
       </w:r>
     </w:p>
     <w:p/>
@@ -2225,30 +1437,8 @@
         <w:rPr>
           <w:b/>
         </w:rPr>
-        <w:t>~/.</w:t>
-      </w:r>
-      <w:proofErr w:type="spellStart"/>
-      <w:r>
-        <w:rPr>
-          <w:b/>
-        </w:rPr>
-        <w:t>ssh</w:t>
-      </w:r>
-      <w:proofErr w:type="spellEnd"/>
-      <w:r>
-        <w:rPr>
-          <w:b/>
-        </w:rPr>
-        <w:t>/</w:t>
-      </w:r>
-      <w:proofErr w:type="spellStart"/>
-      <w:r>
-        <w:rPr>
-          <w:b/>
-        </w:rPr>
-        <w:t>id_rsa</w:t>
-      </w:r>
-      <w:proofErr w:type="spellEnd"/>
+        <w:t>~/.ssh/id_rsa</w:t>
+      </w:r>
       <w:r>
         <w:t xml:space="preserve"> and public key at </w:t>
       </w:r>
@@ -2256,21 +1446,7 @@
         <w:rPr>
           <w:b/>
         </w:rPr>
-        <w:t>~/.</w:t>
-      </w:r>
-      <w:proofErr w:type="spellStart"/>
-      <w:r>
-        <w:rPr>
-          <w:b/>
-        </w:rPr>
-        <w:t>ssh</w:t>
-      </w:r>
-      <w:proofErr w:type="spellEnd"/>
-      <w:r>
-        <w:rPr>
-          <w:b/>
-        </w:rPr>
-        <w:t>/id_rsa.pub</w:t>
+        <w:t>~/.ssh/id_rsa.pub</w:t>
       </w:r>
     </w:p>
     <w:p/>
@@ -2320,21 +1496,7 @@
         <w:rPr>
           <w:b/>
         </w:rPr>
-        <w:t>$</w:t>
-      </w:r>
-      <w:proofErr w:type="spellStart"/>
-      <w:r>
-        <w:rPr>
-          <w:b/>
-        </w:rPr>
-        <w:t>su</w:t>
-      </w:r>
-      <w:proofErr w:type="spellEnd"/>
-      <w:r>
-        <w:rPr>
-          <w:b/>
-        </w:rPr>
-        <w:t xml:space="preserve"> node</w:t>
+        <w:t>$su node</w:t>
       </w:r>
       <w:r>
         <w:t xml:space="preserve"> #Login to production server using the deployment user 'node'</w:t>
@@ -2352,30 +1514,8 @@
         <w:rPr>
           <w:b/>
         </w:rPr>
-        <w:t>$</w:t>
-      </w:r>
-      <w:proofErr w:type="spellStart"/>
-      <w:r>
-        <w:rPr>
-          <w:b/>
-        </w:rPr>
-        <w:t>ssh-keygen</w:t>
-      </w:r>
-      <w:proofErr w:type="spellEnd"/>
-      <w:r>
-        <w:rPr>
-          <w:b/>
-        </w:rPr>
-        <w:t xml:space="preserve"> -t </w:t>
-      </w:r>
-      <w:proofErr w:type="spellStart"/>
-      <w:r>
-        <w:rPr>
-          <w:b/>
-        </w:rPr>
-        <w:t>rsa</w:t>
-      </w:r>
-      <w:proofErr w:type="spellEnd"/>
+        <w:t>$ssh-keygen -t rsa</w:t>
+      </w:r>
       <w:r>
         <w:t xml:space="preserve"> #create the </w:t>
       </w:r>
@@ -2383,16 +1523,8 @@
         <w:rPr>
           <w:b/>
         </w:rPr>
-        <w:t>~/.</w:t>
-      </w:r>
-      <w:proofErr w:type="spellStart"/>
-      <w:r>
-        <w:rPr>
-          <w:b/>
-        </w:rPr>
-        <w:t>ssh</w:t>
-      </w:r>
-      <w:proofErr w:type="spellEnd"/>
+        <w:t>~/.ssh</w:t>
+      </w:r>
       <w:r>
         <w:t xml:space="preserve"> folder (ignore the generated keys), use defaults and no paraphrase</w:t>
       </w:r>
@@ -2412,30 +1544,8 @@
         <w:rPr>
           <w:b/>
         </w:rPr>
-        <w:t>~/.</w:t>
-      </w:r>
-      <w:proofErr w:type="spellStart"/>
-      <w:r>
-        <w:rPr>
-          <w:b/>
-        </w:rPr>
-        <w:t>ssh</w:t>
-      </w:r>
-      <w:proofErr w:type="spellEnd"/>
-      <w:r>
-        <w:rPr>
-          <w:b/>
-        </w:rPr>
-        <w:t>/</w:t>
-      </w:r>
-      <w:proofErr w:type="spellStart"/>
-      <w:r>
-        <w:rPr>
-          <w:b/>
-        </w:rPr>
-        <w:t>authorized_keys</w:t>
-      </w:r>
-      <w:proofErr w:type="spellEnd"/>
+        <w:t>~/.ssh/authorized_keys</w:t>
+      </w:r>
       <w:r>
         <w:t xml:space="preserve"> file and append the contents of the public </w:t>
       </w:r>
@@ -2497,15 +1607,7 @@
         <w:t>do</w:t>
       </w:r>
       <w:r>
-        <w:t xml:space="preserve"> want to allow silent deployments of successful builds directly from the CI server (</w:t>
-      </w:r>
-      <w:proofErr w:type="spellStart"/>
-      <w:r>
-        <w:t>CircleCI</w:t>
-      </w:r>
-      <w:proofErr w:type="spellEnd"/>
-      <w:r>
-        <w:t xml:space="preserve">).  For that to happen, </w:t>
+        <w:t xml:space="preserve"> want to allow silent deployments of successful builds directly from the CI server (CircleCI).  For that to happen, </w:t>
       </w:r>
       <w:r>
         <w:t>follow the steps below:</w:t>
@@ -2594,35 +1696,7 @@
         <w:rPr>
           <w:b/>
         </w:rPr>
-        <w:t>$</w:t>
-      </w:r>
-      <w:proofErr w:type="spellStart"/>
-      <w:r>
-        <w:rPr>
-          <w:b/>
-        </w:rPr>
-        <w:t>ssh-keygen</w:t>
-      </w:r>
-      <w:proofErr w:type="spellEnd"/>
-      <w:r>
-        <w:rPr>
-          <w:b/>
-        </w:rPr>
-        <w:t xml:space="preserve"> -t </w:t>
-      </w:r>
-      <w:proofErr w:type="spellStart"/>
-      <w:r>
-        <w:rPr>
-          <w:b/>
-        </w:rPr>
-        <w:t>rsa</w:t>
-      </w:r>
-      <w:proofErr w:type="spellEnd"/>
-      <w:r>
-        <w:rPr>
-          <w:b/>
-        </w:rPr>
-        <w:t xml:space="preserve"> -b 4096 -C "Some Comment to identify this key"</w:t>
+        <w:t>$ssh-keygen -t rsa -b 4096 -C "Some Comment to identify this key"</w:t>
       </w:r>
     </w:p>
     <w:p/>
@@ -2638,30 +1712,8 @@
         <w:rPr>
           <w:b/>
         </w:rPr>
-        <w:t>~/.</w:t>
-      </w:r>
-      <w:proofErr w:type="spellStart"/>
-      <w:r>
-        <w:rPr>
-          <w:b/>
-        </w:rPr>
-        <w:t>ssh</w:t>
-      </w:r>
-      <w:proofErr w:type="spellEnd"/>
-      <w:r>
-        <w:rPr>
-          <w:b/>
-        </w:rPr>
-        <w:t>/</w:t>
-      </w:r>
-      <w:proofErr w:type="spellStart"/>
-      <w:r>
-        <w:rPr>
-          <w:b/>
-        </w:rPr>
-        <w:t>id_rsa</w:t>
-      </w:r>
-      <w:proofErr w:type="spellEnd"/>
+        <w:t>~/.ssh/id_rsa</w:t>
+      </w:r>
       <w:r>
         <w:t xml:space="preserve"> and public key at </w:t>
       </w:r>
@@ -2669,21 +1721,7 @@
         <w:rPr>
           <w:b/>
         </w:rPr>
-        <w:t>~/.</w:t>
-      </w:r>
-      <w:proofErr w:type="spellStart"/>
-      <w:r>
-        <w:rPr>
-          <w:b/>
-        </w:rPr>
-        <w:t>ssh</w:t>
-      </w:r>
-      <w:proofErr w:type="spellEnd"/>
-      <w:r>
-        <w:rPr>
-          <w:b/>
-        </w:rPr>
-        <w:t>/id_rsa.pub</w:t>
+        <w:t>~/.ssh/id_rsa.pub</w:t>
       </w:r>
     </w:p>
     <w:p>
@@ -2866,30 +1904,8 @@
         <w:rPr>
           <w:b/>
         </w:rPr>
-        <w:t>~/.</w:t>
-      </w:r>
-      <w:proofErr w:type="spellStart"/>
-      <w:r>
-        <w:rPr>
-          <w:b/>
-        </w:rPr>
-        <w:t>ssh</w:t>
-      </w:r>
-      <w:proofErr w:type="spellEnd"/>
-      <w:r>
-        <w:rPr>
-          <w:b/>
-        </w:rPr>
-        <w:t>/</w:t>
-      </w:r>
-      <w:proofErr w:type="spellStart"/>
-      <w:r>
-        <w:rPr>
-          <w:b/>
-        </w:rPr>
-        <w:t>authorized_keys</w:t>
-      </w:r>
-      <w:proofErr w:type="spellEnd"/>
+        <w:t>~/.ssh/authorized_keys</w:t>
+      </w:r>
       <w:r>
         <w:t xml:space="preserve"> file (create if not present)</w:t>
       </w:r>
@@ -2922,38 +1938,13 @@
           <w:sz w:val="32"/>
           <w:szCs w:val="32"/>
         </w:rPr>
-        <w:t xml:space="preserve">Set up SSH Keys to Allow Silent Cloning of Code from </w:t>
-      </w:r>
-      <w:proofErr w:type="spellStart"/>
-      <w:r>
-        <w:rPr>
-          <w:sz w:val="32"/>
-          <w:szCs w:val="32"/>
-        </w:rPr>
-        <w:t>Github</w:t>
-      </w:r>
-      <w:proofErr w:type="spellEnd"/>
+        <w:t>Set up SSH Keys to Allow Silent Cloning of Code from Github</w:t>
+      </w:r>
     </w:p>
     <w:p/>
     <w:p>
       <w:r>
-        <w:t xml:space="preserve">Both Production and Staging servers need to be able to clone source code from </w:t>
-      </w:r>
-      <w:proofErr w:type="spellStart"/>
-      <w:r>
-        <w:t>Github</w:t>
-      </w:r>
-      <w:proofErr w:type="spellEnd"/>
-      <w:r>
-        <w:t xml:space="preserve"> without user prompts, and for that we need to set up SSH keys for </w:t>
-      </w:r>
-      <w:proofErr w:type="spellStart"/>
-      <w:r>
-        <w:t>Github</w:t>
-      </w:r>
-      <w:proofErr w:type="spellEnd"/>
-      <w:r>
-        <w:t>.</w:t>
+        <w:t>Both Production and Staging servers need to be able to clone source code from Github without user prompts, and for that we need to set up SSH keys for Github.</w:t>
       </w:r>
     </w:p>
     <w:p/>
@@ -3028,11 +2019,9 @@
       <w:r>
         <w:t xml:space="preserve">This is an optional step.  If we already have Public/Private key pair for </w:t>
       </w:r>
-      <w:proofErr w:type="spellStart"/>
       <w:r>
         <w:t>Github</w:t>
       </w:r>
-      <w:proofErr w:type="spellEnd"/>
       <w:r>
         <w:t xml:space="preserve"> generated earlier, we can just reuse them.  Otherwise, proceed to generate a new pair as per steps below.</w:t>
       </w:r>
@@ -3057,35 +2046,7 @@
         <w:rPr>
           <w:b/>
         </w:rPr>
-        <w:t>$</w:t>
-      </w:r>
-      <w:proofErr w:type="spellStart"/>
-      <w:r>
-        <w:rPr>
-          <w:b/>
-        </w:rPr>
-        <w:t>ssh-keygen</w:t>
-      </w:r>
-      <w:proofErr w:type="spellEnd"/>
-      <w:r>
-        <w:rPr>
-          <w:b/>
-        </w:rPr>
-        <w:t xml:space="preserve"> -t </w:t>
-      </w:r>
-      <w:proofErr w:type="spellStart"/>
-      <w:r>
-        <w:rPr>
-          <w:b/>
-        </w:rPr>
-        <w:t>rsa</w:t>
-      </w:r>
-      <w:proofErr w:type="spellEnd"/>
-      <w:r>
-        <w:rPr>
-          <w:b/>
-        </w:rPr>
-        <w:t xml:space="preserve"> -b 4096 -C "Some Comment to identify this key"</w:t>
+        <w:t>$ssh-keygen -t rsa -b 4096 -C "Some Comment to identify this key"</w:t>
       </w:r>
     </w:p>
     <w:p/>
@@ -3101,30 +2062,8 @@
         <w:rPr>
           <w:b/>
         </w:rPr>
-        <w:t>~/.</w:t>
-      </w:r>
-      <w:proofErr w:type="spellStart"/>
-      <w:r>
-        <w:rPr>
-          <w:b/>
-        </w:rPr>
-        <w:t>ssh</w:t>
-      </w:r>
-      <w:proofErr w:type="spellEnd"/>
-      <w:r>
-        <w:rPr>
-          <w:b/>
-        </w:rPr>
-        <w:t>/</w:t>
-      </w:r>
-      <w:proofErr w:type="spellStart"/>
-      <w:r>
-        <w:rPr>
-          <w:b/>
-        </w:rPr>
-        <w:t>id_rsa</w:t>
-      </w:r>
-      <w:proofErr w:type="spellEnd"/>
+        <w:t>~/.ssh/id_rsa</w:t>
+      </w:r>
       <w:r>
         <w:t xml:space="preserve"> and public key at </w:t>
       </w:r>
@@ -3132,21 +2071,7 @@
         <w:rPr>
           <w:b/>
         </w:rPr>
-        <w:t>~/.</w:t>
-      </w:r>
-      <w:proofErr w:type="spellStart"/>
-      <w:r>
-        <w:rPr>
-          <w:b/>
-        </w:rPr>
-        <w:t>ssh</w:t>
-      </w:r>
-      <w:proofErr w:type="spellEnd"/>
-      <w:r>
-        <w:rPr>
-          <w:b/>
-        </w:rPr>
-        <w:t>/id_rsa.pub</w:t>
+        <w:t>~/.ssh/id_rsa.pub</w:t>
       </w:r>
     </w:p>
     <w:p>
@@ -3217,29 +2142,13 @@
         <w:t>Add the Public key to the eze</w:t>
       </w:r>
       <w:r>
-        <w:t xml:space="preserve">eideas@gmail.com </w:t>
-      </w:r>
-      <w:proofErr w:type="spellStart"/>
-      <w:r>
-        <w:t>Github</w:t>
-      </w:r>
-      <w:proofErr w:type="spellEnd"/>
-      <w:r>
-        <w:t xml:space="preserve"> account</w:t>
+        <w:t>eideas@gmail.com Github account</w:t>
       </w:r>
       <w:r>
         <w:t>.</w:t>
       </w:r>
       <w:r>
-        <w:t xml:space="preserve">  This is so that </w:t>
-      </w:r>
-      <w:proofErr w:type="spellStart"/>
-      <w:r>
-        <w:t>Github</w:t>
-      </w:r>
-      <w:proofErr w:type="spellEnd"/>
-      <w:r>
-        <w:t xml:space="preserve"> can authenticate the incoming clone requests from the server.</w:t>
+        <w:t xml:space="preserve">  This is so that Github can authenticate the incoming clone requests from the server.</w:t>
       </w:r>
     </w:p>
     <w:p>
@@ -3287,15 +2196,7 @@
     <w:p/>
     <w:p>
       <w:r>
-        <w:t xml:space="preserve">Now configure the Privacy SSH key for </w:t>
-      </w:r>
-      <w:proofErr w:type="spellStart"/>
-      <w:r>
-        <w:t>Github</w:t>
-      </w:r>
-      <w:proofErr w:type="spellEnd"/>
-      <w:r>
-        <w:t xml:space="preserve"> on the server that needs to perform the </w:t>
+        <w:t xml:space="preserve">Now configure the Privacy SSH key for Github on the server that needs to perform the </w:t>
       </w:r>
       <w:r>
         <w:t xml:space="preserve">silent </w:t>
@@ -3326,12 +2227,7 @@
         <w:t xml:space="preserve"> deployment user</w:t>
       </w:r>
       <w:r>
-        <w:t xml:space="preserve"> </w:t>
-      </w:r>
-      <w:bookmarkStart w:id="0" w:name="_GoBack"/>
-      <w:bookmarkEnd w:id="0"/>
-      <w:r>
-        <w:t>(or the user that needs to clone)</w:t>
+        <w:t xml:space="preserve"> (or the user that needs to clone)</w:t>
       </w:r>
     </w:p>
     <w:p>
@@ -3349,30 +2245,8 @@
         <w:rPr>
           <w:b/>
         </w:rPr>
-        <w:t>$HOME/.</w:t>
-      </w:r>
-      <w:proofErr w:type="spellStart"/>
-      <w:r>
-        <w:rPr>
-          <w:b/>
-        </w:rPr>
-        <w:t>ssh</w:t>
-      </w:r>
-      <w:proofErr w:type="spellEnd"/>
-      <w:r>
-        <w:rPr>
-          <w:b/>
-        </w:rPr>
-        <w:t>/</w:t>
-      </w:r>
-      <w:proofErr w:type="spellStart"/>
-      <w:r>
-        <w:rPr>
-          <w:b/>
-        </w:rPr>
-        <w:t>id_rsa_github</w:t>
-      </w:r>
-      <w:proofErr w:type="spellEnd"/>
+        <w:t>$HOME/.ssh/id_rsa_github</w:t>
+      </w:r>
       <w:r>
         <w:t>, and copy the conten</w:t>
       </w:r>
@@ -3417,42 +2291,12 @@
         </w:rPr>
         <w:t>$</w:t>
       </w:r>
-      <w:proofErr w:type="spellStart"/>
-      <w:r>
-        <w:rPr>
-          <w:b/>
-        </w:rPr>
-        <w:t>chmod</w:t>
-      </w:r>
-      <w:proofErr w:type="spellEnd"/>
-      <w:r>
-        <w:rPr>
-          <w:b/>
-        </w:rPr>
-        <w:t xml:space="preserve"> 400 $HOME/.</w:t>
-      </w:r>
-      <w:proofErr w:type="spellStart"/>
-      <w:r>
-        <w:rPr>
-          <w:b/>
-        </w:rPr>
-        <w:t>ssh</w:t>
-      </w:r>
-      <w:proofErr w:type="spellEnd"/>
-      <w:r>
-        <w:rPr>
-          <w:b/>
-        </w:rPr>
-        <w:t>/</w:t>
-      </w:r>
-      <w:proofErr w:type="spellStart"/>
-      <w:r>
-        <w:rPr>
-          <w:b/>
-        </w:rPr>
-        <w:t>id_rsa_github</w:t>
-      </w:r>
-      <w:proofErr w:type="spellEnd"/>
+      <w:r>
+        <w:rPr>
+          <w:b/>
+        </w:rPr>
+        <w:t>chmod 400 $HOME/.ssh/id_rsa_github</w:t>
+      </w:r>
       <w:r>
         <w:t xml:space="preserve"> #set reduced permissions on the file</w:t>
       </w:r>
@@ -3472,30 +2316,8 @@
         <w:rPr>
           <w:b/>
         </w:rPr>
-        <w:t>$HOME/.</w:t>
-      </w:r>
-      <w:proofErr w:type="spellStart"/>
-      <w:r>
-        <w:rPr>
-          <w:b/>
-        </w:rPr>
-        <w:t>ssh</w:t>
-      </w:r>
-      <w:proofErr w:type="spellEnd"/>
-      <w:r>
-        <w:rPr>
-          <w:b/>
-        </w:rPr>
-        <w:t>/</w:t>
-      </w:r>
-      <w:proofErr w:type="spellStart"/>
-      <w:r>
-        <w:rPr>
-          <w:b/>
-        </w:rPr>
-        <w:t>config</w:t>
-      </w:r>
-      <w:proofErr w:type="spellEnd"/>
+        <w:t>$HOME/.ssh/config</w:t>
+      </w:r>
       <w:r>
         <w:t>, and add the below to the file:</w:t>
       </w:r>
@@ -3521,19 +2343,11 @@
           <w:b/>
         </w:rPr>
       </w:pPr>
-      <w:proofErr w:type="spellStart"/>
-      <w:r>
-        <w:rPr>
-          <w:b/>
-        </w:rPr>
-        <w:t>HostName</w:t>
-      </w:r>
-      <w:proofErr w:type="spellEnd"/>
-      <w:r>
-        <w:rPr>
-          <w:b/>
-        </w:rPr>
-        <w:t xml:space="preserve"> github.com</w:t>
+      <w:r>
+        <w:rPr>
+          <w:b/>
+        </w:rPr>
+        <w:t>HostName github.com</w:t>
       </w:r>
     </w:p>
     <w:p>
@@ -3543,42 +2357,12 @@
           <w:b/>
         </w:rPr>
       </w:pPr>
-      <w:proofErr w:type="spellStart"/>
-      <w:r>
-        <w:rPr>
-          <w:b/>
-        </w:rPr>
-        <w:t>IdentityFile</w:t>
-      </w:r>
-      <w:proofErr w:type="spellEnd"/>
-      <w:r>
-        <w:rPr>
-          <w:b/>
-        </w:rPr>
-        <w:t xml:space="preserve"> ~/.</w:t>
-      </w:r>
-      <w:proofErr w:type="spellStart"/>
-      <w:r>
-        <w:rPr>
-          <w:b/>
-        </w:rPr>
-        <w:t>ssh</w:t>
-      </w:r>
-      <w:proofErr w:type="spellEnd"/>
-      <w:r>
-        <w:rPr>
-          <w:b/>
-        </w:rPr>
-        <w:t>/</w:t>
-      </w:r>
-      <w:proofErr w:type="spellStart"/>
-      <w:r>
-        <w:rPr>
-          <w:b/>
-        </w:rPr>
-        <w:t>id_rsa_github</w:t>
-      </w:r>
-      <w:proofErr w:type="spellEnd"/>
+      <w:r>
+        <w:rPr>
+          <w:b/>
+        </w:rPr>
+        <w:t>IdentityFile ~/.ssh/id_rsa_github</w:t>
+      </w:r>
     </w:p>
     <w:p>
       <w:pPr>
@@ -3619,32 +2403,8 @@
         <w:rPr>
           <w:b/>
         </w:rPr>
-        <w:t xml:space="preserve">git clone </w:t>
-      </w:r>
-      <w:proofErr w:type="spellStart"/>
-      <w:proofErr w:type="gramStart"/>
-      <w:r>
-        <w:rPr>
-          <w:b/>
-        </w:rPr>
-        <w:t>git@github.com:ezeeideas</w:t>
-      </w:r>
-      <w:proofErr w:type="spellEnd"/>
-      <w:r>
-        <w:rPr>
-          <w:b/>
-        </w:rPr>
-        <w:t>/</w:t>
-      </w:r>
-      <w:proofErr w:type="spellStart"/>
-      <w:r>
-        <w:rPr>
-          <w:b/>
-        </w:rPr>
-        <w:t>delphinus.git</w:t>
-      </w:r>
-      <w:proofErr w:type="spellEnd"/>
-      <w:proofErr w:type="gramEnd"/>
+        <w:t>git clone git@github.com:ezeeideas/delphinus.git</w:t>
+      </w:r>
     </w:p>
     <w:p/>
     <w:p/>
@@ -3748,69 +2508,25 @@
         <w:rPr>
           <w:b/>
         </w:rPr>
-        <w:t>(/</w:t>
-      </w:r>
-      <w:proofErr w:type="spellStart"/>
-      <w:r>
-        <w:rPr>
-          <w:b/>
-        </w:rPr>
-        <w:t>var</w:t>
-      </w:r>
-      <w:proofErr w:type="spellEnd"/>
-      <w:r>
-        <w:rPr>
-          <w:b/>
-        </w:rPr>
-        <w:t>/www/</w:t>
-      </w:r>
-      <w:proofErr w:type="spellStart"/>
-      <w:r>
-        <w:rPr>
-          <w:b/>
-        </w:rPr>
-        <w:t>appserver</w:t>
-      </w:r>
-      <w:proofErr w:type="spellEnd"/>
-      <w:r>
-        <w:rPr>
-          <w:b/>
-        </w:rPr>
-        <w:t>/</w:t>
-      </w:r>
-      <w:r>
-        <w:rPr>
-          <w:b/>
-        </w:rPr>
-        <w:t>production/source or /</w:t>
-      </w:r>
-      <w:proofErr w:type="spellStart"/>
-      <w:r>
-        <w:rPr>
-          <w:b/>
-        </w:rPr>
-        <w:t>var</w:t>
-      </w:r>
-      <w:proofErr w:type="spellEnd"/>
-      <w:r>
-        <w:rPr>
-          <w:b/>
-        </w:rPr>
-        <w:t>/www/</w:t>
-      </w:r>
-      <w:proofErr w:type="spellStart"/>
-      <w:r>
-        <w:rPr>
-          <w:b/>
-        </w:rPr>
-        <w:t>appserver</w:t>
-      </w:r>
-      <w:proofErr w:type="spellEnd"/>
-      <w:r>
-        <w:rPr>
-          <w:b/>
-        </w:rPr>
-        <w:t>/</w:t>
+        <w:t>(/var/www/</w:t>
+      </w:r>
+      <w:r>
+        <w:rPr>
+          <w:b/>
+        </w:rPr>
+        <w:t>appserver/</w:t>
+      </w:r>
+      <w:r>
+        <w:rPr>
+          <w:b/>
+        </w:rPr>
+        <w:t>production/source or /var/www/</w:t>
+      </w:r>
+      <w:r>
+        <w:rPr>
+          <w:b/>
+        </w:rPr>
+        <w:t>appserver/</w:t>
       </w:r>
       <w:r>
         <w:rPr>
@@ -3835,15 +2551,7 @@
         <w:t>Ensure you don’t have any code changes pending com</w:t>
       </w:r>
       <w:r>
-        <w:t xml:space="preserve">mit.  Check-in any open changes and push to </w:t>
-      </w:r>
-      <w:proofErr w:type="spellStart"/>
-      <w:r>
-        <w:t>github</w:t>
-      </w:r>
-      <w:proofErr w:type="spellEnd"/>
-      <w:r>
-        <w:t>.</w:t>
+        <w:t>mit.  Check-in any open changes and push to github.</w:t>
       </w:r>
     </w:p>
     <w:p/>
@@ -3966,35 +2674,13 @@
         <w:rPr>
           <w:b/>
         </w:rPr>
-        <w:t xml:space="preserve"> /</w:t>
-      </w:r>
-      <w:proofErr w:type="spellStart"/>
-      <w:r>
-        <w:rPr>
-          <w:b/>
-        </w:rPr>
-        <w:t>var</w:t>
-      </w:r>
-      <w:proofErr w:type="spellEnd"/>
-      <w:r>
-        <w:rPr>
-          <w:b/>
-        </w:rPr>
-        <w:t>/www/</w:t>
-      </w:r>
-      <w:proofErr w:type="spellStart"/>
-      <w:r>
-        <w:rPr>
-          <w:b/>
-        </w:rPr>
-        <w:t>appserver</w:t>
-      </w:r>
-      <w:proofErr w:type="spellEnd"/>
-      <w:r>
-        <w:rPr>
-          <w:b/>
-        </w:rPr>
-        <w:t>/</w:t>
+        <w:t xml:space="preserve"> /var/www/</w:t>
+      </w:r>
+      <w:r>
+        <w:rPr>
+          <w:b/>
+        </w:rPr>
+        <w:t>appserver/</w:t>
       </w:r>
       <w:r>
         <w:rPr>
@@ -4009,35 +2695,13 @@
         <w:rPr>
           <w:b/>
         </w:rPr>
-        <w:t>/</w:t>
-      </w:r>
-      <w:proofErr w:type="spellStart"/>
-      <w:r>
-        <w:rPr>
-          <w:b/>
-        </w:rPr>
-        <w:t>var</w:t>
-      </w:r>
-      <w:proofErr w:type="spellEnd"/>
-      <w:r>
-        <w:rPr>
-          <w:b/>
-        </w:rPr>
-        <w:t>/www/</w:t>
-      </w:r>
-      <w:proofErr w:type="spellStart"/>
-      <w:r>
-        <w:rPr>
-          <w:b/>
-        </w:rPr>
-        <w:t>appserver</w:t>
-      </w:r>
-      <w:proofErr w:type="spellEnd"/>
-      <w:r>
-        <w:rPr>
-          <w:b/>
-        </w:rPr>
-        <w:t>/</w:t>
+        <w:t>/var/www/</w:t>
+      </w:r>
+      <w:r>
+        <w:rPr>
+          <w:b/>
+        </w:rPr>
+        <w:t>appserver/</w:t>
       </w:r>
       <w:r>
         <w:rPr>
@@ -4049,15 +2713,7 @@
         <w:t xml:space="preserve"> folder should have been created</w:t>
       </w:r>
       <w:r>
-        <w:t xml:space="preserve"> and populated with the source from </w:t>
-      </w:r>
-      <w:proofErr w:type="spellStart"/>
-      <w:r>
-        <w:t>Github</w:t>
-      </w:r>
-      <w:proofErr w:type="spellEnd"/>
-      <w:r>
-        <w:t>.</w:t>
+        <w:t xml:space="preserve"> and populated with the source from Github.</w:t>
       </w:r>
     </w:p>
     <w:p/>
@@ -4130,15 +2786,7 @@
         </w:numPr>
       </w:pPr>
       <w:r>
-        <w:t xml:space="preserve">Make a code change that you want to test.  Check-it in and push to </w:t>
-      </w:r>
-      <w:proofErr w:type="spellStart"/>
-      <w:r>
-        <w:t>Github</w:t>
-      </w:r>
-      <w:proofErr w:type="spellEnd"/>
-      <w:r>
-        <w:t>.</w:t>
+        <w:t>Make a code change that you want to test.  Check-it in and push to Github.</w:t>
       </w:r>
     </w:p>
     <w:p/>
@@ -4295,15 +2943,7 @@
         </w:rPr>
       </w:pPr>
       <w:r>
-        <w:t xml:space="preserve">There are a bunch of run-time environment variables that are used by the Application to successfully run, and these need to be set by going explicitly into the application and setting these for that particular </w:t>
-      </w:r>
-      <w:proofErr w:type="gramStart"/>
-      <w:r>
-        <w:t>environment..</w:t>
-      </w:r>
-      <w:proofErr w:type="gramEnd"/>
-      <w:r>
-        <w:t xml:space="preserve"> These variables different between Stage, Production and development environments, and are confidential in nature so </w:t>
+        <w:t xml:space="preserve">There are a bunch of run-time environment variables that are used by the Application to successfully run, and these need to be set by going explicitly into the application and setting these for that particular environment.. These variables different between Stage, Production and development environments, and are confidential in nature so </w:t>
       </w:r>
       <w:r>
         <w:rPr>
@@ -4335,27 +2975,14 @@
     </w:p>
     <w:p>
       <w:r>
-        <w:t xml:space="preserve">The application expects a file called </w:t>
-      </w:r>
-      <w:proofErr w:type="gramStart"/>
-      <w:r>
-        <w:t>‘</w:t>
-      </w:r>
-      <w:r>
-        <w:rPr>
-          <w:b/>
-        </w:rPr>
-        <w:t>.</w:t>
-      </w:r>
-      <w:proofErr w:type="spellStart"/>
-      <w:r>
-        <w:rPr>
-          <w:b/>
-        </w:rPr>
-        <w:t>env</w:t>
-      </w:r>
-      <w:proofErr w:type="spellEnd"/>
-      <w:proofErr w:type="gramEnd"/>
+        <w:t>The application expects a file called ‘</w:t>
+      </w:r>
+      <w:r>
+        <w:rPr>
+          <w:b/>
+        </w:rPr>
+        <w:t>.env</w:t>
+      </w:r>
       <w:r>
         <w:t>’</w:t>
       </w:r>
@@ -4366,21 +2993,7 @@
         <w:rPr>
           <w:b/>
         </w:rPr>
-        <w:t>/</w:t>
-      </w:r>
-      <w:proofErr w:type="spellStart"/>
-      <w:r>
-        <w:rPr>
-          <w:b/>
-        </w:rPr>
-        <w:t>src</w:t>
-      </w:r>
-      <w:proofErr w:type="spellEnd"/>
-      <w:r>
-        <w:rPr>
-          <w:b/>
-        </w:rPr>
-        <w:t>/server</w:t>
+        <w:t>/src/server</w:t>
       </w:r>
       <w:r>
         <w:t xml:space="preserve"> directory, with the below format:</w:t>
@@ -4462,16 +3075,8 @@
         <w:rPr>
           <w:b/>
         </w:rPr>
-        <w:t>NEO4J_PASSWORD=</w:t>
-      </w:r>
-      <w:proofErr w:type="spellStart"/>
-      <w:r>
-        <w:rPr>
-          <w:b/>
-        </w:rPr>
-        <w:t>mypassword</w:t>
-      </w:r>
-      <w:proofErr w:type="spellEnd"/>
+        <w:t>NEO4J_PASSWORD=mypassword</w:t>
+      </w:r>
     </w:p>
     <w:p>
       <w:pPr>
@@ -4582,15 +3187,7 @@
     <w:p/>
     <w:p>
       <w:r>
-        <w:t xml:space="preserve">Note that the above are sample values – you need to make sure the correct values are entered for </w:t>
-      </w:r>
-      <w:proofErr w:type="gramStart"/>
-      <w:r>
-        <w:t>each..</w:t>
-      </w:r>
-      <w:proofErr w:type="gramEnd"/>
-      <w:r>
-        <w:t xml:space="preserve"> The Social authentication tokens can be either recovered from the secure location, or they can be copied from individual developer pages for Facebook, Twitter and Google.</w:t>
+        <w:t>Note that the above are sample values – you need to make sure the correct values are entered for each.. The Social authentication tokens can be either recovered from the secure location, or they can be copied from individual developer pages for Facebook, Twitter and Google.</w:t>
       </w:r>
     </w:p>
     <w:p/>
@@ -4615,7 +3212,7 @@
   <w:abstractNum w:abstractNumId="0">
     <w:nsid w:val="082A5B4C"/>
     <w:multiLevelType w:val="hybridMultilevel"/>
-    <w:tmpl w:val="C8E464EC"/>
+    <w:tmpl w:val="E52427A4"/>
     <w:lvl w:ilvl="0" w:tplc="0809000F">
       <w:start w:val="1"/>
       <w:numFmt w:val="decimal"/>

</xml_diff>

<commit_message>
changed to new prod usl
</commit_message>
<xml_diff>
--- a/deployment/aws/setup/app_server.docx
+++ b/deployment/aws/setup/app_server.docx
@@ -276,7 +276,19 @@
         <w:rPr>
           <w:b/>
         </w:rPr>
-        <w:t xml:space="preserve">install –g </w:t>
+        <w:t xml:space="preserve">install </w:t>
+      </w:r>
+      <w:r>
+        <w:rPr>
+          <w:b/>
+        </w:rPr>
+        <w:t>-</w:t>
+      </w:r>
+      <w:r>
+        <w:rPr>
+          <w:b/>
+        </w:rPr>
+        <w:t xml:space="preserve">g </w:t>
       </w:r>
       <w:r>
         <w:rPr>
@@ -303,7 +315,19 @@
         <w:rPr>
           <w:b/>
         </w:rPr>
-        <w:t xml:space="preserve">$sudo npm install –g </w:t>
+        <w:t xml:space="preserve">$sudo npm install </w:t>
+      </w:r>
+      <w:r>
+        <w:rPr>
+          <w:b/>
+        </w:rPr>
+        <w:t>-</w:t>
+      </w:r>
+      <w:r>
+        <w:rPr>
+          <w:b/>
+        </w:rPr>
+        <w:t xml:space="preserve">g </w:t>
       </w:r>
       <w:r>
         <w:rPr>
@@ -317,8 +341,6 @@
         </w:rPr>
         <w:t>-cli</w:t>
       </w:r>
-      <w:bookmarkStart w:id="0" w:name="_GoBack"/>
-      <w:bookmarkEnd w:id="0"/>
     </w:p>
     <w:p>
       <w:pPr>
@@ -338,7 +360,13 @@
         <w:rPr>
           <w:b/>
         </w:rPr>
-        <w:t>–g less</w:t>
+        <w:t>-</w:t>
+      </w:r>
+      <w:r>
+        <w:rPr>
+          <w:b/>
+        </w:rPr>
+        <w:t>g less</w:t>
       </w:r>
     </w:p>
     <w:p/>
@@ -533,7 +561,27 @@
           <w:b/>
         </w:rPr>
         <w:lastRenderedPageBreak/>
-        <w:t>$mkdir /var/www/</w:t>
+        <w:t xml:space="preserve">$mkdir </w:t>
+      </w:r>
+      <w:r>
+        <w:rPr>
+          <w:b/>
+        </w:rPr>
+        <w:t>-</w:t>
+      </w:r>
+      <w:bookmarkStart w:id="0" w:name="_GoBack"/>
+      <w:bookmarkEnd w:id="0"/>
+      <w:r>
+        <w:rPr>
+          <w:b/>
+        </w:rPr>
+        <w:t xml:space="preserve">p </w:t>
+      </w:r>
+      <w:r>
+        <w:rPr>
+          <w:b/>
+        </w:rPr>
+        <w:t>/var/www/</w:t>
       </w:r>
       <w:r>
         <w:rPr>
@@ -1920,6 +1968,24 @@
       </w:pPr>
       <w:r>
         <w:t>Copy paste the Public Key (append to the file) and save</w:t>
+      </w:r>
+      <w:r>
+        <w:t xml:space="preserve">.  Make sure to copy the complete key including the leading </w:t>
+      </w:r>
+      <w:r>
+        <w:rPr>
+          <w:b/>
+        </w:rPr>
+        <w:t>ssh</w:t>
+      </w:r>
+      <w:r>
+        <w:rPr>
+          <w:b/>
+        </w:rPr>
+        <w:t>-rsa</w:t>
+      </w:r>
+      <w:r>
+        <w:t xml:space="preserve"> text</w:t>
       </w:r>
     </w:p>
     <w:p/>
@@ -2915,6 +2981,19 @@
       <w:r>
         <w:t>Log into the server and ensure the latest check-in code is synced correctly to the server, and that the node server is running with the latest changes incorporated.</w:t>
       </w:r>
+    </w:p>
+    <w:p>
+      <w:pPr>
+        <w:ind w:left="360"/>
+      </w:pPr>
+      <w:r>
+        <w:t>IMPORTANT TROUBLESHOOTING TIP: PM2 logs to the ~/.pm2/logs/ folder on the server, so in case the deployment fails for some reason (e.g, you see a screen like the one below which happens when Node server is not starting up), make sure to look at the logs to find out what the issue is.  You can configure the path in ecosystem.config.js, but it’s not possible to specifcy separate folders for production versus staging, so just using the default location in ~/.pm2/logs for now.</w:t>
+      </w:r>
+    </w:p>
+    <w:p>
+      <w:pPr>
+        <w:ind w:left="360"/>
+      </w:pPr>
     </w:p>
     <w:p/>
     <w:p>

</xml_diff>

<commit_message>
CircleCI script: called setup_dirs and launch app post setup
</commit_message>
<xml_diff>
--- a/deployment/aws/setup/app_server.docx
+++ b/deployment/aws/setup/app_server.docx
@@ -2822,255 +2822,255 @@
       <w:r>
         <w:t xml:space="preserve">that </w:t>
       </w:r>
+      <w:r>
+        <w:t xml:space="preserve">need to be set by going explicitly into the application and setting these </w:t>
+      </w:r>
+      <w:r>
+        <w:t>for that particular environment</w:t>
+      </w:r>
+      <w:r>
+        <w:t xml:space="preserve">. These variables different between Stage, Production and development environments, and are confidential in nature so </w:t>
+      </w:r>
+      <w:r>
+        <w:rPr>
+          <w:u w:val="single"/>
+        </w:rPr>
+        <w:t xml:space="preserve">should </w:t>
+      </w:r>
+      <w:r>
+        <w:rPr>
+          <w:b/>
+          <w:bCs/>
+          <w:u w:val="single"/>
+        </w:rPr>
+        <w:t>not</w:t>
+      </w:r>
+      <w:r>
+        <w:rPr>
+          <w:u w:val="single"/>
+        </w:rPr>
+        <w:t xml:space="preserve"> be checked in.</w:t>
+      </w:r>
+    </w:p>
+    <w:p>
+      <w:pPr>
+        <w:rPr>
+          <w:u w:val="single"/>
+        </w:rPr>
+      </w:pPr>
+    </w:p>
+    <w:p>
+      <w:r>
+        <w:t>The application expects a file called ‘</w:t>
+      </w:r>
+      <w:r>
+        <w:rPr>
+          <w:b/>
+        </w:rPr>
+        <w:t>.env</w:t>
+      </w:r>
+      <w:r>
+        <w:t>’</w:t>
+      </w:r>
+      <w:r>
+        <w:t xml:space="preserve"> to be present in the </w:t>
+      </w:r>
+      <w:r>
+        <w:rPr>
+          <w:b/>
+        </w:rPr>
+        <w:t>/src/server</w:t>
+      </w:r>
+      <w:r>
+        <w:t xml:space="preserve"> directory, with the below format:</w:t>
+      </w:r>
+    </w:p>
+    <w:p/>
+    <w:p>
+      <w:pPr>
+        <w:ind w:left="720"/>
+        <w:rPr>
+          <w:b/>
+        </w:rPr>
+      </w:pPr>
+      <w:r>
+        <w:rPr>
+          <w:b/>
+        </w:rPr>
+        <w:t>HOSTNAME="http://localhost:8080"</w:t>
+      </w:r>
+    </w:p>
+    <w:p>
+      <w:pPr>
+        <w:ind w:left="720"/>
+        <w:rPr>
+          <w:b/>
+        </w:rPr>
+      </w:pPr>
+    </w:p>
+    <w:p>
+      <w:pPr>
+        <w:ind w:left="720"/>
+        <w:rPr>
+          <w:b/>
+        </w:rPr>
+      </w:pPr>
+      <w:r>
+        <w:rPr>
+          <w:b/>
+        </w:rPr>
+        <w:t>#NEO4J AUTHENTICATION INFORMATION</w:t>
+      </w:r>
+    </w:p>
+    <w:p>
+      <w:pPr>
+        <w:ind w:left="720"/>
+        <w:rPr>
+          <w:b/>
+        </w:rPr>
+      </w:pPr>
+      <w:r>
+        <w:rPr>
+          <w:b/>
+        </w:rPr>
+        <w:t>NEO4J_HOSTNAME="localhost:7474"</w:t>
+      </w:r>
+    </w:p>
+    <w:p>
+      <w:pPr>
+        <w:ind w:left="720"/>
+        <w:rPr>
+          <w:b/>
+        </w:rPr>
+      </w:pPr>
+      <w:r>
+        <w:rPr>
+          <w:b/>
+        </w:rPr>
+        <w:t>NEO4J_USERNAME=neo4j</w:t>
+      </w:r>
+    </w:p>
+    <w:p>
+      <w:pPr>
+        <w:ind w:left="720"/>
+        <w:rPr>
+          <w:b/>
+        </w:rPr>
+      </w:pPr>
+      <w:r>
+        <w:rPr>
+          <w:b/>
+        </w:rPr>
+        <w:t>NEO4J_PASSWORD=mypassword</w:t>
+      </w:r>
+    </w:p>
+    <w:p>
+      <w:pPr>
+        <w:ind w:left="720"/>
+        <w:rPr>
+          <w:b/>
+        </w:rPr>
+      </w:pPr>
+    </w:p>
+    <w:p>
+      <w:pPr>
+        <w:ind w:left="720"/>
+        <w:rPr>
+          <w:b/>
+        </w:rPr>
+      </w:pPr>
+      <w:r>
+        <w:rPr>
+          <w:b/>
+        </w:rPr>
+        <w:t>#SOCIAL AUTHENTICATION TOKENS</w:t>
+      </w:r>
+    </w:p>
+    <w:p>
+      <w:pPr>
+        <w:ind w:left="720"/>
+        <w:rPr>
+          <w:b/>
+        </w:rPr>
+      </w:pPr>
+      <w:r>
+        <w:rPr>
+          <w:b/>
+        </w:rPr>
+        <w:t>FACEBOOK_CLIENT_ID=140197703347931</w:t>
+      </w:r>
+    </w:p>
+    <w:p>
+      <w:pPr>
+        <w:ind w:left="720"/>
+        <w:rPr>
+          <w:b/>
+        </w:rPr>
+      </w:pPr>
+      <w:r>
+        <w:rPr>
+          <w:b/>
+        </w:rPr>
+        <w:t>FACEBOOK_CLIENT_SECRET=1203425195b711a1cf9b1a278a9a6d58</w:t>
+      </w:r>
+    </w:p>
+    <w:p>
+      <w:pPr>
+        <w:ind w:left="720"/>
+        <w:rPr>
+          <w:b/>
+        </w:rPr>
+      </w:pPr>
+      <w:r>
+        <w:rPr>
+          <w:b/>
+        </w:rPr>
+        <w:t>TWITTER_CLIENT_ID=U7d82P2yFhZ0dD47zsOpvAZI1</w:t>
+      </w:r>
+    </w:p>
+    <w:p>
+      <w:pPr>
+        <w:ind w:left="720"/>
+        <w:rPr>
+          <w:b/>
+        </w:rPr>
+      </w:pPr>
+      <w:r>
+        <w:rPr>
+          <w:b/>
+        </w:rPr>
+        <w:t>TWITTER_CLIENT_SECRET=0suazDxP70uPgTkdWJbzIHoT4Xjd82XLmksxsKktvlaHUHy4r5</w:t>
+      </w:r>
+    </w:p>
+    <w:p>
+      <w:pPr>
+        <w:ind w:left="720"/>
+        <w:rPr>
+          <w:b/>
+        </w:rPr>
+      </w:pPr>
+      <w:r>
+        <w:rPr>
+          <w:b/>
+        </w:rPr>
+        <w:t>GOOGLE_CLIENT_ID=583238880111-chvdagjqp00ncf4rsqca9jhltp1qk2id.apps.googleusercontent.com</w:t>
+      </w:r>
+    </w:p>
+    <w:p>
+      <w:pPr>
+        <w:ind w:left="720"/>
+        <w:rPr>
+          <w:b/>
+        </w:rPr>
+      </w:pPr>
+      <w:r>
+        <w:rPr>
+          <w:b/>
+        </w:rPr>
+        <w:t>GOOGLE_CLIENT_SECRET=zVdNs0O--Q2Hv0ZgLbd608Ci</w:t>
+      </w:r>
       <w:bookmarkStart w:id="0" w:name="_GoBack"/>
       <w:bookmarkEnd w:id="0"/>
-      <w:r>
-        <w:t xml:space="preserve">need to be set by going explicitly into the application and setting these </w:t>
-      </w:r>
-      <w:r>
-        <w:t>for that particular environment</w:t>
-      </w:r>
-      <w:r>
-        <w:t xml:space="preserve">. These variables different between Stage, Production and development environments, and are confidential in nature so </w:t>
-      </w:r>
-      <w:r>
-        <w:rPr>
-          <w:u w:val="single"/>
-        </w:rPr>
-        <w:t xml:space="preserve">should </w:t>
-      </w:r>
-      <w:r>
-        <w:rPr>
-          <w:b/>
-          <w:bCs/>
-          <w:u w:val="single"/>
-        </w:rPr>
-        <w:t>not</w:t>
-      </w:r>
-      <w:r>
-        <w:rPr>
-          <w:u w:val="single"/>
-        </w:rPr>
-        <w:t xml:space="preserve"> be checked in.</w:t>
-      </w:r>
-    </w:p>
-    <w:p>
-      <w:pPr>
-        <w:rPr>
-          <w:u w:val="single"/>
-        </w:rPr>
-      </w:pPr>
-    </w:p>
-    <w:p>
-      <w:r>
-        <w:t>The application expects a file called ‘</w:t>
-      </w:r>
-      <w:r>
-        <w:rPr>
-          <w:b/>
-        </w:rPr>
-        <w:t>.env</w:t>
-      </w:r>
-      <w:r>
-        <w:t>’</w:t>
-      </w:r>
-      <w:r>
-        <w:t xml:space="preserve"> to be present in the </w:t>
-      </w:r>
-      <w:r>
-        <w:rPr>
-          <w:b/>
-        </w:rPr>
-        <w:t>/src/server</w:t>
-      </w:r>
-      <w:r>
-        <w:t xml:space="preserve"> directory, with the below format:</w:t>
-      </w:r>
-    </w:p>
-    <w:p/>
-    <w:p>
-      <w:pPr>
-        <w:ind w:left="720"/>
-        <w:rPr>
-          <w:b/>
-        </w:rPr>
-      </w:pPr>
-      <w:r>
-        <w:rPr>
-          <w:b/>
-        </w:rPr>
-        <w:t>HOSTNAME="http://localhost:8080"</w:t>
-      </w:r>
-    </w:p>
-    <w:p>
-      <w:pPr>
-        <w:ind w:left="720"/>
-        <w:rPr>
-          <w:b/>
-        </w:rPr>
-      </w:pPr>
-    </w:p>
-    <w:p>
-      <w:pPr>
-        <w:ind w:left="720"/>
-        <w:rPr>
-          <w:b/>
-        </w:rPr>
-      </w:pPr>
-      <w:r>
-        <w:rPr>
-          <w:b/>
-        </w:rPr>
-        <w:t>#NEO4J AUTHENTICATION INFORMATION</w:t>
-      </w:r>
-    </w:p>
-    <w:p>
-      <w:pPr>
-        <w:ind w:left="720"/>
-        <w:rPr>
-          <w:b/>
-        </w:rPr>
-      </w:pPr>
-      <w:r>
-        <w:rPr>
-          <w:b/>
-        </w:rPr>
-        <w:t>NEO4J_HOSTNAME="localhost:7474"</w:t>
-      </w:r>
-    </w:p>
-    <w:p>
-      <w:pPr>
-        <w:ind w:left="720"/>
-        <w:rPr>
-          <w:b/>
-        </w:rPr>
-      </w:pPr>
-      <w:r>
-        <w:rPr>
-          <w:b/>
-        </w:rPr>
-        <w:t>NEO4J_USERNAME=neo4j</w:t>
-      </w:r>
-    </w:p>
-    <w:p>
-      <w:pPr>
-        <w:ind w:left="720"/>
-        <w:rPr>
-          <w:b/>
-        </w:rPr>
-      </w:pPr>
-      <w:r>
-        <w:rPr>
-          <w:b/>
-        </w:rPr>
-        <w:t>NEO4J_PASSWORD=mypassword</w:t>
-      </w:r>
-    </w:p>
-    <w:p>
-      <w:pPr>
-        <w:ind w:left="720"/>
-        <w:rPr>
-          <w:b/>
-        </w:rPr>
-      </w:pPr>
-    </w:p>
-    <w:p>
-      <w:pPr>
-        <w:ind w:left="720"/>
-        <w:rPr>
-          <w:b/>
-        </w:rPr>
-      </w:pPr>
-      <w:r>
-        <w:rPr>
-          <w:b/>
-        </w:rPr>
-        <w:t>#SOCIAL AUTHENTICATION TOKENS</w:t>
-      </w:r>
-    </w:p>
-    <w:p>
-      <w:pPr>
-        <w:ind w:left="720"/>
-        <w:rPr>
-          <w:b/>
-        </w:rPr>
-      </w:pPr>
-      <w:r>
-        <w:rPr>
-          <w:b/>
-        </w:rPr>
-        <w:t>FACEBOOK_CLIENT_ID=140197703347931</w:t>
-      </w:r>
-    </w:p>
-    <w:p>
-      <w:pPr>
-        <w:ind w:left="720"/>
-        <w:rPr>
-          <w:b/>
-        </w:rPr>
-      </w:pPr>
-      <w:r>
-        <w:rPr>
-          <w:b/>
-        </w:rPr>
-        <w:t>FACEBOOK_CLIENT_SECRET=1203425195b711a1cf9b1a278a9a6d58</w:t>
-      </w:r>
-    </w:p>
-    <w:p>
-      <w:pPr>
-        <w:ind w:left="720"/>
-        <w:rPr>
-          <w:b/>
-        </w:rPr>
-      </w:pPr>
-      <w:r>
-        <w:rPr>
-          <w:b/>
-        </w:rPr>
-        <w:t>TWITTER_CLIENT_ID=U7d82P2yFhZ0dD47zsOpvAZI1</w:t>
-      </w:r>
-    </w:p>
-    <w:p>
-      <w:pPr>
-        <w:ind w:left="720"/>
-        <w:rPr>
-          <w:b/>
-        </w:rPr>
-      </w:pPr>
-      <w:r>
-        <w:rPr>
-          <w:b/>
-        </w:rPr>
-        <w:t>TWITTER_CLIENT_SECRET=0suazDxP70uPgTkdWJbzIHoT4Xjd82XLmksxsKktvlaHUHy4r5</w:t>
-      </w:r>
-    </w:p>
-    <w:p>
-      <w:pPr>
-        <w:ind w:left="720"/>
-        <w:rPr>
-          <w:b/>
-        </w:rPr>
-      </w:pPr>
-      <w:r>
-        <w:rPr>
-          <w:b/>
-        </w:rPr>
-        <w:t>GOOGLE_CLIENT_ID=583238880111-chvdagjqp00ncf4rsqca9jhltp1qk2id.apps.googleusercontent.com</w:t>
-      </w:r>
-    </w:p>
-    <w:p>
-      <w:pPr>
-        <w:ind w:left="720"/>
-        <w:rPr>
-          <w:b/>
-        </w:rPr>
-      </w:pPr>
-      <w:r>
-        <w:rPr>
-          <w:b/>
-        </w:rPr>
-        <w:t>GOOGLE_CLIENT_SECRET=zVdNs0O--Q2Hv0ZgLbd608Ci</w:t>
-      </w:r>
     </w:p>
     <w:p/>
     <w:p>

</xml_diff>

<commit_message>
Updated app server setup instructions
</commit_message>
<xml_diff>
--- a/deployment/aws/setup/app_server.docx
+++ b/deployment/aws/setup/app_server.docx
@@ -1,6 +1,6 @@
 
 <file path=word/document.xml><?xml version="1.0" encoding="utf-8"?>
-<w:document xmlns:wpc="http://schemas.microsoft.com/office/word/2010/wordprocessingCanvas" xmlns:mo="http://schemas.microsoft.com/office/mac/office/2008/main" xmlns:mc="http://schemas.openxmlformats.org/markup-compatibility/2006" xmlns:mv="urn:schemas-microsoft-com:mac:vml" xmlns:o="urn:schemas-microsoft-com:office:office" xmlns:r="http://schemas.openxmlformats.org/officeDocument/2006/relationships" xmlns:m="http://schemas.openxmlformats.org/officeDocument/2006/math" xmlns:v="urn:schemas-microsoft-com:vml" xmlns:wp14="http://schemas.microsoft.com/office/word/2010/wordprocessingDrawing" xmlns:wp="http://schemas.openxmlformats.org/drawingml/2006/wordprocessingDrawing" xmlns:w10="urn:schemas-microsoft-com:office:word" xmlns:w="http://schemas.openxmlformats.org/wordprocessingml/2006/main" xmlns:w14="http://schemas.microsoft.com/office/word/2010/wordml" xmlns:w15="http://schemas.microsoft.com/office/word/2012/wordml" xmlns:wpg="http://schemas.microsoft.com/office/word/2010/wordprocessingGroup" xmlns:wpi="http://schemas.microsoft.com/office/word/2010/wordprocessingInk" xmlns:wne="http://schemas.microsoft.com/office/word/2006/wordml" xmlns:wps="http://schemas.microsoft.com/office/word/2010/wordprocessingShape" mc:Ignorable="w14 w15 wp14">
+<w:document xmlns:wpc="http://schemas.microsoft.com/office/word/2010/wordprocessingCanvas" xmlns:cx="http://schemas.microsoft.com/office/drawing/2014/chartex" xmlns:cx1="http://schemas.microsoft.com/office/drawing/2015/9/8/chartex" xmlns:cx2="http://schemas.microsoft.com/office/drawing/2015/10/21/chartex" xmlns:cx3="http://schemas.microsoft.com/office/drawing/2016/5/9/chartex" xmlns:cx4="http://schemas.microsoft.com/office/drawing/2016/5/10/chartex" xmlns:cx5="http://schemas.microsoft.com/office/drawing/2016/5/11/chartex" xmlns:cx6="http://schemas.microsoft.com/office/drawing/2016/5/12/chartex" xmlns:cx7="http://schemas.microsoft.com/office/drawing/2016/5/13/chartex" xmlns:cx8="http://schemas.microsoft.com/office/drawing/2016/5/14/chartex" xmlns:mc="http://schemas.openxmlformats.org/markup-compatibility/2006" xmlns:aink="http://schemas.microsoft.com/office/drawing/2016/ink" xmlns:am3d="http://schemas.microsoft.com/office/drawing/2017/model3d" xmlns:o="urn:schemas-microsoft-com:office:office" xmlns:r="http://schemas.openxmlformats.org/officeDocument/2006/relationships" xmlns:m="http://schemas.openxmlformats.org/officeDocument/2006/math" xmlns:v="urn:schemas-microsoft-com:vml" xmlns:wp14="http://schemas.microsoft.com/office/word/2010/wordprocessingDrawing" xmlns:wp="http://schemas.openxmlformats.org/drawingml/2006/wordprocessingDrawing" xmlns:w10="urn:schemas-microsoft-com:office:word" xmlns:w="http://schemas.openxmlformats.org/wordprocessingml/2006/main" xmlns:w14="http://schemas.microsoft.com/office/word/2010/wordml" xmlns:w15="http://schemas.microsoft.com/office/word/2012/wordml" xmlns:w16cex="http://schemas.microsoft.com/office/word/2018/wordml/cex" xmlns:w16cid="http://schemas.microsoft.com/office/word/2016/wordml/cid" xmlns:w16="http://schemas.microsoft.com/office/word/2018/wordml" xmlns:w16se="http://schemas.microsoft.com/office/word/2015/wordml/symex" xmlns:wpg="http://schemas.microsoft.com/office/word/2010/wordprocessingGroup" xmlns:wpi="http://schemas.microsoft.com/office/word/2010/wordprocessingInk" xmlns:wne="http://schemas.microsoft.com/office/word/2006/wordml" xmlns:wps="http://schemas.microsoft.com/office/word/2010/wordprocessingShape" mc:Ignorable="w14 w15 w16se w16cid w16 w16cex wp14">
   <w:body>
     <w:p>
       <w:pPr>
@@ -70,7 +70,21 @@
         <w:rPr>
           <w:b/>
         </w:rPr>
-        <w:t>$sudo apt-get update</w:t>
+        <w:t>$</w:t>
+      </w:r>
+      <w:proofErr w:type="spellStart"/>
+      <w:r>
+        <w:rPr>
+          <w:b/>
+        </w:rPr>
+        <w:t>sudo</w:t>
+      </w:r>
+      <w:proofErr w:type="spellEnd"/>
+      <w:r>
+        <w:rPr>
+          <w:b/>
+        </w:rPr>
+        <w:t xml:space="preserve"> apt-get update</w:t>
       </w:r>
     </w:p>
     <w:p>
@@ -103,8 +117,30 @@
         <w:rPr>
           <w:b/>
         </w:rPr>
-        <w:t>$sudo apt-get install npm</w:t>
-      </w:r>
+        <w:t>$</w:t>
+      </w:r>
+      <w:proofErr w:type="spellStart"/>
+      <w:r>
+        <w:rPr>
+          <w:b/>
+        </w:rPr>
+        <w:t>sudo</w:t>
+      </w:r>
+      <w:proofErr w:type="spellEnd"/>
+      <w:r>
+        <w:rPr>
+          <w:b/>
+        </w:rPr>
+        <w:t xml:space="preserve"> apt-get install </w:t>
+      </w:r>
+      <w:proofErr w:type="spellStart"/>
+      <w:r>
+        <w:rPr>
+          <w:b/>
+        </w:rPr>
+        <w:t>npm</w:t>
+      </w:r>
+      <w:proofErr w:type="spellEnd"/>
     </w:p>
     <w:p/>
     <w:p>
@@ -131,7 +167,35 @@
         <w:rPr>
           <w:b/>
         </w:rPr>
-        <w:t>$sudo npm install -g pm2@latest</w:t>
+        <w:t>$</w:t>
+      </w:r>
+      <w:proofErr w:type="spellStart"/>
+      <w:r>
+        <w:rPr>
+          <w:b/>
+        </w:rPr>
+        <w:t>sudo</w:t>
+      </w:r>
+      <w:proofErr w:type="spellEnd"/>
+      <w:r>
+        <w:rPr>
+          <w:b/>
+        </w:rPr>
+        <w:t xml:space="preserve"> </w:t>
+      </w:r>
+      <w:proofErr w:type="spellStart"/>
+      <w:r>
+        <w:rPr>
+          <w:b/>
+        </w:rPr>
+        <w:t>npm</w:t>
+      </w:r>
+      <w:proofErr w:type="spellEnd"/>
+      <w:r>
+        <w:rPr>
+          <w:b/>
+        </w:rPr>
+        <w:t xml:space="preserve"> install -g pm2@latest</w:t>
       </w:r>
     </w:p>
     <w:p/>
@@ -145,8 +209,13 @@
         <w:outlineLvl w:val="0"/>
       </w:pPr>
       <w:r>
-        <w:t>Install Node Js</w:t>
-      </w:r>
+        <w:t xml:space="preserve">Install Node </w:t>
+      </w:r>
+      <w:proofErr w:type="spellStart"/>
+      <w:r>
+        <w:t>Js</w:t>
+      </w:r>
+      <w:proofErr w:type="spellEnd"/>
     </w:p>
     <w:p>
       <w:pPr>
@@ -155,7 +224,7 @@
       <w:r>
         <w:t>Instructions from: h</w:t>
       </w:r>
-      <w:hyperlink r:id="rId5" w:history="1">
+      <w:hyperlink r:id="rId5" w:anchor="debian-and-u" w:history="1">
         <w:r>
           <w:rPr>
             <w:rStyle w:val="Hyperlink"/>
@@ -182,7 +251,35 @@
         <w:rPr>
           <w:b/>
         </w:rPr>
-        <w:t>$curl -sL https://deb.nodesource.com/setup_6.x | sudo -E bash -</w:t>
+        <w:t>$curl -</w:t>
+      </w:r>
+      <w:proofErr w:type="spellStart"/>
+      <w:r>
+        <w:rPr>
+          <w:b/>
+        </w:rPr>
+        <w:t>sL</w:t>
+      </w:r>
+      <w:proofErr w:type="spellEnd"/>
+      <w:r>
+        <w:rPr>
+          <w:b/>
+        </w:rPr>
+        <w:t xml:space="preserve"> https://deb.nodesource.com/setup_6.x | </w:t>
+      </w:r>
+      <w:proofErr w:type="spellStart"/>
+      <w:r>
+        <w:rPr>
+          <w:b/>
+        </w:rPr>
+        <w:t>sudo</w:t>
+      </w:r>
+      <w:proofErr w:type="spellEnd"/>
+      <w:r>
+        <w:rPr>
+          <w:b/>
+        </w:rPr>
+        <w:t xml:space="preserve"> -E bash -</w:t>
       </w:r>
     </w:p>
     <w:p>
@@ -200,8 +297,30 @@
         <w:rPr>
           <w:b/>
         </w:rPr>
-        <w:t>$sudo apt-get install -y nodejs</w:t>
-      </w:r>
+        <w:t>$</w:t>
+      </w:r>
+      <w:proofErr w:type="spellStart"/>
+      <w:r>
+        <w:rPr>
+          <w:b/>
+        </w:rPr>
+        <w:t>sudo</w:t>
+      </w:r>
+      <w:proofErr w:type="spellEnd"/>
+      <w:r>
+        <w:rPr>
+          <w:b/>
+        </w:rPr>
+        <w:t xml:space="preserve"> apt-get install -y </w:t>
+      </w:r>
+      <w:proofErr w:type="spellStart"/>
+      <w:r>
+        <w:rPr>
+          <w:b/>
+        </w:rPr>
+        <w:t>nodejs</w:t>
+      </w:r>
+      <w:proofErr w:type="spellEnd"/>
     </w:p>
     <w:p/>
     <w:p>
@@ -228,7 +347,21 @@
         <w:rPr>
           <w:b/>
         </w:rPr>
-        <w:t>$sudo apt-get install -y build-essential</w:t>
+        <w:t>$</w:t>
+      </w:r>
+      <w:proofErr w:type="spellStart"/>
+      <w:r>
+        <w:rPr>
+          <w:b/>
+        </w:rPr>
+        <w:t>sudo</w:t>
+      </w:r>
+      <w:proofErr w:type="spellEnd"/>
+      <w:r>
+        <w:rPr>
+          <w:b/>
+        </w:rPr>
+        <w:t xml:space="preserve"> apt-get install -y build-essential</w:t>
       </w:r>
     </w:p>
     <w:p>
@@ -255,7 +388,35 @@
         <w:rPr>
           <w:b/>
         </w:rPr>
-        <w:t>Install required tools for css, js minification</w:t>
+        <w:t xml:space="preserve">Install required tools for </w:t>
+      </w:r>
+      <w:proofErr w:type="spellStart"/>
+      <w:r>
+        <w:rPr>
+          <w:b/>
+        </w:rPr>
+        <w:t>css</w:t>
+      </w:r>
+      <w:proofErr w:type="spellEnd"/>
+      <w:r>
+        <w:rPr>
+          <w:b/>
+        </w:rPr>
+        <w:t xml:space="preserve">, </w:t>
+      </w:r>
+      <w:proofErr w:type="spellStart"/>
+      <w:r>
+        <w:rPr>
+          <w:b/>
+        </w:rPr>
+        <w:t>js</w:t>
+      </w:r>
+      <w:proofErr w:type="spellEnd"/>
+      <w:r>
+        <w:rPr>
+          <w:b/>
+        </w:rPr>
+        <w:t xml:space="preserve"> minification</w:t>
       </w:r>
     </w:p>
     <w:p>
@@ -270,7 +431,35 @@
         <w:rPr>
           <w:b/>
         </w:rPr>
-        <w:t xml:space="preserve">$sudo npm </w:t>
+        <w:t>$</w:t>
+      </w:r>
+      <w:proofErr w:type="spellStart"/>
+      <w:r>
+        <w:rPr>
+          <w:b/>
+        </w:rPr>
+        <w:t>sudo</w:t>
+      </w:r>
+      <w:proofErr w:type="spellEnd"/>
+      <w:r>
+        <w:rPr>
+          <w:b/>
+        </w:rPr>
+        <w:t xml:space="preserve"> </w:t>
+      </w:r>
+      <w:proofErr w:type="spellStart"/>
+      <w:r>
+        <w:rPr>
+          <w:b/>
+        </w:rPr>
+        <w:t>npm</w:t>
+      </w:r>
+      <w:proofErr w:type="spellEnd"/>
+      <w:r>
+        <w:rPr>
+          <w:b/>
+        </w:rPr>
+        <w:t xml:space="preserve"> </w:t>
       </w:r>
       <w:r>
         <w:rPr>
@@ -315,7 +504,35 @@
         <w:rPr>
           <w:b/>
         </w:rPr>
-        <w:t xml:space="preserve">$sudo npm install </w:t>
+        <w:t>$</w:t>
+      </w:r>
+      <w:proofErr w:type="spellStart"/>
+      <w:r>
+        <w:rPr>
+          <w:b/>
+        </w:rPr>
+        <w:t>sudo</w:t>
+      </w:r>
+      <w:proofErr w:type="spellEnd"/>
+      <w:r>
+        <w:rPr>
+          <w:b/>
+        </w:rPr>
+        <w:t xml:space="preserve"> </w:t>
+      </w:r>
+      <w:proofErr w:type="spellStart"/>
+      <w:r>
+        <w:rPr>
+          <w:b/>
+        </w:rPr>
+        <w:t>npm</w:t>
+      </w:r>
+      <w:proofErr w:type="spellEnd"/>
+      <w:r>
+        <w:rPr>
+          <w:b/>
+        </w:rPr>
+        <w:t xml:space="preserve"> install </w:t>
       </w:r>
       <w:r>
         <w:rPr>
@@ -329,12 +546,14 @@
         </w:rPr>
         <w:t xml:space="preserve">g </w:t>
       </w:r>
+      <w:proofErr w:type="spellStart"/>
       <w:r>
         <w:rPr>
           <w:b/>
         </w:rPr>
         <w:t>csso</w:t>
       </w:r>
+      <w:proofErr w:type="spellEnd"/>
       <w:r>
         <w:rPr>
           <w:b/>
@@ -354,7 +573,35 @@
         <w:rPr>
           <w:b/>
         </w:rPr>
-        <w:t xml:space="preserve">$sudo npm install </w:t>
+        <w:t>$</w:t>
+      </w:r>
+      <w:proofErr w:type="spellStart"/>
+      <w:r>
+        <w:rPr>
+          <w:b/>
+        </w:rPr>
+        <w:t>sudo</w:t>
+      </w:r>
+      <w:proofErr w:type="spellEnd"/>
+      <w:r>
+        <w:rPr>
+          <w:b/>
+        </w:rPr>
+        <w:t xml:space="preserve"> </w:t>
+      </w:r>
+      <w:proofErr w:type="spellStart"/>
+      <w:r>
+        <w:rPr>
+          <w:b/>
+        </w:rPr>
+        <w:t>npm</w:t>
+      </w:r>
+      <w:proofErr w:type="spellEnd"/>
+      <w:r>
+        <w:rPr>
+          <w:b/>
+        </w:rPr>
+        <w:t xml:space="preserve"> install </w:t>
       </w:r>
       <w:r>
         <w:rPr>
@@ -380,7 +627,27 @@
         <w:outlineLvl w:val="0"/>
       </w:pPr>
       <w:r>
-        <w:t>Install ImageMagick Library</w:t>
+        <w:t xml:space="preserve">Install </w:t>
+      </w:r>
+      <w:proofErr w:type="spellStart"/>
+      <w:r>
+        <w:t>ImageMagick</w:t>
+      </w:r>
+      <w:proofErr w:type="spellEnd"/>
+      <w:r>
+        <w:t xml:space="preserve"> Library</w:t>
+      </w:r>
+      <w:r>
+        <w:t xml:space="preserve"> (</w:t>
+      </w:r>
+      <w:r>
+        <w:rPr>
+          <w:color w:val="FF0000"/>
+        </w:rPr>
+        <w:t>need this on Image Server</w:t>
+      </w:r>
+      <w:r>
+        <w:t>)</w:t>
       </w:r>
     </w:p>
     <w:p>
@@ -394,8 +661,30 @@
         <w:rPr>
           <w:b/>
         </w:rPr>
-        <w:t>$sudo apt install imagemagick</w:t>
-      </w:r>
+        <w:t>$</w:t>
+      </w:r>
+      <w:proofErr w:type="spellStart"/>
+      <w:r>
+        <w:rPr>
+          <w:b/>
+        </w:rPr>
+        <w:t>sudo</w:t>
+      </w:r>
+      <w:proofErr w:type="spellEnd"/>
+      <w:r>
+        <w:rPr>
+          <w:b/>
+        </w:rPr>
+        <w:t xml:space="preserve"> apt install </w:t>
+      </w:r>
+      <w:proofErr w:type="spellStart"/>
+      <w:r>
+        <w:rPr>
+          <w:b/>
+        </w:rPr>
+        <w:t>imagemagick</w:t>
+      </w:r>
+      <w:proofErr w:type="spellEnd"/>
     </w:p>
     <w:p/>
     <w:p>
@@ -449,7 +738,49 @@
         <w:rPr>
           <w:b/>
         </w:rPr>
-        <w:t>$sudo adduser --disabled-password --gecos "" node</w:t>
+        <w:t>$</w:t>
+      </w:r>
+      <w:proofErr w:type="spellStart"/>
+      <w:r>
+        <w:rPr>
+          <w:b/>
+        </w:rPr>
+        <w:t>sudo</w:t>
+      </w:r>
+      <w:proofErr w:type="spellEnd"/>
+      <w:r>
+        <w:rPr>
+          <w:b/>
+        </w:rPr>
+        <w:t xml:space="preserve"> </w:t>
+      </w:r>
+      <w:proofErr w:type="spellStart"/>
+      <w:r>
+        <w:rPr>
+          <w:b/>
+        </w:rPr>
+        <w:t>adduser</w:t>
+      </w:r>
+      <w:proofErr w:type="spellEnd"/>
+      <w:r>
+        <w:rPr>
+          <w:b/>
+        </w:rPr>
+        <w:t xml:space="preserve"> --disabled-password --</w:t>
+      </w:r>
+      <w:proofErr w:type="spellStart"/>
+      <w:r>
+        <w:rPr>
+          <w:b/>
+        </w:rPr>
+        <w:t>gecos</w:t>
+      </w:r>
+      <w:proofErr w:type="spellEnd"/>
+      <w:r>
+        <w:rPr>
+          <w:b/>
+        </w:rPr>
+        <w:t xml:space="preserve"> "" node</w:t>
       </w:r>
     </w:p>
     <w:p>
@@ -521,10 +852,7 @@
     </w:p>
     <w:p>
       <w:r>
-        <w:t>Get back to user 'ubuntu'</w:t>
-      </w:r>
-      <w:r>
-        <w:t>, then:</w:t>
+        <w:t>Get back to user 'ubuntu', then:</w:t>
       </w:r>
     </w:p>
     <w:p>
@@ -542,8 +870,30 @@
         <w:rPr>
           <w:b/>
         </w:rPr>
-        <w:t>$sudo su</w:t>
-      </w:r>
+        <w:t>$</w:t>
+      </w:r>
+      <w:proofErr w:type="spellStart"/>
+      <w:r>
+        <w:rPr>
+          <w:b/>
+        </w:rPr>
+        <w:t>sudo</w:t>
+      </w:r>
+      <w:proofErr w:type="spellEnd"/>
+      <w:r>
+        <w:rPr>
+          <w:b/>
+        </w:rPr>
+        <w:t xml:space="preserve"> </w:t>
+      </w:r>
+      <w:proofErr w:type="spellStart"/>
+      <w:r>
+        <w:rPr>
+          <w:b/>
+        </w:rPr>
+        <w:t>su</w:t>
+      </w:r>
+      <w:proofErr w:type="spellEnd"/>
     </w:p>
     <w:p>
       <w:pPr>
@@ -561,7 +911,21 @@
           <w:b/>
         </w:rPr>
         <w:lastRenderedPageBreak/>
-        <w:t xml:space="preserve">$mkdir </w:t>
+        <w:t>$</w:t>
+      </w:r>
+      <w:proofErr w:type="spellStart"/>
+      <w:r>
+        <w:rPr>
+          <w:b/>
+        </w:rPr>
+        <w:t>mkdir</w:t>
+      </w:r>
+      <w:proofErr w:type="spellEnd"/>
+      <w:r>
+        <w:rPr>
+          <w:b/>
+        </w:rPr>
+        <w:t xml:space="preserve"> </w:t>
       </w:r>
       <w:r>
         <w:rPr>
@@ -575,11 +939,19 @@
         </w:rPr>
         <w:t>/var/www/</w:t>
       </w:r>
-      <w:r>
-        <w:rPr>
-          <w:b/>
-        </w:rPr>
-        <w:t>appserver/</w:t>
+      <w:proofErr w:type="spellStart"/>
+      <w:r>
+        <w:rPr>
+          <w:b/>
+        </w:rPr>
+        <w:t>appserver</w:t>
+      </w:r>
+      <w:proofErr w:type="spellEnd"/>
+      <w:r>
+        <w:rPr>
+          <w:b/>
+        </w:rPr>
+        <w:t>/</w:t>
       </w:r>
       <w:r>
         <w:rPr>
@@ -603,13 +975,35 @@
         <w:rPr>
           <w:b/>
         </w:rPr>
-        <w:t>$mkdir /var/www/</w:t>
-      </w:r>
-      <w:r>
-        <w:rPr>
-          <w:b/>
-        </w:rPr>
-        <w:t>appserver/</w:t>
+        <w:t>$</w:t>
+      </w:r>
+      <w:proofErr w:type="spellStart"/>
+      <w:r>
+        <w:rPr>
+          <w:b/>
+        </w:rPr>
+        <w:t>mkdir</w:t>
+      </w:r>
+      <w:proofErr w:type="spellEnd"/>
+      <w:r>
+        <w:rPr>
+          <w:b/>
+        </w:rPr>
+        <w:t xml:space="preserve"> /var/www/</w:t>
+      </w:r>
+      <w:proofErr w:type="spellStart"/>
+      <w:r>
+        <w:rPr>
+          <w:b/>
+        </w:rPr>
+        <w:t>appserver</w:t>
+      </w:r>
+      <w:proofErr w:type="spellEnd"/>
+      <w:r>
+        <w:rPr>
+          <w:b/>
+        </w:rPr>
+        <w:t>/</w:t>
       </w:r>
       <w:r>
         <w:rPr>
@@ -635,11 +1029,19 @@
         </w:rPr>
         <w:t>$cd /var/www/</w:t>
       </w:r>
-      <w:r>
-        <w:rPr>
-          <w:b/>
-        </w:rPr>
-        <w:t>appserver/</w:t>
+      <w:proofErr w:type="spellStart"/>
+      <w:r>
+        <w:rPr>
+          <w:b/>
+        </w:rPr>
+        <w:t>appserver</w:t>
+      </w:r>
+      <w:proofErr w:type="spellEnd"/>
+      <w:r>
+        <w:rPr>
+          <w:b/>
+        </w:rPr>
+        <w:t>/</w:t>
       </w:r>
       <w:r>
         <w:rPr>
@@ -660,13 +1062,35 @@
         <w:rPr>
           <w:b/>
         </w:rPr>
-        <w:t>$chown -R node /var/www/</w:t>
-      </w:r>
-      <w:r>
-        <w:rPr>
-          <w:b/>
-        </w:rPr>
-        <w:t>appserver/</w:t>
+        <w:t>$</w:t>
+      </w:r>
+      <w:proofErr w:type="spellStart"/>
+      <w:r>
+        <w:rPr>
+          <w:b/>
+        </w:rPr>
+        <w:t>chown</w:t>
+      </w:r>
+      <w:proofErr w:type="spellEnd"/>
+      <w:r>
+        <w:rPr>
+          <w:b/>
+        </w:rPr>
+        <w:t xml:space="preserve"> -R node /var/www/</w:t>
+      </w:r>
+      <w:proofErr w:type="spellStart"/>
+      <w:r>
+        <w:rPr>
+          <w:b/>
+        </w:rPr>
+        <w:t>appserver</w:t>
+      </w:r>
+      <w:proofErr w:type="spellEnd"/>
+      <w:r>
+        <w:rPr>
+          <w:b/>
+        </w:rPr>
+        <w:t>/</w:t>
       </w:r>
       <w:r>
         <w:rPr>
@@ -706,10 +1130,7 @@
     <w:p/>
     <w:p>
       <w:r>
-        <w:t>Get back to user 'ubuntu'</w:t>
-      </w:r>
-      <w:r>
-        <w:t>, then:</w:t>
+        <w:t>Get back to user 'ubuntu', then:</w:t>
       </w:r>
     </w:p>
     <w:p>
@@ -727,8 +1148,30 @@
         <w:rPr>
           <w:b/>
         </w:rPr>
-        <w:t>$sudo su</w:t>
-      </w:r>
+        <w:t>$</w:t>
+      </w:r>
+      <w:proofErr w:type="spellStart"/>
+      <w:r>
+        <w:rPr>
+          <w:b/>
+        </w:rPr>
+        <w:t>sudo</w:t>
+      </w:r>
+      <w:proofErr w:type="spellEnd"/>
+      <w:r>
+        <w:rPr>
+          <w:b/>
+        </w:rPr>
+        <w:t xml:space="preserve"> </w:t>
+      </w:r>
+      <w:proofErr w:type="spellStart"/>
+      <w:r>
+        <w:rPr>
+          <w:b/>
+        </w:rPr>
+        <w:t>su</w:t>
+      </w:r>
+      <w:proofErr w:type="spellEnd"/>
     </w:p>
     <w:p>
       <w:pPr>
@@ -745,7 +1188,21 @@
         <w:rPr>
           <w:b/>
         </w:rPr>
-        <w:t xml:space="preserve">$mkdir </w:t>
+        <w:t>$</w:t>
+      </w:r>
+      <w:proofErr w:type="spellStart"/>
+      <w:r>
+        <w:rPr>
+          <w:b/>
+        </w:rPr>
+        <w:t>mkdir</w:t>
+      </w:r>
+      <w:proofErr w:type="spellEnd"/>
+      <w:r>
+        <w:rPr>
+          <w:b/>
+        </w:rPr>
+        <w:t xml:space="preserve"> </w:t>
       </w:r>
       <w:r>
         <w:rPr>
@@ -759,11 +1216,19 @@
         </w:rPr>
         <w:t>/var/www/</w:t>
       </w:r>
-      <w:r>
-        <w:rPr>
-          <w:b/>
-        </w:rPr>
-        <w:t>appserver/</w:t>
+      <w:proofErr w:type="spellStart"/>
+      <w:r>
+        <w:rPr>
+          <w:b/>
+        </w:rPr>
+        <w:t>appserver</w:t>
+      </w:r>
+      <w:proofErr w:type="spellEnd"/>
+      <w:r>
+        <w:rPr>
+          <w:b/>
+        </w:rPr>
+        <w:t>/</w:t>
       </w:r>
       <w:r>
         <w:rPr>
@@ -787,13 +1252,35 @@
         <w:rPr>
           <w:b/>
         </w:rPr>
-        <w:t>$mkdir /var/www/</w:t>
-      </w:r>
-      <w:r>
-        <w:rPr>
-          <w:b/>
-        </w:rPr>
-        <w:t>appserver/</w:t>
+        <w:t>$</w:t>
+      </w:r>
+      <w:proofErr w:type="spellStart"/>
+      <w:r>
+        <w:rPr>
+          <w:b/>
+        </w:rPr>
+        <w:t>mkdir</w:t>
+      </w:r>
+      <w:proofErr w:type="spellEnd"/>
+      <w:r>
+        <w:rPr>
+          <w:b/>
+        </w:rPr>
+        <w:t xml:space="preserve"> /var/www/</w:t>
+      </w:r>
+      <w:proofErr w:type="spellStart"/>
+      <w:r>
+        <w:rPr>
+          <w:b/>
+        </w:rPr>
+        <w:t>appserver</w:t>
+      </w:r>
+      <w:proofErr w:type="spellEnd"/>
+      <w:r>
+        <w:rPr>
+          <w:b/>
+        </w:rPr>
+        <w:t>/</w:t>
       </w:r>
       <w:r>
         <w:rPr>
@@ -819,11 +1306,19 @@
         </w:rPr>
         <w:t>$cd /var/www/</w:t>
       </w:r>
-      <w:r>
-        <w:rPr>
-          <w:b/>
-        </w:rPr>
-        <w:t>appserver/</w:t>
+      <w:proofErr w:type="spellStart"/>
+      <w:r>
+        <w:rPr>
+          <w:b/>
+        </w:rPr>
+        <w:t>appserver</w:t>
+      </w:r>
+      <w:proofErr w:type="spellEnd"/>
+      <w:r>
+        <w:rPr>
+          <w:b/>
+        </w:rPr>
+        <w:t>/</w:t>
       </w:r>
       <w:r>
         <w:rPr>
@@ -844,13 +1339,35 @@
         <w:rPr>
           <w:b/>
         </w:rPr>
-        <w:t>$chown -R node /var/www/</w:t>
-      </w:r>
-      <w:r>
-        <w:rPr>
-          <w:b/>
-        </w:rPr>
-        <w:t>appserver/</w:t>
+        <w:t>$</w:t>
+      </w:r>
+      <w:proofErr w:type="spellStart"/>
+      <w:r>
+        <w:rPr>
+          <w:b/>
+        </w:rPr>
+        <w:t>chown</w:t>
+      </w:r>
+      <w:proofErr w:type="spellEnd"/>
+      <w:r>
+        <w:rPr>
+          <w:b/>
+        </w:rPr>
+        <w:t xml:space="preserve"> -R node /var/www/</w:t>
+      </w:r>
+      <w:proofErr w:type="spellStart"/>
+      <w:r>
+        <w:rPr>
+          <w:b/>
+        </w:rPr>
+        <w:t>appserver</w:t>
+      </w:r>
+      <w:proofErr w:type="spellEnd"/>
+      <w:r>
+        <w:rPr>
+          <w:b/>
+        </w:rPr>
+        <w:t>/</w:t>
       </w:r>
       <w:r>
         <w:rPr>
@@ -977,12 +1494,14 @@
         </w:rPr>
         <w:t>$</w:t>
       </w:r>
+      <w:proofErr w:type="spellStart"/>
       <w:r>
         <w:rPr>
           <w:b/>
         </w:rPr>
         <w:t>lsblk</w:t>
       </w:r>
+      <w:proofErr w:type="spellEnd"/>
     </w:p>
     <w:p>
       <w:pPr>
@@ -1016,11 +1535,33 @@
         </w:rPr>
         <w:t>$</w:t>
       </w:r>
-      <w:r>
-        <w:rPr>
-          <w:b/>
-        </w:rPr>
-        <w:t>sudo file -s /dev/&lt;device_name&gt;</w:t>
+      <w:proofErr w:type="spellStart"/>
+      <w:r>
+        <w:rPr>
+          <w:b/>
+        </w:rPr>
+        <w:t>sudo</w:t>
+      </w:r>
+      <w:proofErr w:type="spellEnd"/>
+      <w:r>
+        <w:rPr>
+          <w:b/>
+        </w:rPr>
+        <w:t xml:space="preserve"> file -s /dev/&lt;</w:t>
+      </w:r>
+      <w:proofErr w:type="spellStart"/>
+      <w:r>
+        <w:rPr>
+          <w:b/>
+        </w:rPr>
+        <w:t>device_name</w:t>
+      </w:r>
+      <w:proofErr w:type="spellEnd"/>
+      <w:r>
+        <w:rPr>
+          <w:b/>
+        </w:rPr>
+        <w:t>&gt;</w:t>
       </w:r>
       <w:r>
         <w:t xml:space="preserve"> # as identified in step 1 above</w:t>
@@ -1046,11 +1587,47 @@
         </w:numPr>
         <w:outlineLvl w:val="0"/>
       </w:pPr>
-      <w:r>
-        <w:rPr>
-          <w:b/>
-        </w:rPr>
-        <w:t>sudo mkfs -t ext4 /dev/&lt;device_name&gt;</w:t>
+      <w:proofErr w:type="spellStart"/>
+      <w:r>
+        <w:rPr>
+          <w:b/>
+        </w:rPr>
+        <w:t>sudo</w:t>
+      </w:r>
+      <w:proofErr w:type="spellEnd"/>
+      <w:r>
+        <w:rPr>
+          <w:b/>
+        </w:rPr>
+        <w:t xml:space="preserve"> </w:t>
+      </w:r>
+      <w:proofErr w:type="spellStart"/>
+      <w:r>
+        <w:rPr>
+          <w:b/>
+        </w:rPr>
+        <w:t>mkfs</w:t>
+      </w:r>
+      <w:proofErr w:type="spellEnd"/>
+      <w:r>
+        <w:rPr>
+          <w:b/>
+        </w:rPr>
+        <w:t xml:space="preserve"> -t ext4 /dev/&lt;</w:t>
+      </w:r>
+      <w:proofErr w:type="spellStart"/>
+      <w:r>
+        <w:rPr>
+          <w:b/>
+        </w:rPr>
+        <w:t>device_name</w:t>
+      </w:r>
+      <w:proofErr w:type="spellEnd"/>
+      <w:r>
+        <w:rPr>
+          <w:b/>
+        </w:rPr>
+        <w:t>&gt;</w:t>
       </w:r>
       <w:r>
         <w:t xml:space="preserve"> #only if the format in 2 was 'data'</w:t>
@@ -1066,17 +1643,47 @@
         </w:numPr>
         <w:outlineLvl w:val="0"/>
       </w:pPr>
-      <w:r>
-        <w:rPr>
-          <w:b/>
-        </w:rPr>
-        <w:t>sudo mkdir /var/www/</w:t>
-      </w:r>
-      <w:r>
-        <w:rPr>
-          <w:b/>
-        </w:rPr>
-        <w:t>appserver/</w:t>
+      <w:proofErr w:type="spellStart"/>
+      <w:r>
+        <w:rPr>
+          <w:b/>
+        </w:rPr>
+        <w:t>sudo</w:t>
+      </w:r>
+      <w:proofErr w:type="spellEnd"/>
+      <w:r>
+        <w:rPr>
+          <w:b/>
+        </w:rPr>
+        <w:t xml:space="preserve"> </w:t>
+      </w:r>
+      <w:proofErr w:type="spellStart"/>
+      <w:r>
+        <w:rPr>
+          <w:b/>
+        </w:rPr>
+        <w:t>mkdir</w:t>
+      </w:r>
+      <w:proofErr w:type="spellEnd"/>
+      <w:r>
+        <w:rPr>
+          <w:b/>
+        </w:rPr>
+        <w:t xml:space="preserve"> /var/www/</w:t>
+      </w:r>
+      <w:proofErr w:type="spellStart"/>
+      <w:r>
+        <w:rPr>
+          <w:b/>
+        </w:rPr>
+        <w:t>appserver</w:t>
+      </w:r>
+      <w:proofErr w:type="spellEnd"/>
+      <w:r>
+        <w:rPr>
+          <w:b/>
+        </w:rPr>
+        <w:t>/</w:t>
       </w:r>
       <w:r>
         <w:rPr>
@@ -1107,17 +1714,47 @@
           <w:b/>
         </w:rPr>
       </w:pPr>
-      <w:r>
-        <w:rPr>
-          <w:b/>
-        </w:rPr>
-        <w:t>sudo mount /dev/&lt;device_name&gt; /var/www/</w:t>
-      </w:r>
-      <w:r>
-        <w:rPr>
-          <w:b/>
-        </w:rPr>
-        <w:t>appserver/</w:t>
+      <w:proofErr w:type="spellStart"/>
+      <w:r>
+        <w:rPr>
+          <w:b/>
+        </w:rPr>
+        <w:t>sudo</w:t>
+      </w:r>
+      <w:proofErr w:type="spellEnd"/>
+      <w:r>
+        <w:rPr>
+          <w:b/>
+        </w:rPr>
+        <w:t xml:space="preserve"> mount /dev/&lt;</w:t>
+      </w:r>
+      <w:proofErr w:type="spellStart"/>
+      <w:r>
+        <w:rPr>
+          <w:b/>
+        </w:rPr>
+        <w:t>device_name</w:t>
+      </w:r>
+      <w:proofErr w:type="spellEnd"/>
+      <w:r>
+        <w:rPr>
+          <w:b/>
+        </w:rPr>
+        <w:t>&gt; /var/www/</w:t>
+      </w:r>
+      <w:proofErr w:type="spellStart"/>
+      <w:r>
+        <w:rPr>
+          <w:b/>
+        </w:rPr>
+        <w:t>appserver</w:t>
+      </w:r>
+      <w:proofErr w:type="spellEnd"/>
+      <w:r>
+        <w:rPr>
+          <w:b/>
+        </w:rPr>
+        <w:t>/</w:t>
       </w:r>
       <w:r>
         <w:rPr>
@@ -1136,11 +1773,33 @@
         </w:numPr>
         <w:outlineLvl w:val="0"/>
       </w:pPr>
-      <w:r>
-        <w:rPr>
-          <w:b/>
-        </w:rPr>
-        <w:t xml:space="preserve">sudo chown </w:t>
+      <w:proofErr w:type="spellStart"/>
+      <w:r>
+        <w:rPr>
+          <w:b/>
+        </w:rPr>
+        <w:t>sudo</w:t>
+      </w:r>
+      <w:proofErr w:type="spellEnd"/>
+      <w:r>
+        <w:rPr>
+          <w:b/>
+        </w:rPr>
+        <w:t xml:space="preserve"> </w:t>
+      </w:r>
+      <w:proofErr w:type="spellStart"/>
+      <w:r>
+        <w:rPr>
+          <w:b/>
+        </w:rPr>
+        <w:t>chown</w:t>
+      </w:r>
+      <w:proofErr w:type="spellEnd"/>
+      <w:r>
+        <w:rPr>
+          <w:b/>
+        </w:rPr>
+        <w:t xml:space="preserve"> </w:t>
       </w:r>
       <w:r>
         <w:rPr>
@@ -1154,11 +1813,19 @@
         </w:rPr>
         <w:t>node /var/www/</w:t>
       </w:r>
-      <w:r>
-        <w:rPr>
-          <w:b/>
-        </w:rPr>
-        <w:t>appserver/</w:t>
+      <w:proofErr w:type="spellStart"/>
+      <w:r>
+        <w:rPr>
+          <w:b/>
+        </w:rPr>
+        <w:t>appserver</w:t>
+      </w:r>
+      <w:proofErr w:type="spellEnd"/>
+      <w:r>
+        <w:rPr>
+          <w:b/>
+        </w:rPr>
+        <w:t>/</w:t>
       </w:r>
       <w:r>
         <w:rPr>
@@ -1213,6 +1880,7 @@
     </w:p>
     <w:p>
       <w:r>
+        <w:lastRenderedPageBreak/>
         <w:t xml:space="preserve">On Staging environment, we’ll just use the local disk space on the server machine to store all the files.  So, simply </w:t>
       </w:r>
       <w:r>
@@ -1252,8 +1920,30 @@
         <w:rPr>
           <w:b/>
         </w:rPr>
-        <w:t>$sudo su</w:t>
-      </w:r>
+        <w:t>$</w:t>
+      </w:r>
+      <w:proofErr w:type="spellStart"/>
+      <w:r>
+        <w:rPr>
+          <w:b/>
+        </w:rPr>
+        <w:t>sudo</w:t>
+      </w:r>
+      <w:proofErr w:type="spellEnd"/>
+      <w:r>
+        <w:rPr>
+          <w:b/>
+        </w:rPr>
+        <w:t xml:space="preserve"> </w:t>
+      </w:r>
+      <w:proofErr w:type="spellStart"/>
+      <w:r>
+        <w:rPr>
+          <w:b/>
+        </w:rPr>
+        <w:t>su</w:t>
+      </w:r>
+      <w:proofErr w:type="spellEnd"/>
     </w:p>
     <w:p>
       <w:pPr>
@@ -1270,13 +1960,35 @@
         <w:rPr>
           <w:b/>
         </w:rPr>
-        <w:t>$mkdir /var/www/</w:t>
-      </w:r>
-      <w:r>
-        <w:rPr>
-          <w:b/>
-        </w:rPr>
-        <w:t>appserver/</w:t>
+        <w:t>$</w:t>
+      </w:r>
+      <w:proofErr w:type="spellStart"/>
+      <w:r>
+        <w:rPr>
+          <w:b/>
+        </w:rPr>
+        <w:t>mkdir</w:t>
+      </w:r>
+      <w:proofErr w:type="spellEnd"/>
+      <w:r>
+        <w:rPr>
+          <w:b/>
+        </w:rPr>
+        <w:t xml:space="preserve"> /var/www/</w:t>
+      </w:r>
+      <w:proofErr w:type="spellStart"/>
+      <w:r>
+        <w:rPr>
+          <w:b/>
+        </w:rPr>
+        <w:t>appserver</w:t>
+      </w:r>
+      <w:proofErr w:type="spellEnd"/>
+      <w:r>
+        <w:rPr>
+          <w:b/>
+        </w:rPr>
+        <w:t>/</w:t>
       </w:r>
       <w:r>
         <w:rPr>
@@ -1302,11 +2014,19 @@
         </w:rPr>
         <w:t>$cd /var/www/</w:t>
       </w:r>
-      <w:r>
-        <w:rPr>
-          <w:b/>
-        </w:rPr>
-        <w:t>appserver/</w:t>
+      <w:proofErr w:type="spellStart"/>
+      <w:r>
+        <w:rPr>
+          <w:b/>
+        </w:rPr>
+        <w:t>appserver</w:t>
+      </w:r>
+      <w:proofErr w:type="spellEnd"/>
+      <w:r>
+        <w:rPr>
+          <w:b/>
+        </w:rPr>
+        <w:t>/</w:t>
       </w:r>
       <w:r>
         <w:rPr>
@@ -1327,13 +2047,35 @@
         <w:rPr>
           <w:b/>
         </w:rPr>
-        <w:t>$chown -R node /var/www/</w:t>
-      </w:r>
-      <w:r>
-        <w:rPr>
-          <w:b/>
-        </w:rPr>
-        <w:t>appserver/</w:t>
+        <w:t>$</w:t>
+      </w:r>
+      <w:proofErr w:type="spellStart"/>
+      <w:r>
+        <w:rPr>
+          <w:b/>
+        </w:rPr>
+        <w:t>chown</w:t>
+      </w:r>
+      <w:proofErr w:type="spellEnd"/>
+      <w:r>
+        <w:rPr>
+          <w:b/>
+        </w:rPr>
+        <w:t xml:space="preserve"> -R node /var/www/</w:t>
+      </w:r>
+      <w:proofErr w:type="spellStart"/>
+      <w:r>
+        <w:rPr>
+          <w:b/>
+        </w:rPr>
+        <w:t>appserver</w:t>
+      </w:r>
+      <w:proofErr w:type="spellEnd"/>
+      <w:r>
+        <w:rPr>
+          <w:b/>
+        </w:rPr>
+        <w:t>/</w:t>
       </w:r>
       <w:r>
         <w:rPr>
@@ -1411,7 +2153,15 @@
         <w:outlineLvl w:val="0"/>
       </w:pPr>
       <w:r>
-        <w:t>On the production server, we do not want automatic deployments from the CI machines (e.g., CircleCI) after every successful build.  Rather, what we’d want is to allow manual deployments from the dev machine (once the developer has ensured the CI builds are working fine, and also Staging environment is working fine).</w:t>
+        <w:t xml:space="preserve">On the production server, we do not want automatic deployments from the CI machines (e.g., </w:t>
+      </w:r>
+      <w:proofErr w:type="spellStart"/>
+      <w:r>
+        <w:t>CircleCI</w:t>
+      </w:r>
+      <w:proofErr w:type="spellEnd"/>
+      <w:r>
+        <w:t>) after every successful build.  Rather, what we’d want is to allow manual deployments from the dev machine (once the developer has ensured the CI builds are working fine, and also Staging environment is working fine).</w:t>
       </w:r>
     </w:p>
     <w:p>
@@ -1451,7 +2201,15 @@
     <w:p/>
     <w:p>
       <w:r>
-        <w:t>Generate SSH Key Pair on Dev Machine (if ~/.ssh/id_rsa.pub does not already exist)</w:t>
+        <w:t>Generate SSH Key Pair on Dev Machine (if ~/.</w:t>
+      </w:r>
+      <w:proofErr w:type="spellStart"/>
+      <w:r>
+        <w:t>ssh</w:t>
+      </w:r>
+      <w:proofErr w:type="spellEnd"/>
+      <w:r>
+        <w:t>/id_rsa.pub does not already exist)</w:t>
       </w:r>
     </w:p>
     <w:p/>
@@ -1470,7 +2228,35 @@
         <w:rPr>
           <w:b/>
         </w:rPr>
-        <w:t>$ssh-keygen -t rsa -b 4096 -C "Some Comment to identify this key"</w:t>
+        <w:t>$</w:t>
+      </w:r>
+      <w:proofErr w:type="spellStart"/>
+      <w:r>
+        <w:rPr>
+          <w:b/>
+        </w:rPr>
+        <w:t>ssh</w:t>
+      </w:r>
+      <w:proofErr w:type="spellEnd"/>
+      <w:r>
+        <w:rPr>
+          <w:b/>
+        </w:rPr>
+        <w:t xml:space="preserve">-keygen -t </w:t>
+      </w:r>
+      <w:proofErr w:type="spellStart"/>
+      <w:r>
+        <w:rPr>
+          <w:b/>
+        </w:rPr>
+        <w:t>rsa</w:t>
+      </w:r>
+      <w:proofErr w:type="spellEnd"/>
+      <w:r>
+        <w:rPr>
+          <w:b/>
+        </w:rPr>
+        <w:t xml:space="preserve"> -b 4096 -C "Some Comment to identify this key"</w:t>
       </w:r>
     </w:p>
     <w:p/>
@@ -1489,8 +2275,30 @@
         <w:rPr>
           <w:b/>
         </w:rPr>
-        <w:t>~/.ssh/id_rsa</w:t>
-      </w:r>
+        <w:t>~/.</w:t>
+      </w:r>
+      <w:proofErr w:type="spellStart"/>
+      <w:r>
+        <w:rPr>
+          <w:b/>
+        </w:rPr>
+        <w:t>ssh</w:t>
+      </w:r>
+      <w:proofErr w:type="spellEnd"/>
+      <w:r>
+        <w:rPr>
+          <w:b/>
+        </w:rPr>
+        <w:t>/</w:t>
+      </w:r>
+      <w:proofErr w:type="spellStart"/>
+      <w:r>
+        <w:rPr>
+          <w:b/>
+        </w:rPr>
+        <w:t>id_rsa</w:t>
+      </w:r>
+      <w:proofErr w:type="spellEnd"/>
       <w:r>
         <w:t xml:space="preserve"> and public key at </w:t>
       </w:r>
@@ -1498,7 +2306,21 @@
         <w:rPr>
           <w:b/>
         </w:rPr>
-        <w:t>~/.ssh/id_rsa.pub</w:t>
+        <w:t>~/.</w:t>
+      </w:r>
+      <w:proofErr w:type="spellStart"/>
+      <w:r>
+        <w:rPr>
+          <w:b/>
+        </w:rPr>
+        <w:t>ssh</w:t>
+      </w:r>
+      <w:proofErr w:type="spellEnd"/>
+      <w:r>
+        <w:rPr>
+          <w:b/>
+        </w:rPr>
+        <w:t>/id_rsa.pub</w:t>
       </w:r>
     </w:p>
     <w:p/>
@@ -1548,7 +2370,21 @@
         <w:rPr>
           <w:b/>
         </w:rPr>
-        <w:t>$su node</w:t>
+        <w:t>$</w:t>
+      </w:r>
+      <w:proofErr w:type="spellStart"/>
+      <w:r>
+        <w:rPr>
+          <w:b/>
+        </w:rPr>
+        <w:t>su</w:t>
+      </w:r>
+      <w:proofErr w:type="spellEnd"/>
+      <w:r>
+        <w:rPr>
+          <w:b/>
+        </w:rPr>
+        <w:t xml:space="preserve"> node</w:t>
       </w:r>
       <w:r>
         <w:t xml:space="preserve"> #Login to production server using the deployment user 'node'</w:t>
@@ -1566,8 +2402,30 @@
         <w:rPr>
           <w:b/>
         </w:rPr>
-        <w:t>$ssh-keygen -t rsa</w:t>
-      </w:r>
+        <w:t>$</w:t>
+      </w:r>
+      <w:proofErr w:type="spellStart"/>
+      <w:r>
+        <w:rPr>
+          <w:b/>
+        </w:rPr>
+        <w:t>ssh</w:t>
+      </w:r>
+      <w:proofErr w:type="spellEnd"/>
+      <w:r>
+        <w:rPr>
+          <w:b/>
+        </w:rPr>
+        <w:t xml:space="preserve">-keygen -t </w:t>
+      </w:r>
+      <w:proofErr w:type="spellStart"/>
+      <w:r>
+        <w:rPr>
+          <w:b/>
+        </w:rPr>
+        <w:t>rsa</w:t>
+      </w:r>
+      <w:proofErr w:type="spellEnd"/>
       <w:r>
         <w:t xml:space="preserve"> #create the </w:t>
       </w:r>
@@ -1575,8 +2433,16 @@
         <w:rPr>
           <w:b/>
         </w:rPr>
-        <w:t>~/.ssh</w:t>
-      </w:r>
+        <w:t>~/.</w:t>
+      </w:r>
+      <w:proofErr w:type="spellStart"/>
+      <w:r>
+        <w:rPr>
+          <w:b/>
+        </w:rPr>
+        <w:t>ssh</w:t>
+      </w:r>
+      <w:proofErr w:type="spellEnd"/>
       <w:r>
         <w:t xml:space="preserve"> folder (ignore the generated keys), use defaults and no paraphrase</w:t>
       </w:r>
@@ -1596,8 +2462,30 @@
         <w:rPr>
           <w:b/>
         </w:rPr>
-        <w:t>~/.ssh/authorized_keys</w:t>
-      </w:r>
+        <w:t>~/.</w:t>
+      </w:r>
+      <w:proofErr w:type="spellStart"/>
+      <w:r>
+        <w:rPr>
+          <w:b/>
+        </w:rPr>
+        <w:t>ssh</w:t>
+      </w:r>
+      <w:proofErr w:type="spellEnd"/>
+      <w:r>
+        <w:rPr>
+          <w:b/>
+        </w:rPr>
+        <w:t>/</w:t>
+      </w:r>
+      <w:proofErr w:type="spellStart"/>
+      <w:r>
+        <w:rPr>
+          <w:b/>
+        </w:rPr>
+        <w:t>authorized_keys</w:t>
+      </w:r>
+      <w:proofErr w:type="spellEnd"/>
       <w:r>
         <w:t xml:space="preserve"> file and append the contents of the public </w:t>
       </w:r>
@@ -1649,6 +2537,7 @@
         <w:outlineLvl w:val="0"/>
       </w:pPr>
       <w:r>
+        <w:lastRenderedPageBreak/>
         <w:t xml:space="preserve">On the Staging Server, we </w:t>
       </w:r>
       <w:r>
@@ -1659,7 +2548,15 @@
         <w:t>do</w:t>
       </w:r>
       <w:r>
-        <w:t xml:space="preserve"> want to allow silent deployments of successful builds directly from the CI server (CircleCI).  For that to happen, </w:t>
+        <w:t xml:space="preserve"> want to allow silent deployments of successful builds directly from the CI server (</w:t>
+      </w:r>
+      <w:proofErr w:type="spellStart"/>
+      <w:r>
+        <w:t>CircleCI</w:t>
+      </w:r>
+      <w:proofErr w:type="spellEnd"/>
+      <w:r>
+        <w:t xml:space="preserve">).  For that to happen, </w:t>
       </w:r>
       <w:r>
         <w:t>follow the steps below:</w:t>
@@ -1748,7 +2645,35 @@
         <w:rPr>
           <w:b/>
         </w:rPr>
-        <w:t>$ssh-keygen -t rsa -b 4096 -C "Some Comment to identify this key"</w:t>
+        <w:t>$</w:t>
+      </w:r>
+      <w:proofErr w:type="spellStart"/>
+      <w:r>
+        <w:rPr>
+          <w:b/>
+        </w:rPr>
+        <w:t>ssh</w:t>
+      </w:r>
+      <w:proofErr w:type="spellEnd"/>
+      <w:r>
+        <w:rPr>
+          <w:b/>
+        </w:rPr>
+        <w:t xml:space="preserve">-keygen -t </w:t>
+      </w:r>
+      <w:proofErr w:type="spellStart"/>
+      <w:r>
+        <w:rPr>
+          <w:b/>
+        </w:rPr>
+        <w:t>rsa</w:t>
+      </w:r>
+      <w:proofErr w:type="spellEnd"/>
+      <w:r>
+        <w:rPr>
+          <w:b/>
+        </w:rPr>
+        <w:t xml:space="preserve"> -b 4096 -C "Some Comment to identify this key"</w:t>
       </w:r>
     </w:p>
     <w:p/>
@@ -1764,8 +2689,30 @@
         <w:rPr>
           <w:b/>
         </w:rPr>
-        <w:t>~/.ssh/id_rsa</w:t>
-      </w:r>
+        <w:t>~/.</w:t>
+      </w:r>
+      <w:proofErr w:type="spellStart"/>
+      <w:r>
+        <w:rPr>
+          <w:b/>
+        </w:rPr>
+        <w:t>ssh</w:t>
+      </w:r>
+      <w:proofErr w:type="spellEnd"/>
+      <w:r>
+        <w:rPr>
+          <w:b/>
+        </w:rPr>
+        <w:t>/</w:t>
+      </w:r>
+      <w:proofErr w:type="spellStart"/>
+      <w:r>
+        <w:rPr>
+          <w:b/>
+        </w:rPr>
+        <w:t>id_rsa</w:t>
+      </w:r>
+      <w:proofErr w:type="spellEnd"/>
       <w:r>
         <w:t xml:space="preserve"> and public key at </w:t>
       </w:r>
@@ -1773,7 +2720,21 @@
         <w:rPr>
           <w:b/>
         </w:rPr>
-        <w:t>~/.ssh/id_rsa.pub</w:t>
+        <w:t>~/.</w:t>
+      </w:r>
+      <w:proofErr w:type="spellStart"/>
+      <w:r>
+        <w:rPr>
+          <w:b/>
+        </w:rPr>
+        <w:t>ssh</w:t>
+      </w:r>
+      <w:proofErr w:type="spellEnd"/>
+      <w:r>
+        <w:rPr>
+          <w:b/>
+        </w:rPr>
+        <w:t>/id_rsa.pub</w:t>
       </w:r>
     </w:p>
     <w:p>
@@ -1956,8 +2917,30 @@
         <w:rPr>
           <w:b/>
         </w:rPr>
-        <w:t>~/.ssh/authorized_keys</w:t>
-      </w:r>
+        <w:t>~/.</w:t>
+      </w:r>
+      <w:proofErr w:type="spellStart"/>
+      <w:r>
+        <w:rPr>
+          <w:b/>
+        </w:rPr>
+        <w:t>ssh</w:t>
+      </w:r>
+      <w:proofErr w:type="spellEnd"/>
+      <w:r>
+        <w:rPr>
+          <w:b/>
+        </w:rPr>
+        <w:t>/</w:t>
+      </w:r>
+      <w:proofErr w:type="spellStart"/>
+      <w:r>
+        <w:rPr>
+          <w:b/>
+        </w:rPr>
+        <w:t>authorized_keys</w:t>
+      </w:r>
+      <w:proofErr w:type="spellEnd"/>
       <w:r>
         <w:t xml:space="preserve"> file (create if not present)</w:t>
       </w:r>
@@ -1976,6 +2959,7 @@
       <w:r>
         <w:t xml:space="preserve">.  Make sure to copy the complete key including the leading </w:t>
       </w:r>
+      <w:proofErr w:type="spellStart"/>
       <w:r>
         <w:rPr>
           <w:b/>
@@ -1988,6 +2972,7 @@
         </w:rPr>
         <w:t>-rsa</w:t>
       </w:r>
+      <w:proofErr w:type="spellEnd"/>
       <w:r>
         <w:t xml:space="preserve"> text</w:t>
       </w:r>
@@ -2008,13 +2993,38 @@
           <w:sz w:val="32"/>
           <w:szCs w:val="32"/>
         </w:rPr>
-        <w:t>Set up SSH Keys to Allow Silent Cloning of Code from Github</w:t>
-      </w:r>
+        <w:t xml:space="preserve">Set up SSH Keys to Allow Silent Cloning of Code from </w:t>
+      </w:r>
+      <w:proofErr w:type="spellStart"/>
+      <w:r>
+        <w:rPr>
+          <w:sz w:val="32"/>
+          <w:szCs w:val="32"/>
+        </w:rPr>
+        <w:t>Github</w:t>
+      </w:r>
+      <w:proofErr w:type="spellEnd"/>
     </w:p>
     <w:p/>
     <w:p>
       <w:r>
-        <w:t>Both Production and Staging servers need to be able to clone source code from Github without user prompts, and for that we need to set up SSH keys for Github.</w:t>
+        <w:t xml:space="preserve">Both Production and Staging servers need to be able to clone source code from </w:t>
+      </w:r>
+      <w:proofErr w:type="spellStart"/>
+      <w:r>
+        <w:t>Github</w:t>
+      </w:r>
+      <w:proofErr w:type="spellEnd"/>
+      <w:r>
+        <w:t xml:space="preserve"> without user prompts, and for that we need to set up SSH keys for </w:t>
+      </w:r>
+      <w:proofErr w:type="spellStart"/>
+      <w:r>
+        <w:t>Github</w:t>
+      </w:r>
+      <w:proofErr w:type="spellEnd"/>
+      <w:r>
+        <w:t>.</w:t>
       </w:r>
     </w:p>
     <w:p/>
@@ -2060,21 +3070,8 @@
           <w:b/>
           <w:u w:val="single"/>
         </w:rPr>
-        <w:t xml:space="preserve">On Any </w:t>
-      </w:r>
-      <w:r>
-        <w:rPr>
-          <w:b/>
-          <w:u w:val="single"/>
-        </w:rPr>
-        <w:t>Mac</w:t>
-      </w:r>
-      <w:r>
-        <w:rPr>
-          <w:b/>
-          <w:u w:val="single"/>
-        </w:rPr>
-        <w:t xml:space="preserve"> or Linux Machine:</w:t>
+        <w:lastRenderedPageBreak/>
+        <w:t>On Any Mac or Linux Machine:</w:t>
       </w:r>
     </w:p>
     <w:p>
@@ -2089,9 +3086,11 @@
       <w:r>
         <w:t xml:space="preserve">This is an optional step.  If we already have Public/Private key pair for </w:t>
       </w:r>
+      <w:proofErr w:type="spellStart"/>
       <w:r>
         <w:t>Github</w:t>
       </w:r>
+      <w:proofErr w:type="spellEnd"/>
       <w:r>
         <w:t xml:space="preserve"> generated earlier, we can just reuse them.  Otherwise, proceed to generate a new pair as per steps below.</w:t>
       </w:r>
@@ -2116,7 +3115,35 @@
         <w:rPr>
           <w:b/>
         </w:rPr>
-        <w:t>$ssh-keygen -t rsa -b 4096 -C "Some Comment to identify this key"</w:t>
+        <w:t>$</w:t>
+      </w:r>
+      <w:proofErr w:type="spellStart"/>
+      <w:r>
+        <w:rPr>
+          <w:b/>
+        </w:rPr>
+        <w:t>ssh</w:t>
+      </w:r>
+      <w:proofErr w:type="spellEnd"/>
+      <w:r>
+        <w:rPr>
+          <w:b/>
+        </w:rPr>
+        <w:t xml:space="preserve">-keygen -t </w:t>
+      </w:r>
+      <w:proofErr w:type="spellStart"/>
+      <w:r>
+        <w:rPr>
+          <w:b/>
+        </w:rPr>
+        <w:t>rsa</w:t>
+      </w:r>
+      <w:proofErr w:type="spellEnd"/>
+      <w:r>
+        <w:rPr>
+          <w:b/>
+        </w:rPr>
+        <w:t xml:space="preserve"> -b 4096 -C "Some Comment to identify this key"</w:t>
       </w:r>
     </w:p>
     <w:p/>
@@ -2132,8 +3159,30 @@
         <w:rPr>
           <w:b/>
         </w:rPr>
-        <w:t>~/.ssh/id_rsa</w:t>
-      </w:r>
+        <w:t>~/.</w:t>
+      </w:r>
+      <w:proofErr w:type="spellStart"/>
+      <w:r>
+        <w:rPr>
+          <w:b/>
+        </w:rPr>
+        <w:t>ssh</w:t>
+      </w:r>
+      <w:proofErr w:type="spellEnd"/>
+      <w:r>
+        <w:rPr>
+          <w:b/>
+        </w:rPr>
+        <w:t>/</w:t>
+      </w:r>
+      <w:proofErr w:type="spellStart"/>
+      <w:r>
+        <w:rPr>
+          <w:b/>
+        </w:rPr>
+        <w:t>id_rsa</w:t>
+      </w:r>
+      <w:proofErr w:type="spellEnd"/>
       <w:r>
         <w:t xml:space="preserve"> and public key at </w:t>
       </w:r>
@@ -2141,7 +3190,21 @@
         <w:rPr>
           <w:b/>
         </w:rPr>
-        <w:t>~/.ssh/id_rsa.pub</w:t>
+        <w:t>~/.</w:t>
+      </w:r>
+      <w:proofErr w:type="spellStart"/>
+      <w:r>
+        <w:rPr>
+          <w:b/>
+        </w:rPr>
+        <w:t>ssh</w:t>
+      </w:r>
+      <w:proofErr w:type="spellEnd"/>
+      <w:r>
+        <w:rPr>
+          <w:b/>
+        </w:rPr>
+        <w:t>/id_rsa.pub</w:t>
       </w:r>
     </w:p>
     <w:p>
@@ -2212,13 +3275,29 @@
         <w:t>Add the Public key to the eze</w:t>
       </w:r>
       <w:r>
-        <w:t>eideas@gmail.com Github account</w:t>
+        <w:t xml:space="preserve">eideas@gmail.com </w:t>
+      </w:r>
+      <w:proofErr w:type="spellStart"/>
+      <w:r>
+        <w:t>Github</w:t>
+      </w:r>
+      <w:proofErr w:type="spellEnd"/>
+      <w:r>
+        <w:t xml:space="preserve"> account</w:t>
       </w:r>
       <w:r>
         <w:t>.</w:t>
       </w:r>
       <w:r>
-        <w:t xml:space="preserve">  This is so that Github can authenticate the incoming clone requests from the server.</w:t>
+        <w:t xml:space="preserve">  This is so that </w:t>
+      </w:r>
+      <w:proofErr w:type="spellStart"/>
+      <w:r>
+        <w:t>Github</w:t>
+      </w:r>
+      <w:proofErr w:type="spellEnd"/>
+      <w:r>
+        <w:t xml:space="preserve"> can authenticate the incoming clone requests from the server.</w:t>
       </w:r>
     </w:p>
     <w:p>
@@ -2266,7 +3345,15 @@
     <w:p/>
     <w:p>
       <w:r>
-        <w:t xml:space="preserve">Now configure the Privacy SSH key for Github on the server that needs to perform the </w:t>
+        <w:t xml:space="preserve">Now configure the Privacy SSH key for </w:t>
+      </w:r>
+      <w:proofErr w:type="spellStart"/>
+      <w:r>
+        <w:t>Github</w:t>
+      </w:r>
+      <w:proofErr w:type="spellEnd"/>
+      <w:r>
+        <w:t xml:space="preserve"> on the server that needs to perform the </w:t>
       </w:r>
       <w:r>
         <w:t xml:space="preserve">silent </w:t>
@@ -2315,8 +3402,30 @@
         <w:rPr>
           <w:b/>
         </w:rPr>
-        <w:t>$HOME/.ssh/id_rsa_github</w:t>
-      </w:r>
+        <w:t>$HOME/.</w:t>
+      </w:r>
+      <w:proofErr w:type="spellStart"/>
+      <w:r>
+        <w:rPr>
+          <w:b/>
+        </w:rPr>
+        <w:t>ssh</w:t>
+      </w:r>
+      <w:proofErr w:type="spellEnd"/>
+      <w:r>
+        <w:rPr>
+          <w:b/>
+        </w:rPr>
+        <w:t>/</w:t>
+      </w:r>
+      <w:proofErr w:type="spellStart"/>
+      <w:r>
+        <w:rPr>
+          <w:b/>
+        </w:rPr>
+        <w:t>id_rsa_github</w:t>
+      </w:r>
+      <w:proofErr w:type="spellEnd"/>
       <w:r>
         <w:t>, and copy the conten</w:t>
       </w:r>
@@ -2361,12 +3470,42 @@
         </w:rPr>
         <w:t>$</w:t>
       </w:r>
-      <w:r>
-        <w:rPr>
-          <w:b/>
-        </w:rPr>
-        <w:t>chmod 400 $HOME/.ssh/id_rsa_github</w:t>
-      </w:r>
+      <w:proofErr w:type="spellStart"/>
+      <w:r>
+        <w:rPr>
+          <w:b/>
+        </w:rPr>
+        <w:t>chmod</w:t>
+      </w:r>
+      <w:proofErr w:type="spellEnd"/>
+      <w:r>
+        <w:rPr>
+          <w:b/>
+        </w:rPr>
+        <w:t xml:space="preserve"> 400 $HOME/.</w:t>
+      </w:r>
+      <w:proofErr w:type="spellStart"/>
+      <w:r>
+        <w:rPr>
+          <w:b/>
+        </w:rPr>
+        <w:t>ssh</w:t>
+      </w:r>
+      <w:proofErr w:type="spellEnd"/>
+      <w:r>
+        <w:rPr>
+          <w:b/>
+        </w:rPr>
+        <w:t>/</w:t>
+      </w:r>
+      <w:proofErr w:type="spellStart"/>
+      <w:r>
+        <w:rPr>
+          <w:b/>
+        </w:rPr>
+        <w:t>id_rsa_github</w:t>
+      </w:r>
+      <w:proofErr w:type="spellEnd"/>
       <w:r>
         <w:t xml:space="preserve"> #set reduced permissions on the file</w:t>
       </w:r>
@@ -2386,7 +3525,21 @@
         <w:rPr>
           <w:b/>
         </w:rPr>
-        <w:t>$HOME/.ssh/config</w:t>
+        <w:t>$HOME/.</w:t>
+      </w:r>
+      <w:proofErr w:type="spellStart"/>
+      <w:r>
+        <w:rPr>
+          <w:b/>
+        </w:rPr>
+        <w:t>ssh</w:t>
+      </w:r>
+      <w:proofErr w:type="spellEnd"/>
+      <w:r>
+        <w:rPr>
+          <w:b/>
+        </w:rPr>
+        <w:t>/config</w:t>
       </w:r>
       <w:r>
         <w:t>, and add the below to the file:</w:t>
@@ -2413,11 +3566,19 @@
           <w:b/>
         </w:rPr>
       </w:pPr>
-      <w:r>
-        <w:rPr>
-          <w:b/>
-        </w:rPr>
-        <w:t>HostName github.com</w:t>
+      <w:proofErr w:type="spellStart"/>
+      <w:r>
+        <w:rPr>
+          <w:b/>
+        </w:rPr>
+        <w:t>HostName</w:t>
+      </w:r>
+      <w:proofErr w:type="spellEnd"/>
+      <w:r>
+        <w:rPr>
+          <w:b/>
+        </w:rPr>
+        <w:t xml:space="preserve"> github.com</w:t>
       </w:r>
     </w:p>
     <w:p>
@@ -2427,12 +3588,42 @@
           <w:b/>
         </w:rPr>
       </w:pPr>
-      <w:r>
-        <w:rPr>
-          <w:b/>
-        </w:rPr>
-        <w:t>IdentityFile ~/.ssh/id_rsa_github</w:t>
-      </w:r>
+      <w:proofErr w:type="spellStart"/>
+      <w:r>
+        <w:rPr>
+          <w:b/>
+        </w:rPr>
+        <w:t>IdentityFile</w:t>
+      </w:r>
+      <w:proofErr w:type="spellEnd"/>
+      <w:r>
+        <w:rPr>
+          <w:b/>
+        </w:rPr>
+        <w:t xml:space="preserve"> ~/.</w:t>
+      </w:r>
+      <w:proofErr w:type="spellStart"/>
+      <w:r>
+        <w:rPr>
+          <w:b/>
+        </w:rPr>
+        <w:t>ssh</w:t>
+      </w:r>
+      <w:proofErr w:type="spellEnd"/>
+      <w:r>
+        <w:rPr>
+          <w:b/>
+        </w:rPr>
+        <w:t>/</w:t>
+      </w:r>
+      <w:proofErr w:type="spellStart"/>
+      <w:r>
+        <w:rPr>
+          <w:b/>
+        </w:rPr>
+        <w:t>id_rsa_github</w:t>
+      </w:r>
+      <w:proofErr w:type="spellEnd"/>
     </w:p>
     <w:p>
       <w:pPr>
@@ -2473,8 +3664,32 @@
         <w:rPr>
           <w:b/>
         </w:rPr>
-        <w:t>git clone git@github.com:ezeeideas/delphinus.git</w:t>
-      </w:r>
+        <w:t xml:space="preserve">git clone </w:t>
+      </w:r>
+      <w:proofErr w:type="spellStart"/>
+      <w:proofErr w:type="gramStart"/>
+      <w:r>
+        <w:rPr>
+          <w:b/>
+        </w:rPr>
+        <w:t>git@github.com:ezeeideas</w:t>
+      </w:r>
+      <w:proofErr w:type="spellEnd"/>
+      <w:r>
+        <w:rPr>
+          <w:b/>
+        </w:rPr>
+        <w:t>/</w:t>
+      </w:r>
+      <w:proofErr w:type="spellStart"/>
+      <w:r>
+        <w:rPr>
+          <w:b/>
+        </w:rPr>
+        <w:t>delphinus.git</w:t>
+      </w:r>
+      <w:proofErr w:type="spellEnd"/>
+      <w:proofErr w:type="gramEnd"/>
     </w:p>
     <w:p/>
     <w:p/>
@@ -2493,40 +3708,13 @@
           <w:sz w:val="32"/>
           <w:szCs w:val="32"/>
         </w:rPr>
-        <w:t xml:space="preserve">Triggering </w:t>
-      </w:r>
-      <w:r>
-        <w:rPr>
-          <w:sz w:val="32"/>
-          <w:szCs w:val="32"/>
-        </w:rPr>
-        <w:t>D</w:t>
-      </w:r>
-      <w:r>
-        <w:rPr>
-          <w:sz w:val="32"/>
-          <w:szCs w:val="32"/>
-        </w:rPr>
-        <w:t>eployment</w:t>
-      </w:r>
-      <w:r>
-        <w:rPr>
-          <w:sz w:val="32"/>
-          <w:szCs w:val="32"/>
-        </w:rPr>
-        <w:t xml:space="preserve"> Setup</w:t>
-      </w:r>
-      <w:r>
-        <w:rPr>
-          <w:sz w:val="32"/>
-          <w:szCs w:val="32"/>
-        </w:rPr>
-        <w:t xml:space="preserve"> (from Dev Machine)</w:t>
+        <w:t>Triggering Deployment Setup (from Dev Machine)</w:t>
       </w:r>
     </w:p>
     <w:p/>
     <w:p>
       <w:r>
+        <w:lastRenderedPageBreak/>
         <w:t>Once all the previous steps have been done, it’s important to set up the deployment on the server.  What this does is sets up the necessary directories on the server (by invoking setup_dirs.sh command, and also clones the source code).</w:t>
       </w:r>
     </w:p>
@@ -2566,13 +3754,7 @@
         </w:numPr>
       </w:pPr>
       <w:r>
-        <w:t>Ensure that the server does</w:t>
-      </w:r>
-      <w:r>
-        <w:t>n</w:t>
-      </w:r>
-      <w:r>
-        <w:t xml:space="preserve">’t already have the ‘source’ folder </w:t>
+        <w:t xml:space="preserve">Ensure that the server doesn’t already have the ‘source’ folder </w:t>
       </w:r>
       <w:r>
         <w:rPr>
@@ -2580,11 +3762,19 @@
         </w:rPr>
         <w:t>(/var/www/</w:t>
       </w:r>
-      <w:r>
-        <w:rPr>
-          <w:b/>
-        </w:rPr>
-        <w:t>appserver/</w:t>
+      <w:proofErr w:type="spellStart"/>
+      <w:r>
+        <w:rPr>
+          <w:b/>
+        </w:rPr>
+        <w:t>appserver</w:t>
+      </w:r>
+      <w:proofErr w:type="spellEnd"/>
+      <w:r>
+        <w:rPr>
+          <w:b/>
+        </w:rPr>
+        <w:t>/</w:t>
       </w:r>
       <w:r>
         <w:rPr>
@@ -2592,11 +3782,19 @@
         </w:rPr>
         <w:t>production/source or /var/www/</w:t>
       </w:r>
-      <w:r>
-        <w:rPr>
-          <w:b/>
-        </w:rPr>
-        <w:t>appserver/</w:t>
+      <w:proofErr w:type="spellStart"/>
+      <w:r>
+        <w:rPr>
+          <w:b/>
+        </w:rPr>
+        <w:t>appserver</w:t>
+      </w:r>
+      <w:proofErr w:type="spellEnd"/>
+      <w:r>
+        <w:rPr>
+          <w:b/>
+        </w:rPr>
+        <w:t>/</w:t>
       </w:r>
       <w:r>
         <w:rPr>
@@ -2621,7 +3819,15 @@
         <w:t>Ensure you don’t have any code changes pending com</w:t>
       </w:r>
       <w:r>
-        <w:t>mit.  Check-in any open changes and push to github.</w:t>
+        <w:t xml:space="preserve">mit.  Check-in any open changes and push to </w:t>
+      </w:r>
+      <w:proofErr w:type="spellStart"/>
+      <w:r>
+        <w:t>github</w:t>
+      </w:r>
+      <w:proofErr w:type="spellEnd"/>
+      <w:r>
+        <w:t>.</w:t>
       </w:r>
     </w:p>
     <w:p/>
@@ -2670,25 +3876,10 @@
         <w:rPr>
           <w:b/>
         </w:rPr>
-        <w:t xml:space="preserve">$pm2 deploy ecosystem.config.js </w:t>
-      </w:r>
-      <w:r>
-        <w:rPr>
-          <w:b/>
-        </w:rPr>
-        <w:t>staging</w:t>
-      </w:r>
-      <w:r>
-        <w:rPr>
-          <w:b/>
-        </w:rPr>
-        <w:t xml:space="preserve"> setup</w:t>
-      </w:r>
-      <w:r>
-        <w:t xml:space="preserve"> #</w:t>
-      </w:r>
-      <w:r>
-        <w:t>for staging</w:t>
+        <w:t>$pm2 deploy ecosystem.config.js staging setup</w:t>
+      </w:r>
+      <w:r>
+        <w:t xml:space="preserve"> #for staging</w:t>
       </w:r>
     </w:p>
     <w:p/>
@@ -2746,11 +3937,19 @@
         </w:rPr>
         <w:t xml:space="preserve"> /var/www/</w:t>
       </w:r>
-      <w:r>
-        <w:rPr>
-          <w:b/>
-        </w:rPr>
-        <w:t>appserver/</w:t>
+      <w:proofErr w:type="spellStart"/>
+      <w:r>
+        <w:rPr>
+          <w:b/>
+        </w:rPr>
+        <w:t>appserver</w:t>
+      </w:r>
+      <w:proofErr w:type="spellEnd"/>
+      <w:r>
+        <w:rPr>
+          <w:b/>
+        </w:rPr>
+        <w:t>/</w:t>
       </w:r>
       <w:r>
         <w:rPr>
@@ -2767,11 +3966,19 @@
         </w:rPr>
         <w:t>/var/www/</w:t>
       </w:r>
-      <w:r>
-        <w:rPr>
-          <w:b/>
-        </w:rPr>
-        <w:t>appserver/</w:t>
+      <w:proofErr w:type="spellStart"/>
+      <w:r>
+        <w:rPr>
+          <w:b/>
+        </w:rPr>
+        <w:t>appserver</w:t>
+      </w:r>
+      <w:proofErr w:type="spellEnd"/>
+      <w:r>
+        <w:rPr>
+          <w:b/>
+        </w:rPr>
+        <w:t>/</w:t>
       </w:r>
       <w:r>
         <w:rPr>
@@ -2780,10 +3987,15 @@
         <w:t>staging/source</w:t>
       </w:r>
       <w:r>
-        <w:t xml:space="preserve"> folder should have been created</w:t>
-      </w:r>
-      <w:r>
-        <w:t xml:space="preserve"> and populated with the source from Github.</w:t>
+        <w:t xml:space="preserve"> folder should have been created and populated with the source from </w:t>
+      </w:r>
+      <w:proofErr w:type="spellStart"/>
+      <w:r>
+        <w:t>Github</w:t>
+      </w:r>
+      <w:proofErr w:type="spellEnd"/>
+      <w:r>
+        <w:t>.</w:t>
       </w:r>
     </w:p>
     <w:p/>
@@ -2861,7 +4073,11 @@
     </w:p>
     <w:p>
       <w:r>
-        <w:t>The application expects a file called ‘</w:t>
+        <w:t xml:space="preserve">The application expects a file called </w:t>
+      </w:r>
+      <w:proofErr w:type="gramStart"/>
+      <w:r>
+        <w:t>‘</w:t>
       </w:r>
       <w:r>
         <w:rPr>
@@ -2869,6 +4085,7 @@
         </w:rPr>
         <w:t>.env</w:t>
       </w:r>
+      <w:proofErr w:type="gramEnd"/>
       <w:r>
         <w:t>’</w:t>
       </w:r>
@@ -2879,7 +4096,21 @@
         <w:rPr>
           <w:b/>
         </w:rPr>
-        <w:t>/src/server</w:t>
+        <w:t>/</w:t>
+      </w:r>
+      <w:proofErr w:type="spellStart"/>
+      <w:r>
+        <w:rPr>
+          <w:b/>
+        </w:rPr>
+        <w:t>src</w:t>
+      </w:r>
+      <w:proofErr w:type="spellEnd"/>
+      <w:r>
+        <w:rPr>
+          <w:b/>
+        </w:rPr>
+        <w:t>/server</w:t>
       </w:r>
       <w:r>
         <w:t xml:space="preserve"> directory, with the below format:</w:t>
@@ -2961,8 +4192,16 @@
         <w:rPr>
           <w:b/>
         </w:rPr>
-        <w:t>NEO4J_PASSWORD=mypassword</w:t>
-      </w:r>
+        <w:t>NEO4J_PASSWORD=</w:t>
+      </w:r>
+      <w:proofErr w:type="spellStart"/>
+      <w:r>
+        <w:rPr>
+          <w:b/>
+        </w:rPr>
+        <w:t>mypassword</w:t>
+      </w:r>
+      <w:proofErr w:type="spellEnd"/>
     </w:p>
     <w:p>
       <w:pPr>
@@ -3011,6 +4250,7 @@
         <w:rPr>
           <w:b/>
         </w:rPr>
+        <w:lastRenderedPageBreak/>
         <w:t>FACEBOOK_CLIENT_SECRET=1203425195b711a1cf9b1a278a9a6d58</w:t>
       </w:r>
     </w:p>
@@ -3069,13 +4309,19 @@
         </w:rPr>
         <w:t>GOOGLE_CLIENT_SECRET=zVdNs0O--Q2Hv0ZgLbd608Ci</w:t>
       </w:r>
-      <w:bookmarkStart w:id="0" w:name="_GoBack"/>
-      <w:bookmarkEnd w:id="0"/>
     </w:p>
     <w:p/>
     <w:p>
       <w:r>
-        <w:t>Note that the above are sample values – you need to make sure the correct values are entered for each.. The Social authentication tokens can be either recovered from the secure location, or they can be copied from individual developer pages for Facebook, Twitter and Google.</w:t>
+        <w:t xml:space="preserve">Note that the above are sample values – you need to make sure the correct values are entered for </w:t>
+      </w:r>
+      <w:proofErr w:type="gramStart"/>
+      <w:r>
+        <w:t>each..</w:t>
+      </w:r>
+      <w:proofErr w:type="gramEnd"/>
+      <w:r>
+        <w:t xml:space="preserve"> The Social authentication tokens can be either recovered from the secure location, or they can be copied from individual developer pages for Facebook, Twitter and Google.</w:t>
       </w:r>
     </w:p>
     <w:p/>
@@ -3153,7 +4399,15 @@
         </w:numPr>
       </w:pPr>
       <w:r>
-        <w:t>Make a code change that you want to test.  Check-it in and push to Github.</w:t>
+        <w:t xml:space="preserve">Make a code change that you want to test.  Check-it in and push to </w:t>
+      </w:r>
+      <w:proofErr w:type="spellStart"/>
+      <w:r>
+        <w:t>Github</w:t>
+      </w:r>
+      <w:proofErr w:type="spellEnd"/>
+      <w:r>
+        <w:t>.</w:t>
       </w:r>
     </w:p>
     <w:p/>
@@ -3200,25 +4454,10 @@
         <w:rPr>
           <w:b/>
         </w:rPr>
-        <w:t xml:space="preserve">$ </w:t>
-      </w:r>
-      <w:r>
-        <w:rPr>
-          <w:b/>
-        </w:rPr>
-        <w:t xml:space="preserve">pm2 deploy ecosystem.config.js </w:t>
-      </w:r>
-      <w:r>
-        <w:rPr>
-          <w:b/>
-        </w:rPr>
-        <w:t>staging</w:t>
-      </w:r>
-      <w:r>
-        <w:t xml:space="preserve"> #for </w:t>
-      </w:r>
-      <w:r>
-        <w:t>staging</w:t>
+        <w:t>$ pm2 deploy ecosystem.config.js staging</w:t>
+      </w:r>
+      <w:r>
+        <w:t xml:space="preserve"> #for staging</w:t>
       </w:r>
     </w:p>
     <w:p/>
@@ -3233,19 +4472,7 @@
         <w:rPr>
           <w:b/>
         </w:rPr>
-        <w:t>/deployment/scripts/</w:t>
-      </w:r>
-      <w:r>
-        <w:rPr>
-          <w:b/>
-        </w:rPr>
-        <w:t>deploy</w:t>
-      </w:r>
-      <w:r>
-        <w:rPr>
-          <w:b/>
-        </w:rPr>
-        <w:t>_prod.sh</w:t>
+        <w:t>/deployment/scripts/deploy_prod.sh</w:t>
       </w:r>
       <w:r>
         <w:t xml:space="preserve"> </w:t>
@@ -3288,7 +4515,23 @@
         <w:ind w:left="360"/>
       </w:pPr>
       <w:r>
-        <w:t>IMPORTANT TROUBLESHOOTING TIP: PM2 logs to the ~/.pm2/logs/ folder on the server, so in case the deployment fails for some reason (e.g, you see a screen like the one below which happens when Node server is not starting up), make sure to look at the logs to find out what the issue is.  You can configure the path in ecosystem.config.js, but it’s not possible to specifcy separate folders for production versus staging, so just using the default location in ~/.pm2/logs for now.</w:t>
+        <w:t>IMPORTANT TROUBLESHOOTING TIP: PM2 logs to the ~/.pm2/logs/ folder on the server, so in case the deployment fails for some reason (</w:t>
+      </w:r>
+      <w:proofErr w:type="spellStart"/>
+      <w:r>
+        <w:t>e.g</w:t>
+      </w:r>
+      <w:proofErr w:type="spellEnd"/>
+      <w:r>
+        <w:t xml:space="preserve">, you see a screen like the one below which happens when Node server is not starting up), make sure to look at the logs to find out what the issue is.  You can configure the path in ecosystem.config.js, but it’s not possible to </w:t>
+      </w:r>
+      <w:proofErr w:type="spellStart"/>
+      <w:r>
+        <w:t>specifcy</w:t>
+      </w:r>
+      <w:proofErr w:type="spellEnd"/>
+      <w:r>
+        <w:t xml:space="preserve"> separate folders for production versus staging, so just using the default location in ~/.pm2/logs for now.</w:t>
       </w:r>
     </w:p>
     <w:p>
@@ -3309,8 +4552,8 @@
 </file>
 
 <file path=word/numbering.xml><?xml version="1.0" encoding="utf-8"?>
-<w:numbering xmlns:wpc="http://schemas.microsoft.com/office/word/2010/wordprocessingCanvas" xmlns:mo="http://schemas.microsoft.com/office/mac/office/2008/main" xmlns:mc="http://schemas.openxmlformats.org/markup-compatibility/2006" xmlns:mv="urn:schemas-microsoft-com:mac:vml" xmlns:o="urn:schemas-microsoft-com:office:office" xmlns:r="http://schemas.openxmlformats.org/officeDocument/2006/relationships" xmlns:m="http://schemas.openxmlformats.org/officeDocument/2006/math" xmlns:v="urn:schemas-microsoft-com:vml" xmlns:wp14="http://schemas.microsoft.com/office/word/2010/wordprocessingDrawing" xmlns:wp="http://schemas.openxmlformats.org/drawingml/2006/wordprocessingDrawing" xmlns:w10="urn:schemas-microsoft-com:office:word" xmlns:w="http://schemas.openxmlformats.org/wordprocessingml/2006/main" xmlns:w14="http://schemas.microsoft.com/office/word/2010/wordml" xmlns:w15="http://schemas.microsoft.com/office/word/2012/wordml" xmlns:wpg="http://schemas.microsoft.com/office/word/2010/wordprocessingGroup" xmlns:wpi="http://schemas.microsoft.com/office/word/2010/wordprocessingInk" xmlns:wne="http://schemas.microsoft.com/office/word/2006/wordml" xmlns:wps="http://schemas.microsoft.com/office/word/2010/wordprocessingShape" mc:Ignorable="w14 w15 wp14">
-  <w:abstractNum w:abstractNumId="0">
+<w:numbering xmlns:wpc="http://schemas.microsoft.com/office/word/2010/wordprocessingCanvas" xmlns:cx="http://schemas.microsoft.com/office/drawing/2014/chartex" xmlns:cx1="http://schemas.microsoft.com/office/drawing/2015/9/8/chartex" xmlns:cx2="http://schemas.microsoft.com/office/drawing/2015/10/21/chartex" xmlns:cx3="http://schemas.microsoft.com/office/drawing/2016/5/9/chartex" xmlns:cx4="http://schemas.microsoft.com/office/drawing/2016/5/10/chartex" xmlns:cx5="http://schemas.microsoft.com/office/drawing/2016/5/11/chartex" xmlns:cx6="http://schemas.microsoft.com/office/drawing/2016/5/12/chartex" xmlns:cx7="http://schemas.microsoft.com/office/drawing/2016/5/13/chartex" xmlns:cx8="http://schemas.microsoft.com/office/drawing/2016/5/14/chartex" xmlns:mc="http://schemas.openxmlformats.org/markup-compatibility/2006" xmlns:aink="http://schemas.microsoft.com/office/drawing/2016/ink" xmlns:am3d="http://schemas.microsoft.com/office/drawing/2017/model3d" xmlns:o="urn:schemas-microsoft-com:office:office" xmlns:r="http://schemas.openxmlformats.org/officeDocument/2006/relationships" xmlns:m="http://schemas.openxmlformats.org/officeDocument/2006/math" xmlns:v="urn:schemas-microsoft-com:vml" xmlns:wp14="http://schemas.microsoft.com/office/word/2010/wordprocessingDrawing" xmlns:wp="http://schemas.openxmlformats.org/drawingml/2006/wordprocessingDrawing" xmlns:w10="urn:schemas-microsoft-com:office:word" xmlns:w="http://schemas.openxmlformats.org/wordprocessingml/2006/main" xmlns:w14="http://schemas.microsoft.com/office/word/2010/wordml" xmlns:w15="http://schemas.microsoft.com/office/word/2012/wordml" xmlns:w16cex="http://schemas.microsoft.com/office/word/2018/wordml/cex" xmlns:w16cid="http://schemas.microsoft.com/office/word/2016/wordml/cid" xmlns:w16="http://schemas.microsoft.com/office/word/2018/wordml" xmlns:w16se="http://schemas.microsoft.com/office/word/2015/wordml/symex" xmlns:wpg="http://schemas.microsoft.com/office/word/2010/wordprocessingGroup" xmlns:wpi="http://schemas.microsoft.com/office/word/2010/wordprocessingInk" xmlns:wne="http://schemas.microsoft.com/office/word/2006/wordml" xmlns:wps="http://schemas.microsoft.com/office/word/2010/wordprocessingShape" mc:Ignorable="w14 w15 w16se w16cid w16 w16cex wp14">
+  <w:abstractNum w:abstractNumId="0" w15:restartNumberingAfterBreak="0">
     <w:nsid w:val="082A5B4C"/>
     <w:multiLevelType w:val="hybridMultilevel"/>
     <w:tmpl w:val="E52427A4"/>
@@ -3396,7 +4639,7 @@
       </w:pPr>
     </w:lvl>
   </w:abstractNum>
-  <w:abstractNum w:abstractNumId="1">
+  <w:abstractNum w:abstractNumId="1" w15:restartNumberingAfterBreak="0">
     <w:nsid w:val="11FE70AC"/>
     <w:multiLevelType w:val="hybridMultilevel"/>
     <w:tmpl w:val="1AD6F23C"/>
@@ -3482,7 +4725,7 @@
       </w:pPr>
     </w:lvl>
   </w:abstractNum>
-  <w:abstractNum w:abstractNumId="2">
+  <w:abstractNum w:abstractNumId="2" w15:restartNumberingAfterBreak="0">
     <w:nsid w:val="1AA305AB"/>
     <w:multiLevelType w:val="hybridMultilevel"/>
     <w:tmpl w:val="2758D1E4"/>
@@ -3571,7 +4814,7 @@
       </w:pPr>
     </w:lvl>
   </w:abstractNum>
-  <w:abstractNum w:abstractNumId="3">
+  <w:abstractNum w:abstractNumId="3" w15:restartNumberingAfterBreak="0">
     <w:nsid w:val="1B0831A3"/>
     <w:multiLevelType w:val="hybridMultilevel"/>
     <w:tmpl w:val="EDD6B1BE"/>
@@ -3660,7 +4903,7 @@
       </w:pPr>
     </w:lvl>
   </w:abstractNum>
-  <w:abstractNum w:abstractNumId="4">
+  <w:abstractNum w:abstractNumId="4" w15:restartNumberingAfterBreak="0">
     <w:nsid w:val="1E695444"/>
     <w:multiLevelType w:val="hybridMultilevel"/>
     <w:tmpl w:val="1AD6F23C"/>
@@ -3746,7 +4989,7 @@
       </w:pPr>
     </w:lvl>
   </w:abstractNum>
-  <w:abstractNum w:abstractNumId="5">
+  <w:abstractNum w:abstractNumId="5" w15:restartNumberingAfterBreak="0">
     <w:nsid w:val="21F02452"/>
     <w:multiLevelType w:val="hybridMultilevel"/>
     <w:tmpl w:val="4B10338C"/>
@@ -3832,7 +5075,7 @@
       </w:pPr>
     </w:lvl>
   </w:abstractNum>
-  <w:abstractNum w:abstractNumId="6">
+  <w:abstractNum w:abstractNumId="6" w15:restartNumberingAfterBreak="0">
     <w:nsid w:val="271805C8"/>
     <w:multiLevelType w:val="hybridMultilevel"/>
     <w:tmpl w:val="E6DE6D3E"/>
@@ -3921,7 +5164,7 @@
       </w:pPr>
     </w:lvl>
   </w:abstractNum>
-  <w:abstractNum w:abstractNumId="7">
+  <w:abstractNum w:abstractNumId="7" w15:restartNumberingAfterBreak="0">
     <w:nsid w:val="28D072FC"/>
     <w:multiLevelType w:val="hybridMultilevel"/>
     <w:tmpl w:val="440853DA"/>
@@ -4013,7 +5256,7 @@
       </w:pPr>
     </w:lvl>
   </w:abstractNum>
-  <w:abstractNum w:abstractNumId="8">
+  <w:abstractNum w:abstractNumId="8" w15:restartNumberingAfterBreak="0">
     <w:nsid w:val="29BD614C"/>
     <w:multiLevelType w:val="hybridMultilevel"/>
     <w:tmpl w:val="B51808F0"/>
@@ -4105,7 +5348,7 @@
       </w:pPr>
     </w:lvl>
   </w:abstractNum>
-  <w:abstractNum w:abstractNumId="9">
+  <w:abstractNum w:abstractNumId="9" w15:restartNumberingAfterBreak="0">
     <w:nsid w:val="328600EF"/>
     <w:multiLevelType w:val="hybridMultilevel"/>
     <w:tmpl w:val="1698202A"/>
@@ -4191,7 +5434,7 @@
       </w:pPr>
     </w:lvl>
   </w:abstractNum>
-  <w:abstractNum w:abstractNumId="10">
+  <w:abstractNum w:abstractNumId="10" w15:restartNumberingAfterBreak="0">
     <w:nsid w:val="39437CCC"/>
     <w:multiLevelType w:val="hybridMultilevel"/>
     <w:tmpl w:val="CF4C4F78"/>
@@ -4304,7 +5547,7 @@
       </w:rPr>
     </w:lvl>
   </w:abstractNum>
-  <w:abstractNum w:abstractNumId="11">
+  <w:abstractNum w:abstractNumId="11" w15:restartNumberingAfterBreak="0">
     <w:nsid w:val="39680F0A"/>
     <w:multiLevelType w:val="hybridMultilevel"/>
     <w:tmpl w:val="4F96A9AC"/>
@@ -4390,7 +5633,7 @@
       </w:pPr>
     </w:lvl>
   </w:abstractNum>
-  <w:abstractNum w:abstractNumId="12">
+  <w:abstractNum w:abstractNumId="12" w15:restartNumberingAfterBreak="0">
     <w:nsid w:val="3A7B3CE0"/>
     <w:multiLevelType w:val="hybridMultilevel"/>
     <w:tmpl w:val="4A0295C4"/>
@@ -4476,7 +5719,7 @@
       </w:pPr>
     </w:lvl>
   </w:abstractNum>
-  <w:abstractNum w:abstractNumId="13">
+  <w:abstractNum w:abstractNumId="13" w15:restartNumberingAfterBreak="0">
     <w:nsid w:val="3F95690A"/>
     <w:multiLevelType w:val="hybridMultilevel"/>
     <w:tmpl w:val="B5E49B94"/>
@@ -4565,7 +5808,7 @@
       </w:pPr>
     </w:lvl>
   </w:abstractNum>
-  <w:abstractNum w:abstractNumId="14">
+  <w:abstractNum w:abstractNumId="14" w15:restartNumberingAfterBreak="0">
     <w:nsid w:val="426D128F"/>
     <w:multiLevelType w:val="hybridMultilevel"/>
     <w:tmpl w:val="5B82F356"/>
@@ -4657,7 +5900,7 @@
       </w:pPr>
     </w:lvl>
   </w:abstractNum>
-  <w:abstractNum w:abstractNumId="15">
+  <w:abstractNum w:abstractNumId="15" w15:restartNumberingAfterBreak="0">
     <w:nsid w:val="42F33071"/>
     <w:multiLevelType w:val="hybridMultilevel"/>
     <w:tmpl w:val="B080CDA8"/>
@@ -4748,7 +5991,7 @@
       </w:pPr>
     </w:lvl>
   </w:abstractNum>
-  <w:abstractNum w:abstractNumId="16">
+  <w:abstractNum w:abstractNumId="16" w15:restartNumberingAfterBreak="0">
     <w:nsid w:val="46F61998"/>
     <w:multiLevelType w:val="hybridMultilevel"/>
     <w:tmpl w:val="49407D20"/>
@@ -4834,7 +6077,7 @@
       </w:pPr>
     </w:lvl>
   </w:abstractNum>
-  <w:abstractNum w:abstractNumId="17">
+  <w:abstractNum w:abstractNumId="17" w15:restartNumberingAfterBreak="0">
     <w:nsid w:val="4EED28C1"/>
     <w:multiLevelType w:val="hybridMultilevel"/>
     <w:tmpl w:val="76007ED8"/>
@@ -4920,7 +6163,7 @@
       </w:pPr>
     </w:lvl>
   </w:abstractNum>
-  <w:abstractNum w:abstractNumId="18">
+  <w:abstractNum w:abstractNumId="18" w15:restartNumberingAfterBreak="0">
     <w:nsid w:val="50BD29AE"/>
     <w:multiLevelType w:val="hybridMultilevel"/>
     <w:tmpl w:val="95289614"/>
@@ -5009,7 +6252,7 @@
       </w:pPr>
     </w:lvl>
   </w:abstractNum>
-  <w:abstractNum w:abstractNumId="19">
+  <w:abstractNum w:abstractNumId="19" w15:restartNumberingAfterBreak="0">
     <w:nsid w:val="55BD7601"/>
     <w:multiLevelType w:val="hybridMultilevel"/>
     <w:tmpl w:val="B080CDA8"/>
@@ -5100,7 +6343,7 @@
       </w:pPr>
     </w:lvl>
   </w:abstractNum>
-  <w:abstractNum w:abstractNumId="20">
+  <w:abstractNum w:abstractNumId="20" w15:restartNumberingAfterBreak="0">
     <w:nsid w:val="55DE6177"/>
     <w:multiLevelType w:val="hybridMultilevel"/>
     <w:tmpl w:val="0C849816"/>
@@ -5189,7 +6432,7 @@
       </w:pPr>
     </w:lvl>
   </w:abstractNum>
-  <w:abstractNum w:abstractNumId="21">
+  <w:abstractNum w:abstractNumId="21" w15:restartNumberingAfterBreak="0">
     <w:nsid w:val="58340FD6"/>
     <w:multiLevelType w:val="hybridMultilevel"/>
     <w:tmpl w:val="5CB27A7A"/>
@@ -5281,7 +6524,7 @@
       </w:pPr>
     </w:lvl>
   </w:abstractNum>
-  <w:abstractNum w:abstractNumId="22">
+  <w:abstractNum w:abstractNumId="22" w15:restartNumberingAfterBreak="0">
     <w:nsid w:val="587C65CD"/>
     <w:multiLevelType w:val="hybridMultilevel"/>
     <w:tmpl w:val="764E1784"/>
@@ -5370,7 +6613,7 @@
       </w:pPr>
     </w:lvl>
   </w:abstractNum>
-  <w:abstractNum w:abstractNumId="23">
+  <w:abstractNum w:abstractNumId="23" w15:restartNumberingAfterBreak="0">
     <w:nsid w:val="5B047CF2"/>
     <w:multiLevelType w:val="hybridMultilevel"/>
     <w:tmpl w:val="09CAC958"/>
@@ -5459,7 +6702,7 @@
       </w:pPr>
     </w:lvl>
   </w:abstractNum>
-  <w:abstractNum w:abstractNumId="24">
+  <w:abstractNum w:abstractNumId="24" w15:restartNumberingAfterBreak="0">
     <w:nsid w:val="5DB528FB"/>
     <w:multiLevelType w:val="hybridMultilevel"/>
     <w:tmpl w:val="777E8918"/>
@@ -5548,7 +6791,7 @@
       </w:pPr>
     </w:lvl>
   </w:abstractNum>
-  <w:abstractNum w:abstractNumId="25">
+  <w:abstractNum w:abstractNumId="25" w15:restartNumberingAfterBreak="0">
     <w:nsid w:val="62552A14"/>
     <w:multiLevelType w:val="hybridMultilevel"/>
     <w:tmpl w:val="05828FE4"/>
@@ -5637,7 +6880,7 @@
       </w:pPr>
     </w:lvl>
   </w:abstractNum>
-  <w:abstractNum w:abstractNumId="26">
+  <w:abstractNum w:abstractNumId="26" w15:restartNumberingAfterBreak="0">
     <w:nsid w:val="661A3FF2"/>
     <w:multiLevelType w:val="hybridMultilevel"/>
     <w:tmpl w:val="CBAAEB78"/>
@@ -5723,7 +6966,7 @@
       </w:pPr>
     </w:lvl>
   </w:abstractNum>
-  <w:abstractNum w:abstractNumId="27">
+  <w:abstractNum w:abstractNumId="27" w15:restartNumberingAfterBreak="0">
     <w:nsid w:val="67BD79BD"/>
     <w:multiLevelType w:val="hybridMultilevel"/>
     <w:tmpl w:val="4EA0A1EA"/>
@@ -5809,7 +7052,7 @@
       </w:pPr>
     </w:lvl>
   </w:abstractNum>
-  <w:abstractNum w:abstractNumId="28">
+  <w:abstractNum w:abstractNumId="28" w15:restartNumberingAfterBreak="0">
     <w:nsid w:val="77570FD2"/>
     <w:multiLevelType w:val="hybridMultilevel"/>
     <w:tmpl w:val="0C3CB0DE"/>
@@ -5898,7 +7141,7 @@
       </w:pPr>
     </w:lvl>
   </w:abstractNum>
-  <w:abstractNum w:abstractNumId="29">
+  <w:abstractNum w:abstractNumId="29" w15:restartNumberingAfterBreak="0">
     <w:nsid w:val="7E4035FF"/>
     <w:multiLevelType w:val="hybridMultilevel"/>
     <w:tmpl w:val="D34A6756"/>
@@ -6084,7 +7327,7 @@
 </file>
 
 <file path=word/styles.xml><?xml version="1.0" encoding="utf-8"?>
-<w:styles xmlns:mc="http://schemas.openxmlformats.org/markup-compatibility/2006" xmlns:r="http://schemas.openxmlformats.org/officeDocument/2006/relationships" xmlns:w="http://schemas.openxmlformats.org/wordprocessingml/2006/main" xmlns:w14="http://schemas.microsoft.com/office/word/2010/wordml" xmlns:w15="http://schemas.microsoft.com/office/word/2012/wordml" mc:Ignorable="w14 w15">
+<w:styles xmlns:mc="http://schemas.openxmlformats.org/markup-compatibility/2006" xmlns:r="http://schemas.openxmlformats.org/officeDocument/2006/relationships" xmlns:w="http://schemas.openxmlformats.org/wordprocessingml/2006/main" xmlns:w14="http://schemas.microsoft.com/office/word/2010/wordml" xmlns:w15="http://schemas.microsoft.com/office/word/2012/wordml" xmlns:w16cex="http://schemas.microsoft.com/office/word/2018/wordml/cex" xmlns:w16cid="http://schemas.microsoft.com/office/word/2016/wordml/cid" xmlns:w16="http://schemas.microsoft.com/office/word/2018/wordml" xmlns:w16se="http://schemas.microsoft.com/office/word/2015/wordml/symex" mc:Ignorable="w14 w15 w16se w16cid w16 w16cex">
   <w:docDefaults>
     <w:rPrDefault>
       <w:rPr>
@@ -6096,7 +7339,7 @@
     </w:rPrDefault>
     <w:pPrDefault/>
   </w:docDefaults>
-  <w:latentStyles w:defLockedState="0" w:defUIPriority="99" w:defSemiHidden="0" w:defUnhideWhenUsed="0" w:defQFormat="0" w:count="382">
+  <w:latentStyles w:defLockedState="0" w:defUIPriority="99" w:defSemiHidden="0" w:defUnhideWhenUsed="0" w:defQFormat="0" w:count="376">
     <w:lsdException w:name="Normal" w:uiPriority="0" w:qFormat="1"/>
     <w:lsdException w:name="heading 1" w:uiPriority="9" w:qFormat="1"/>
     <w:lsdException w:name="heading 2" w:semiHidden="1" w:uiPriority="9" w:unhideWhenUsed="1" w:qFormat="1"/>
@@ -6253,15 +7496,6 @@
     <w:lsdException w:name="Balloon Text" w:semiHidden="1" w:unhideWhenUsed="1"/>
     <w:lsdException w:name="Table Grid" w:uiPriority="39"/>
     <w:lsdException w:name="Table Theme" w:semiHidden="1" w:unhideWhenUsed="1"/>
-    <w:lsdException w:name="Note Level 1" w:semiHidden="1" w:unhideWhenUsed="1"/>
-    <w:lsdException w:name="Note Level 2" w:semiHidden="1" w:unhideWhenUsed="1"/>
-    <w:lsdException w:name="Note Level 3" w:semiHidden="1" w:unhideWhenUsed="1"/>
-    <w:lsdException w:name="Note Level 4" w:semiHidden="1" w:unhideWhenUsed="1"/>
-    <w:lsdException w:name="Note Level 5" w:semiHidden="1" w:unhideWhenUsed="1"/>
-    <w:lsdException w:name="Note Level 6" w:semiHidden="1" w:unhideWhenUsed="1"/>
-    <w:lsdException w:name="Note Level 7" w:semiHidden="1" w:unhideWhenUsed="1"/>
-    <w:lsdException w:name="Note Level 8" w:semiHidden="1" w:unhideWhenUsed="1"/>
-    <w:lsdException w:name="Note Level 9" w:semiHidden="1" w:unhideWhenUsed="1"/>
     <w:lsdException w:name="Placeholder Text" w:semiHidden="1"/>
     <w:lsdException w:name="No Spacing" w:uiPriority="1" w:qFormat="1"/>
     <w:lsdException w:name="Light Shading" w:uiPriority="60"/>

</xml_diff>